<commit_message>
start in first notes
</commit_message>
<xml_diff>
--- a/3-introToAzure part3.docx
+++ b/3-introToAzure part3.docx
@@ -4280,19 +4280,110 @@
           </w:r>
         </w:p>
         <w:p>
-          <w:fldSimple w:instr=" TOC \o &quot;1-3&quot; \h \z \u ">
+          <w:pPr>
+            <w:pStyle w:val="TOC1"/>
+            <w:tabs>
+              <w:tab w:val="right" w:leader="dot" w:pos="9350"/>
+            </w:tabs>
+            <w:rPr>
+              <w:rFonts w:cstheme="minorBidi"/>
+              <w:noProof/>
+            </w:rPr>
+          </w:pPr>
+          <w:r>
+            <w:fldChar w:fldCharType="begin"/>
+          </w:r>
+          <w:r>
+            <w:instrText xml:space="preserve"> TOC \o "1-3" \h \z \u </w:instrText>
+          </w:r>
+          <w:r>
+            <w:fldChar w:fldCharType="separate"/>
+          </w:r>
+          <w:hyperlink w:anchor="_Toc121585352" w:history="1">
             <w:r>
               <w:rPr>
-                <w:rFonts w:cs="Times New Roman"/>
-                <w:b/>
-                <w:bCs/>
+                <w:rStyle w:val="Hyperlink"/>
                 <w:noProof/>
-                <w:sz w:val="22"/>
-                <w:szCs w:val="22"/>
+                <w:lang w:bidi="ar-EG"/>
               </w:rPr>
-              <w:t>No table of contents entries found.</w:t>
+              <w:t>1 – Use visual studio to hosting</w:t>
             </w:r>
-          </w:fldSimple>
+            <w:r>
+              <w:rPr>
+                <w:rStyle w:val="Hyperlink"/>
+                <w:noProof/>
+                <w:rtl/>
+                <w:lang w:bidi="ar-EG"/>
+              </w:rPr>
+              <w:t xml:space="preserve"> </w:t>
+            </w:r>
+            <w:r>
+              <w:rPr>
+                <w:rStyle w:val="Hyperlink"/>
+                <w:noProof/>
+                <w:lang w:bidi="ar-EG"/>
+              </w:rPr>
+              <w:t>first away:</w:t>
+            </w:r>
+            <w:r>
+              <w:rPr>
+                <w:noProof/>
+                <w:webHidden/>
+              </w:rPr>
+              <w:tab/>
+            </w:r>
+            <w:r>
+              <w:rPr>
+                <w:noProof/>
+                <w:webHidden/>
+              </w:rPr>
+              <w:fldChar w:fldCharType="begin"/>
+            </w:r>
+            <w:r>
+              <w:rPr>
+                <w:noProof/>
+                <w:webHidden/>
+              </w:rPr>
+              <w:instrText xml:space="preserve"> PAGEREF _Toc121585352 \h </w:instrText>
+            </w:r>
+            <w:r>
+              <w:rPr>
+                <w:noProof/>
+                <w:webHidden/>
+              </w:rPr>
+            </w:r>
+            <w:r>
+              <w:rPr>
+                <w:noProof/>
+                <w:webHidden/>
+              </w:rPr>
+              <w:fldChar w:fldCharType="separate"/>
+            </w:r>
+            <w:r>
+              <w:rPr>
+                <w:noProof/>
+                <w:webHidden/>
+              </w:rPr>
+              <w:t>2</w:t>
+            </w:r>
+            <w:r>
+              <w:rPr>
+                <w:noProof/>
+                <w:webHidden/>
+              </w:rPr>
+              <w:fldChar w:fldCharType="end"/>
+            </w:r>
+          </w:hyperlink>
+        </w:p>
+        <w:p>
+          <w:r>
+            <w:rPr>
+              <w:b/>
+              <w:bCs/>
+              <w:noProof/>
+            </w:rPr>
+            <w:fldChar w:fldCharType="end"/>
+          </w:r>
         </w:p>
       </w:sdtContent>
     </w:sdt>
@@ -4455,18 +4546,602 @@
           <w:lang w:bidi="ar-EG"/>
         </w:rPr>
       </w:pPr>
-      <w:bookmarkStart w:id="0" w:name="_GoBack"/>
-      <w:bookmarkEnd w:id="0"/>
+      <w:r>
+        <w:rPr>
+          <w:rFonts w:hint="cs"/>
+          <w:rtl/>
+          <w:lang w:bidi="ar-EG"/>
+        </w:rPr>
+        <w:t xml:space="preserve">ف  </w:t>
+      </w:r>
+      <w:r>
+        <w:rPr>
+          <w:lang w:bidi="ar-EG"/>
+        </w:rPr>
+        <w:t xml:space="preserve">part2 </w:t>
+      </w:r>
+      <w:r>
+        <w:rPr>
+          <w:rFonts w:hint="cs"/>
+          <w:rtl/>
+          <w:lang w:bidi="ar-EG"/>
+        </w:rPr>
+        <w:t xml:space="preserve"> احنا  جربنا نرفع  </w:t>
+      </w:r>
+      <w:r>
+        <w:rPr>
+          <w:lang w:bidi="ar-EG"/>
+        </w:rPr>
+        <w:t xml:space="preserve">static file </w:t>
+      </w:r>
+      <w:r>
+        <w:rPr>
+          <w:rFonts w:hint="cs"/>
+          <w:rtl/>
+          <w:lang w:bidi="ar-EG"/>
+        </w:rPr>
+        <w:t xml:space="preserve"> بس وكمان جربنا نرفعه من غير اى </w:t>
+      </w:r>
+      <w:r>
+        <w:rPr>
+          <w:lang w:bidi="ar-EG"/>
+        </w:rPr>
+        <w:t xml:space="preserve">tool </w:t>
+      </w:r>
+      <w:r>
+        <w:rPr>
+          <w:rFonts w:hint="cs"/>
+          <w:rtl/>
+          <w:lang w:bidi="ar-EG"/>
+        </w:rPr>
+        <w:t xml:space="preserve"> مساعه  . طيب متيجى نشوف طريقه اسهل بغالى كدة . </w:t>
+      </w:r>
     </w:p>
     <w:p>
       <w:pPr>
-        <w:rPr>
-          <w:lang w:bidi="ar-EG"/>
-        </w:rPr>
-      </w:pPr>
+        <w:bidi/>
+        <w:rPr>
+          <w:rFonts w:hint="cs"/>
+          <w:rtl/>
+          <w:lang w:bidi="ar-EG"/>
+        </w:rPr>
+      </w:pPr>
+      <w:r>
+        <w:rPr>
+          <w:rFonts w:hint="cs"/>
+          <w:rtl/>
+          <w:lang w:bidi="ar-EG"/>
+        </w:rPr>
+        <w:t xml:space="preserve">بس الطريقه الى فاتت ليها لزمه ممكن اصلا متكونش شغال ب ال </w:t>
+      </w:r>
+      <w:r>
+        <w:rPr>
+          <w:lang w:bidi="ar-EG"/>
+        </w:rPr>
+        <w:t>vs.</w:t>
+      </w:r>
+      <w:r>
+        <w:rPr>
+          <w:lang w:bidi="ar-EG"/>
+        </w:rPr>
+        <w:t xml:space="preserve"> </w:t>
+      </w:r>
+      <w:r>
+        <w:rPr>
+          <w:rFonts w:hint="cs"/>
+          <w:rtl/>
+          <w:lang w:bidi="ar-EG"/>
+        </w:rPr>
+        <w:t xml:space="preserve"> ومعاك وشويه ملفات </w:t>
+      </w:r>
+      <w:r>
+        <w:rPr>
+          <w:lang w:bidi="ar-EG"/>
+        </w:rPr>
+        <w:t>html ,js,node</w:t>
+      </w:r>
+      <w:r>
+        <w:rPr>
+          <w:rFonts w:hint="cs"/>
+          <w:rtl/>
+          <w:lang w:bidi="ar-EG"/>
+        </w:rPr>
+        <w:t xml:space="preserve"> وعاوز ترفعهم  . </w:t>
+      </w:r>
+      <w:r>
+        <w:rPr>
+          <w:rFonts w:hint="cs"/>
+          <w:rtl/>
+          <w:lang w:bidi="ar-EG"/>
+        </w:rPr>
+        <w:t xml:space="preserve">ولو  عامل  شويه </w:t>
+      </w:r>
+      <w:r>
+        <w:rPr>
+          <w:lang w:bidi="ar-EG"/>
+        </w:rPr>
+        <w:t>paths</w:t>
+      </w:r>
+      <w:r>
+        <w:rPr>
+          <w:rFonts w:hint="cs"/>
+          <w:rtl/>
+          <w:lang w:bidi="ar-EG"/>
+        </w:rPr>
+        <w:t xml:space="preserve">جوة ال </w:t>
+      </w:r>
+      <w:r>
+        <w:rPr>
+          <w:lang w:bidi="ar-EG"/>
+        </w:rPr>
+        <w:t xml:space="preserve">code </w:t>
+      </w:r>
+      <w:r>
+        <w:rPr>
+          <w:rFonts w:hint="cs"/>
+          <w:rtl/>
+          <w:lang w:bidi="ar-EG"/>
+        </w:rPr>
+        <w:t xml:space="preserve"> متقلقش هتفضل  شغاله   لما تحطهم جوة ملفه ال </w:t>
+      </w:r>
+      <w:r>
+        <w:rPr>
+          <w:lang w:bidi="ar-EG"/>
+        </w:rPr>
+        <w:t xml:space="preserve">wwwroot </w:t>
+      </w:r>
+      <w:r>
+        <w:rPr>
+          <w:rFonts w:hint="cs"/>
+          <w:rtl/>
+          <w:lang w:bidi="ar-EG"/>
+        </w:rPr>
+        <w:t xml:space="preserve"> . </w:t>
+      </w:r>
     </w:p>
     <w:p>
       <w:pPr>
+        <w:pStyle w:val="Heading1"/>
+        <w:rPr>
+          <w:lang w:bidi="ar-EG"/>
+        </w:rPr>
+      </w:pPr>
+      <w:bookmarkStart w:id="0" w:name="_Toc121585352"/>
+      <w:r>
+        <w:rPr>
+          <w:lang w:bidi="ar-EG"/>
+        </w:rPr>
+        <w:t xml:space="preserve">1 – </w:t>
+      </w:r>
+      <w:r>
+        <w:rPr>
+          <w:lang w:bidi="ar-EG"/>
+        </w:rPr>
+        <w:t>Use visual</w:t>
+      </w:r>
+      <w:r>
+        <w:rPr>
+          <w:lang w:bidi="ar-EG"/>
+        </w:rPr>
+        <w:t xml:space="preserve"> studio to </w:t>
+      </w:r>
+      <w:r>
+        <w:rPr>
+          <w:lang w:bidi="ar-EG"/>
+        </w:rPr>
+        <w:t>hosting</w:t>
+      </w:r>
+      <w:r>
+        <w:rPr>
+          <w:rFonts w:hint="cs"/>
+          <w:rtl/>
+          <w:lang w:bidi="ar-EG"/>
+        </w:rPr>
+        <w:t xml:space="preserve"> </w:t>
+      </w:r>
+      <w:r>
+        <w:rPr>
+          <w:lang w:bidi="ar-EG"/>
+        </w:rPr>
+        <w:t>first</w:t>
+      </w:r>
+      <w:r>
+        <w:rPr>
+          <w:lang w:bidi="ar-EG"/>
+        </w:rPr>
+        <w:t xml:space="preserve"> </w:t>
+      </w:r>
+      <w:r>
+        <w:rPr>
+          <w:lang w:bidi="ar-EG"/>
+        </w:rPr>
+        <w:t>away:</w:t>
+      </w:r>
+      <w:bookmarkEnd w:id="0"/>
+      <w:r>
+        <w:rPr>
+          <w:lang w:bidi="ar-EG"/>
+        </w:rPr>
+        <w:t xml:space="preserve"> </w:t>
+      </w:r>
+    </w:p>
+    <w:p>
+      <w:pPr>
+        <w:bidi/>
+        <w:rPr>
+          <w:lang w:bidi="ar-EG"/>
+        </w:rPr>
+      </w:pPr>
+    </w:p>
+    <w:p>
+      <w:pPr>
+        <w:bidi/>
+        <w:rPr>
+          <w:rtl/>
+          <w:lang w:bidi="ar-EG"/>
+        </w:rPr>
+      </w:pPr>
+      <w:r>
+        <w:rPr>
+          <w:rFonts w:hint="cs"/>
+          <w:rtl/>
+          <w:lang w:bidi="ar-EG"/>
+        </w:rPr>
+        <w:t xml:space="preserve">اول </w:t>
+      </w:r>
+      <w:r>
+        <w:rPr>
+          <w:rFonts w:hint="cs"/>
+          <w:rtl/>
+          <w:lang w:bidi="ar-EG"/>
+        </w:rPr>
+        <w:t>حاجة الى هنرفعه دلوقتى هى  برنامج</w:t>
+      </w:r>
+      <w:r>
+        <w:rPr>
+          <w:lang w:bidi="ar-EG"/>
+        </w:rPr>
+        <w:t xml:space="preserve">MVC  </w:t>
+      </w:r>
+      <w:r>
+        <w:rPr>
+          <w:rFonts w:hint="cs"/>
+          <w:rtl/>
+          <w:lang w:bidi="ar-EG"/>
+        </w:rPr>
+        <w:t xml:space="preserve"> او   </w:t>
+      </w:r>
+      <w:r>
+        <w:rPr>
+          <w:lang w:bidi="ar-EG"/>
+        </w:rPr>
+        <w:t xml:space="preserve">web form </w:t>
+      </w:r>
+      <w:r>
+        <w:rPr>
+          <w:rFonts w:hint="cs"/>
+          <w:rtl/>
+          <w:lang w:bidi="ar-EG"/>
+        </w:rPr>
+        <w:t xml:space="preserve"> من  غير داتا بيز وبعد شويه  هنشوف ازاى اقدر اضيف ال </w:t>
+      </w:r>
+      <w:r>
+        <w:rPr>
+          <w:lang w:bidi="ar-EG"/>
+        </w:rPr>
+        <w:t xml:space="preserve">DB </w:t>
+      </w:r>
+      <w:r>
+        <w:rPr>
+          <w:rFonts w:hint="cs"/>
+          <w:rtl/>
+          <w:lang w:bidi="ar-EG"/>
+        </w:rPr>
+        <w:t xml:space="preserve"> بتاعتى</w:t>
+      </w:r>
+      <w:r>
+        <w:rPr>
+          <w:rFonts w:hint="cs"/>
+          <w:rtl/>
+          <w:lang w:bidi="ar-EG"/>
+        </w:rPr>
+        <w:t xml:space="preserve"> للمشورع  وموضوع الداتا بيز دة اسهل حاحة  هنشرحها ان شاء الله </w:t>
+      </w:r>
+      <w:r>
+        <w:rPr>
+          <w:rFonts w:hint="cs"/>
+          <w:rtl/>
+          <w:lang w:bidi="ar-EG"/>
+        </w:rPr>
+        <w:t xml:space="preserve"> . </w:t>
+      </w:r>
+    </w:p>
+    <w:p>
+      <w:pPr>
+        <w:pStyle w:val="ListParagraph"/>
+        <w:numPr>
+          <w:ilvl w:val="0"/>
+          <w:numId w:val="32"/>
+        </w:numPr>
+        <w:bidi/>
+        <w:rPr>
+          <w:lang w:bidi="ar-EG"/>
+        </w:rPr>
+      </w:pPr>
+      <w:r>
+        <w:rPr>
+          <w:rFonts w:hint="cs"/>
+          <w:rtl/>
+          <w:lang w:bidi="ar-EG"/>
+        </w:rPr>
+        <w:t xml:space="preserve">اول حاجة ال </w:t>
+      </w:r>
+      <w:r>
+        <w:rPr>
+          <w:lang w:bidi="ar-EG"/>
+        </w:rPr>
+        <w:t>vs.</w:t>
+      </w:r>
+      <w:r>
+        <w:rPr>
+          <w:lang w:bidi="ar-EG"/>
+        </w:rPr>
+        <w:t xml:space="preserve"> </w:t>
+      </w:r>
+      <w:r>
+        <w:rPr>
+          <w:rFonts w:hint="cs"/>
+          <w:rtl/>
+          <w:lang w:bidi="ar-EG"/>
+        </w:rPr>
+        <w:t xml:space="preserve"> دة  </w:t>
+      </w:r>
+      <w:r>
+        <w:rPr>
+          <w:lang w:bidi="ar-EG"/>
+        </w:rPr>
+        <w:t>platform</w:t>
+      </w:r>
+      <w:r>
+        <w:rPr>
+          <w:lang w:bidi="ar-EG"/>
+        </w:rPr>
+        <w:t xml:space="preserve">  </w:t>
+      </w:r>
+      <w:r>
+        <w:rPr>
+          <w:rFonts w:hint="cs"/>
+          <w:rtl/>
+          <w:lang w:bidi="ar-EG"/>
+        </w:rPr>
+        <w:t xml:space="preserve"> خاص بشركه </w:t>
+      </w:r>
+      <w:r>
+        <w:rPr>
+          <w:lang w:bidi="ar-EG"/>
+        </w:rPr>
+        <w:t xml:space="preserve">MS </w:t>
+      </w:r>
+      <w:r>
+        <w:rPr>
+          <w:rFonts w:hint="cs"/>
+          <w:rtl/>
+          <w:lang w:bidi="ar-EG"/>
+        </w:rPr>
+        <w:t xml:space="preserve"> فيه </w:t>
+      </w:r>
+      <w:r>
+        <w:rPr>
+          <w:lang w:bidi="ar-EG"/>
+        </w:rPr>
+        <w:t xml:space="preserve">UI </w:t>
+      </w:r>
+      <w:r>
+        <w:rPr>
+          <w:rFonts w:hint="cs"/>
+          <w:rtl/>
+          <w:lang w:bidi="ar-EG"/>
+        </w:rPr>
+        <w:t xml:space="preserve"> بيمكنى من  </w:t>
+      </w:r>
+      <w:r>
+        <w:rPr>
+          <w:rFonts w:hint="cs"/>
+          <w:rtl/>
+          <w:lang w:bidi="ar-EG"/>
+        </w:rPr>
+        <w:t xml:space="preserve">انى اعمل </w:t>
+      </w:r>
+      <w:r>
+        <w:rPr>
+          <w:lang w:bidi="ar-EG"/>
+        </w:rPr>
+        <w:t xml:space="preserve">access </w:t>
+      </w:r>
+      <w:r>
+        <w:rPr>
+          <w:rFonts w:hint="cs"/>
+          <w:rtl/>
+          <w:lang w:bidi="ar-EG"/>
+        </w:rPr>
+        <w:t xml:space="preserve"> لل</w:t>
+      </w:r>
+      <w:r>
+        <w:rPr>
+          <w:lang w:bidi="ar-EG"/>
+        </w:rPr>
+        <w:t xml:space="preserve">  app services </w:t>
+      </w:r>
+      <w:r>
+        <w:rPr>
+          <w:rFonts w:hint="cs"/>
+          <w:rtl/>
+          <w:lang w:bidi="ar-EG"/>
+        </w:rPr>
+        <w:t xml:space="preserve"> والموضع دة بنستخدمه كتير   ف حاحة ان ال</w:t>
+      </w:r>
+      <w:r>
+        <w:rPr>
+          <w:lang w:bidi="ar-EG"/>
+        </w:rPr>
+        <w:t xml:space="preserve">backend </w:t>
+      </w:r>
+      <w:r>
+        <w:rPr>
+          <w:rFonts w:hint="cs"/>
+          <w:rtl/>
+          <w:lang w:bidi="ar-EG"/>
+        </w:rPr>
+        <w:t xml:space="preserve"> كان شخص مختلف عن ال </w:t>
+      </w:r>
+      <w:r>
+        <w:rPr>
+          <w:lang w:bidi="ar-EG"/>
+        </w:rPr>
+        <w:t xml:space="preserve"> cloud developer </w:t>
+      </w:r>
+      <w:r>
+        <w:rPr>
+          <w:rFonts w:hint="cs"/>
+          <w:rtl/>
+          <w:lang w:bidi="ar-EG"/>
+        </w:rPr>
+        <w:t xml:space="preserve"> . </w:t>
+      </w:r>
+    </w:p>
+    <w:p>
+      <w:pPr>
+        <w:pStyle w:val="ListParagraph"/>
+        <w:bidi/>
+        <w:rPr>
+          <w:rFonts w:hint="cs"/>
+          <w:lang w:bidi="ar-EG"/>
+        </w:rPr>
+      </w:pPr>
+    </w:p>
+    <w:p>
+      <w:pPr>
+        <w:pStyle w:val="ListParagraph"/>
+        <w:numPr>
+          <w:ilvl w:val="0"/>
+          <w:numId w:val="32"/>
+        </w:numPr>
+        <w:bidi/>
+        <w:rPr>
+          <w:rFonts w:hint="cs"/>
+          <w:lang w:bidi="ar-EG"/>
+        </w:rPr>
+      </w:pPr>
+      <w:r>
+        <w:rPr>
+          <w:rFonts w:hint="cs"/>
+          <w:rtl/>
+          <w:lang w:bidi="ar-EG"/>
+        </w:rPr>
+        <w:t xml:space="preserve">الخطوات الى جايه دة هجربها على مشوع </w:t>
+      </w:r>
+      <w:proofErr w:type="spellStart"/>
+      <w:r>
+        <w:rPr>
+          <w:lang w:bidi="ar-EG"/>
+        </w:rPr>
+        <w:t>mvc</w:t>
+      </w:r>
+      <w:proofErr w:type="spellEnd"/>
+      <w:r>
+        <w:rPr>
+          <w:lang w:bidi="ar-EG"/>
+        </w:rPr>
+        <w:t xml:space="preserve"> </w:t>
+      </w:r>
+      <w:r>
+        <w:rPr>
+          <w:rFonts w:hint="cs"/>
+          <w:rtl/>
+          <w:lang w:bidi="ar-EG"/>
+        </w:rPr>
+        <w:t xml:space="preserve"> كنت عامله . </w:t>
+      </w:r>
+    </w:p>
+    <w:p>
+      <w:pPr>
+        <w:pStyle w:val="ListParagraph"/>
+        <w:rPr>
+          <w:rFonts w:hint="cs"/>
+          <w:rtl/>
+          <w:lang w:bidi="ar-EG"/>
+        </w:rPr>
+      </w:pPr>
+    </w:p>
+    <w:p>
+      <w:pPr>
+        <w:pStyle w:val="ListParagraph"/>
+        <w:bidi/>
+        <w:rPr>
+          <w:lang w:bidi="ar-EG"/>
+        </w:rPr>
+      </w:pPr>
+    </w:p>
+    <w:p>
+      <w:pPr>
+        <w:pStyle w:val="ListParagraph"/>
+        <w:numPr>
+          <w:ilvl w:val="0"/>
+          <w:numId w:val="35"/>
+        </w:numPr>
+        <w:bidi/>
+        <w:rPr>
+          <w:rtl/>
+          <w:lang w:bidi="ar-EG"/>
+        </w:rPr>
+      </w:pPr>
+      <w:r>
+        <w:rPr>
+          <w:rFonts w:hint="cs"/>
+          <w:rtl/>
+          <w:lang w:bidi="ar-EG"/>
+        </w:rPr>
+        <w:t xml:space="preserve">اول حاجة اعمل </w:t>
+      </w:r>
+      <w:r>
+        <w:rPr>
+          <w:lang w:bidi="ar-EG"/>
+        </w:rPr>
+        <w:t xml:space="preserve">build </w:t>
+      </w:r>
+      <w:r>
+        <w:rPr>
+          <w:rFonts w:hint="cs"/>
+          <w:rtl/>
+          <w:lang w:bidi="ar-EG"/>
+        </w:rPr>
+        <w:t xml:space="preserve"> للمشوع </w:t>
+      </w:r>
+      <w:r>
+        <w:rPr>
+          <w:rFonts w:hint="cs"/>
+          <w:rtl/>
+          <w:lang w:bidi="ar-EG"/>
+        </w:rPr>
+        <w:t xml:space="preserve">واتاكد ان هو شغال . </w:t>
+      </w:r>
+      <w:bookmarkStart w:id="1" w:name="_GoBack"/>
+      <w:bookmarkEnd w:id="1"/>
+    </w:p>
+    <w:p>
+      <w:pPr>
+        <w:bidi/>
+        <w:ind w:left="360"/>
+        <w:rPr>
+          <w:rFonts w:hint="cs"/>
+          <w:rtl/>
+          <w:lang w:bidi="ar-EG"/>
+        </w:rPr>
+      </w:pPr>
+    </w:p>
+    <w:p>
+      <w:pPr>
+        <w:bidi/>
         <w:rPr>
           <w:lang w:bidi="ar-EG"/>
         </w:rPr>
@@ -5015,7 +5690,7 @@
               <w:sz w:val="18"/>
               <w:szCs w:val="18"/>
             </w:rPr>
-            <w:t>3</w:t>
+            <w:t>2</w:t>
           </w:r>
           <w:r>
             <w:rPr>
@@ -5409,6 +6084,95 @@
     </w:lvl>
   </w:abstractNum>
   <w:abstractNum w:abstractNumId="3">
+    <w:nsid w:val="08706226"/>
+    <w:multiLevelType w:val="hybridMultilevel"/>
+    <w:tmpl w:val="3D32037C"/>
+    <w:lvl w:ilvl="0" w:tplc="DC460FD8">
+      <w:start w:val="1"/>
+      <w:numFmt w:val="decimal"/>
+      <w:lvlText w:val="%1-"/>
+      <w:lvlJc w:val="left"/>
+      <w:pPr>
+        <w:ind w:left="720" w:hanging="360"/>
+      </w:pPr>
+      <w:rPr>
+        <w:rFonts w:hint="default"/>
+      </w:rPr>
+    </w:lvl>
+    <w:lvl w:ilvl="1" w:tplc="04090019" w:tentative="1">
+      <w:start w:val="1"/>
+      <w:numFmt w:val="lowerLetter"/>
+      <w:lvlText w:val="%2."/>
+      <w:lvlJc w:val="left"/>
+      <w:pPr>
+        <w:ind w:left="1440" w:hanging="360"/>
+      </w:pPr>
+    </w:lvl>
+    <w:lvl w:ilvl="2" w:tplc="0409001B" w:tentative="1">
+      <w:start w:val="1"/>
+      <w:numFmt w:val="lowerRoman"/>
+      <w:lvlText w:val="%3."/>
+      <w:lvlJc w:val="right"/>
+      <w:pPr>
+        <w:ind w:left="2160" w:hanging="180"/>
+      </w:pPr>
+    </w:lvl>
+    <w:lvl w:ilvl="3" w:tplc="0409000F" w:tentative="1">
+      <w:start w:val="1"/>
+      <w:numFmt w:val="decimal"/>
+      <w:lvlText w:val="%4."/>
+      <w:lvlJc w:val="left"/>
+      <w:pPr>
+        <w:ind w:left="2880" w:hanging="360"/>
+      </w:pPr>
+    </w:lvl>
+    <w:lvl w:ilvl="4" w:tplc="04090019" w:tentative="1">
+      <w:start w:val="1"/>
+      <w:numFmt w:val="lowerLetter"/>
+      <w:lvlText w:val="%5."/>
+      <w:lvlJc w:val="left"/>
+      <w:pPr>
+        <w:ind w:left="3600" w:hanging="360"/>
+      </w:pPr>
+    </w:lvl>
+    <w:lvl w:ilvl="5" w:tplc="0409001B" w:tentative="1">
+      <w:start w:val="1"/>
+      <w:numFmt w:val="lowerRoman"/>
+      <w:lvlText w:val="%6."/>
+      <w:lvlJc w:val="right"/>
+      <w:pPr>
+        <w:ind w:left="4320" w:hanging="180"/>
+      </w:pPr>
+    </w:lvl>
+    <w:lvl w:ilvl="6" w:tplc="0409000F" w:tentative="1">
+      <w:start w:val="1"/>
+      <w:numFmt w:val="decimal"/>
+      <w:lvlText w:val="%7."/>
+      <w:lvlJc w:val="left"/>
+      <w:pPr>
+        <w:ind w:left="5040" w:hanging="360"/>
+      </w:pPr>
+    </w:lvl>
+    <w:lvl w:ilvl="7" w:tplc="04090019" w:tentative="1">
+      <w:start w:val="1"/>
+      <w:numFmt w:val="lowerLetter"/>
+      <w:lvlText w:val="%8."/>
+      <w:lvlJc w:val="left"/>
+      <w:pPr>
+        <w:ind w:left="5760" w:hanging="360"/>
+      </w:pPr>
+    </w:lvl>
+    <w:lvl w:ilvl="8" w:tplc="0409001B" w:tentative="1">
+      <w:start w:val="1"/>
+      <w:numFmt w:val="lowerRoman"/>
+      <w:lvlText w:val="%9."/>
+      <w:lvlJc w:val="right"/>
+      <w:pPr>
+        <w:ind w:left="6480" w:hanging="180"/>
+      </w:pPr>
+    </w:lvl>
+  </w:abstractNum>
+  <w:abstractNum w:abstractNumId="4">
     <w:nsid w:val="09496CE6"/>
     <w:multiLevelType w:val="multilevel"/>
     <w:tmpl w:val="148A6C28"/>
@@ -5521,7 +6285,7 @@
       </w:rPr>
     </w:lvl>
   </w:abstractNum>
-  <w:abstractNum w:abstractNumId="4">
+  <w:abstractNum w:abstractNumId="5">
     <w:nsid w:val="11D37137"/>
     <w:multiLevelType w:val="multilevel"/>
     <w:tmpl w:val="148A6C28"/>
@@ -5634,7 +6398,7 @@
       </w:rPr>
     </w:lvl>
   </w:abstractNum>
-  <w:abstractNum w:abstractNumId="5">
+  <w:abstractNum w:abstractNumId="6">
     <w:nsid w:val="1E346E3D"/>
     <w:multiLevelType w:val="hybridMultilevel"/>
     <w:tmpl w:val="E3C81A48"/>
@@ -5720,7 +6484,7 @@
       </w:pPr>
     </w:lvl>
   </w:abstractNum>
-  <w:abstractNum w:abstractNumId="6">
+  <w:abstractNum w:abstractNumId="7">
     <w:nsid w:val="1E3E5589"/>
     <w:multiLevelType w:val="hybridMultilevel"/>
     <w:tmpl w:val="2BF266CC"/>
@@ -5809,7 +6573,7 @@
       </w:pPr>
     </w:lvl>
   </w:abstractNum>
-  <w:abstractNum w:abstractNumId="7">
+  <w:abstractNum w:abstractNumId="8">
     <w:nsid w:val="1F013339"/>
     <w:multiLevelType w:val="hybridMultilevel"/>
     <w:tmpl w:val="E8A478D0"/>
@@ -5898,7 +6662,7 @@
       </w:pPr>
     </w:lvl>
   </w:abstractNum>
-  <w:abstractNum w:abstractNumId="8">
+  <w:abstractNum w:abstractNumId="9">
     <w:nsid w:val="1F0546C9"/>
     <w:multiLevelType w:val="multilevel"/>
     <w:tmpl w:val="148A6C28"/>
@@ -6011,7 +6775,7 @@
       </w:rPr>
     </w:lvl>
   </w:abstractNum>
-  <w:abstractNum w:abstractNumId="9">
+  <w:abstractNum w:abstractNumId="10">
     <w:nsid w:val="1F2E6B50"/>
     <w:multiLevelType w:val="hybridMultilevel"/>
     <w:tmpl w:val="E3668054"/>
@@ -6100,7 +6864,7 @@
       </w:pPr>
     </w:lvl>
   </w:abstractNum>
-  <w:abstractNum w:abstractNumId="10">
+  <w:abstractNum w:abstractNumId="11">
     <w:nsid w:val="23774067"/>
     <w:multiLevelType w:val="hybridMultilevel"/>
     <w:tmpl w:val="D3EA5CFA"/>
@@ -6240,7 +7004,7 @@
       </w:rPr>
     </w:lvl>
   </w:abstractNum>
-  <w:abstractNum w:abstractNumId="11">
+  <w:abstractNum w:abstractNumId="12">
     <w:nsid w:val="2B5A506F"/>
     <w:multiLevelType w:val="multilevel"/>
     <w:tmpl w:val="28C697A0"/>
@@ -6353,7 +7117,7 @@
       </w:rPr>
     </w:lvl>
   </w:abstractNum>
-  <w:abstractNum w:abstractNumId="12">
+  <w:abstractNum w:abstractNumId="13">
     <w:nsid w:val="2CC70EF6"/>
     <w:multiLevelType w:val="multilevel"/>
     <w:tmpl w:val="721AEDDC"/>
@@ -6466,7 +7230,120 @@
       </w:rPr>
     </w:lvl>
   </w:abstractNum>
-  <w:abstractNum w:abstractNumId="13">
+  <w:abstractNum w:abstractNumId="14">
+    <w:nsid w:val="2DF72203"/>
+    <w:multiLevelType w:val="hybridMultilevel"/>
+    <w:tmpl w:val="9322F9F8"/>
+    <w:lvl w:ilvl="0" w:tplc="05F607AC">
+      <w:start w:val="1"/>
+      <w:numFmt w:val="bullet"/>
+      <w:lvlText w:val="-"/>
+      <w:lvlJc w:val="left"/>
+      <w:pPr>
+        <w:ind w:left="720" w:hanging="360"/>
+      </w:pPr>
+      <w:rPr>
+        <w:rFonts w:ascii="Arial" w:eastAsiaTheme="minorEastAsia" w:hAnsi="Arial" w:cs="Arial" w:hint="default"/>
+      </w:rPr>
+    </w:lvl>
+    <w:lvl w:ilvl="1" w:tplc="04090003" w:tentative="1">
+      <w:start w:val="1"/>
+      <w:numFmt w:val="bullet"/>
+      <w:lvlText w:val="o"/>
+      <w:lvlJc w:val="left"/>
+      <w:pPr>
+        <w:ind w:left="1440" w:hanging="360"/>
+      </w:pPr>
+      <w:rPr>
+        <w:rFonts w:ascii="Courier New" w:hAnsi="Courier New" w:cs="Courier New" w:hint="default"/>
+      </w:rPr>
+    </w:lvl>
+    <w:lvl w:ilvl="2" w:tplc="04090005" w:tentative="1">
+      <w:start w:val="1"/>
+      <w:numFmt w:val="bullet"/>
+      <w:lvlText w:val=""/>
+      <w:lvlJc w:val="left"/>
+      <w:pPr>
+        <w:ind w:left="2160" w:hanging="360"/>
+      </w:pPr>
+      <w:rPr>
+        <w:rFonts w:ascii="Wingdings" w:hAnsi="Wingdings" w:hint="default"/>
+      </w:rPr>
+    </w:lvl>
+    <w:lvl w:ilvl="3" w:tplc="04090001" w:tentative="1">
+      <w:start w:val="1"/>
+      <w:numFmt w:val="bullet"/>
+      <w:lvlText w:val=""/>
+      <w:lvlJc w:val="left"/>
+      <w:pPr>
+        <w:ind w:left="2880" w:hanging="360"/>
+      </w:pPr>
+      <w:rPr>
+        <w:rFonts w:ascii="Symbol" w:hAnsi="Symbol" w:hint="default"/>
+      </w:rPr>
+    </w:lvl>
+    <w:lvl w:ilvl="4" w:tplc="04090003" w:tentative="1">
+      <w:start w:val="1"/>
+      <w:numFmt w:val="bullet"/>
+      <w:lvlText w:val="o"/>
+      <w:lvlJc w:val="left"/>
+      <w:pPr>
+        <w:ind w:left="3600" w:hanging="360"/>
+      </w:pPr>
+      <w:rPr>
+        <w:rFonts w:ascii="Courier New" w:hAnsi="Courier New" w:cs="Courier New" w:hint="default"/>
+      </w:rPr>
+    </w:lvl>
+    <w:lvl w:ilvl="5" w:tplc="04090005" w:tentative="1">
+      <w:start w:val="1"/>
+      <w:numFmt w:val="bullet"/>
+      <w:lvlText w:val=""/>
+      <w:lvlJc w:val="left"/>
+      <w:pPr>
+        <w:ind w:left="4320" w:hanging="360"/>
+      </w:pPr>
+      <w:rPr>
+        <w:rFonts w:ascii="Wingdings" w:hAnsi="Wingdings" w:hint="default"/>
+      </w:rPr>
+    </w:lvl>
+    <w:lvl w:ilvl="6" w:tplc="04090001" w:tentative="1">
+      <w:start w:val="1"/>
+      <w:numFmt w:val="bullet"/>
+      <w:lvlText w:val=""/>
+      <w:lvlJc w:val="left"/>
+      <w:pPr>
+        <w:ind w:left="5040" w:hanging="360"/>
+      </w:pPr>
+      <w:rPr>
+        <w:rFonts w:ascii="Symbol" w:hAnsi="Symbol" w:hint="default"/>
+      </w:rPr>
+    </w:lvl>
+    <w:lvl w:ilvl="7" w:tplc="04090003" w:tentative="1">
+      <w:start w:val="1"/>
+      <w:numFmt w:val="bullet"/>
+      <w:lvlText w:val="o"/>
+      <w:lvlJc w:val="left"/>
+      <w:pPr>
+        <w:ind w:left="5760" w:hanging="360"/>
+      </w:pPr>
+      <w:rPr>
+        <w:rFonts w:ascii="Courier New" w:hAnsi="Courier New" w:cs="Courier New" w:hint="default"/>
+      </w:rPr>
+    </w:lvl>
+    <w:lvl w:ilvl="8" w:tplc="04090005" w:tentative="1">
+      <w:start w:val="1"/>
+      <w:numFmt w:val="bullet"/>
+      <w:lvlText w:val=""/>
+      <w:lvlJc w:val="left"/>
+      <w:pPr>
+        <w:ind w:left="6480" w:hanging="360"/>
+      </w:pPr>
+      <w:rPr>
+        <w:rFonts w:ascii="Wingdings" w:hAnsi="Wingdings" w:hint="default"/>
+      </w:rPr>
+    </w:lvl>
+  </w:abstractNum>
+  <w:abstractNum w:abstractNumId="15">
     <w:nsid w:val="35B103B9"/>
     <w:multiLevelType w:val="multilevel"/>
     <w:tmpl w:val="DBFCDA1A"/>
@@ -6579,7 +7456,96 @@
       </w:rPr>
     </w:lvl>
   </w:abstractNum>
-  <w:abstractNum w:abstractNumId="14">
+  <w:abstractNum w:abstractNumId="16">
+    <w:nsid w:val="3BCD6843"/>
+    <w:multiLevelType w:val="hybridMultilevel"/>
+    <w:tmpl w:val="86F2587A"/>
+    <w:lvl w:ilvl="0" w:tplc="17AEB920">
+      <w:start w:val="1"/>
+      <w:numFmt w:val="decimal"/>
+      <w:lvlText w:val="%1-"/>
+      <w:lvlJc w:val="left"/>
+      <w:pPr>
+        <w:ind w:left="720" w:hanging="360"/>
+      </w:pPr>
+      <w:rPr>
+        <w:rFonts w:hint="default"/>
+      </w:rPr>
+    </w:lvl>
+    <w:lvl w:ilvl="1" w:tplc="04090019" w:tentative="1">
+      <w:start w:val="1"/>
+      <w:numFmt w:val="lowerLetter"/>
+      <w:lvlText w:val="%2."/>
+      <w:lvlJc w:val="left"/>
+      <w:pPr>
+        <w:ind w:left="1440" w:hanging="360"/>
+      </w:pPr>
+    </w:lvl>
+    <w:lvl w:ilvl="2" w:tplc="0409001B" w:tentative="1">
+      <w:start w:val="1"/>
+      <w:numFmt w:val="lowerRoman"/>
+      <w:lvlText w:val="%3."/>
+      <w:lvlJc w:val="right"/>
+      <w:pPr>
+        <w:ind w:left="2160" w:hanging="180"/>
+      </w:pPr>
+    </w:lvl>
+    <w:lvl w:ilvl="3" w:tplc="0409000F" w:tentative="1">
+      <w:start w:val="1"/>
+      <w:numFmt w:val="decimal"/>
+      <w:lvlText w:val="%4."/>
+      <w:lvlJc w:val="left"/>
+      <w:pPr>
+        <w:ind w:left="2880" w:hanging="360"/>
+      </w:pPr>
+    </w:lvl>
+    <w:lvl w:ilvl="4" w:tplc="04090019" w:tentative="1">
+      <w:start w:val="1"/>
+      <w:numFmt w:val="lowerLetter"/>
+      <w:lvlText w:val="%5."/>
+      <w:lvlJc w:val="left"/>
+      <w:pPr>
+        <w:ind w:left="3600" w:hanging="360"/>
+      </w:pPr>
+    </w:lvl>
+    <w:lvl w:ilvl="5" w:tplc="0409001B" w:tentative="1">
+      <w:start w:val="1"/>
+      <w:numFmt w:val="lowerRoman"/>
+      <w:lvlText w:val="%6."/>
+      <w:lvlJc w:val="right"/>
+      <w:pPr>
+        <w:ind w:left="4320" w:hanging="180"/>
+      </w:pPr>
+    </w:lvl>
+    <w:lvl w:ilvl="6" w:tplc="0409000F" w:tentative="1">
+      <w:start w:val="1"/>
+      <w:numFmt w:val="decimal"/>
+      <w:lvlText w:val="%7."/>
+      <w:lvlJc w:val="left"/>
+      <w:pPr>
+        <w:ind w:left="5040" w:hanging="360"/>
+      </w:pPr>
+    </w:lvl>
+    <w:lvl w:ilvl="7" w:tplc="04090019" w:tentative="1">
+      <w:start w:val="1"/>
+      <w:numFmt w:val="lowerLetter"/>
+      <w:lvlText w:val="%8."/>
+      <w:lvlJc w:val="left"/>
+      <w:pPr>
+        <w:ind w:left="5760" w:hanging="360"/>
+      </w:pPr>
+    </w:lvl>
+    <w:lvl w:ilvl="8" w:tplc="0409001B" w:tentative="1">
+      <w:start w:val="1"/>
+      <w:numFmt w:val="lowerRoman"/>
+      <w:lvlText w:val="%9."/>
+      <w:lvlJc w:val="right"/>
+      <w:pPr>
+        <w:ind w:left="6480" w:hanging="180"/>
+      </w:pPr>
+    </w:lvl>
+  </w:abstractNum>
+  <w:abstractNum w:abstractNumId="17">
     <w:nsid w:val="3C4F6814"/>
     <w:multiLevelType w:val="hybridMultilevel"/>
     <w:tmpl w:val="075A7B82"/>
@@ -6691,7 +7657,7 @@
       </w:rPr>
     </w:lvl>
   </w:abstractNum>
-  <w:abstractNum w:abstractNumId="15">
+  <w:abstractNum w:abstractNumId="18">
     <w:nsid w:val="3C6F2AE5"/>
     <w:multiLevelType w:val="hybridMultilevel"/>
     <w:tmpl w:val="4C7EF4F6"/>
@@ -6780,7 +7746,7 @@
       </w:pPr>
     </w:lvl>
   </w:abstractNum>
-  <w:abstractNum w:abstractNumId="16">
+  <w:abstractNum w:abstractNumId="19">
     <w:nsid w:val="42C6575C"/>
     <w:multiLevelType w:val="hybridMultilevel"/>
     <w:tmpl w:val="B10A56FA"/>
@@ -6869,7 +7835,7 @@
       </w:pPr>
     </w:lvl>
   </w:abstractNum>
-  <w:abstractNum w:abstractNumId="17">
+  <w:abstractNum w:abstractNumId="20">
     <w:nsid w:val="46CF3569"/>
     <w:multiLevelType w:val="hybridMultilevel"/>
     <w:tmpl w:val="688898CC"/>
@@ -7009,7 +7975,7 @@
       </w:rPr>
     </w:lvl>
   </w:abstractNum>
-  <w:abstractNum w:abstractNumId="18">
+  <w:abstractNum w:abstractNumId="21">
     <w:nsid w:val="53CD2DFC"/>
     <w:multiLevelType w:val="hybridMultilevel"/>
     <w:tmpl w:val="556C9660"/>
@@ -7122,7 +8088,96 @@
       </w:rPr>
     </w:lvl>
   </w:abstractNum>
-  <w:abstractNum w:abstractNumId="19">
+  <w:abstractNum w:abstractNumId="22">
+    <w:nsid w:val="57C45439"/>
+    <w:multiLevelType w:val="hybridMultilevel"/>
+    <w:tmpl w:val="46BC061E"/>
+    <w:lvl w:ilvl="0" w:tplc="18C20A60">
+      <w:start w:val="1"/>
+      <w:numFmt w:val="decimal"/>
+      <w:lvlText w:val="%1-"/>
+      <w:lvlJc w:val="left"/>
+      <w:pPr>
+        <w:ind w:left="1080" w:hanging="360"/>
+      </w:pPr>
+      <w:rPr>
+        <w:rFonts w:hint="default"/>
+      </w:rPr>
+    </w:lvl>
+    <w:lvl w:ilvl="1" w:tplc="04090019" w:tentative="1">
+      <w:start w:val="1"/>
+      <w:numFmt w:val="lowerLetter"/>
+      <w:lvlText w:val="%2."/>
+      <w:lvlJc w:val="left"/>
+      <w:pPr>
+        <w:ind w:left="1800" w:hanging="360"/>
+      </w:pPr>
+    </w:lvl>
+    <w:lvl w:ilvl="2" w:tplc="0409001B" w:tentative="1">
+      <w:start w:val="1"/>
+      <w:numFmt w:val="lowerRoman"/>
+      <w:lvlText w:val="%3."/>
+      <w:lvlJc w:val="right"/>
+      <w:pPr>
+        <w:ind w:left="2520" w:hanging="180"/>
+      </w:pPr>
+    </w:lvl>
+    <w:lvl w:ilvl="3" w:tplc="0409000F" w:tentative="1">
+      <w:start w:val="1"/>
+      <w:numFmt w:val="decimal"/>
+      <w:lvlText w:val="%4."/>
+      <w:lvlJc w:val="left"/>
+      <w:pPr>
+        <w:ind w:left="3240" w:hanging="360"/>
+      </w:pPr>
+    </w:lvl>
+    <w:lvl w:ilvl="4" w:tplc="04090019" w:tentative="1">
+      <w:start w:val="1"/>
+      <w:numFmt w:val="lowerLetter"/>
+      <w:lvlText w:val="%5."/>
+      <w:lvlJc w:val="left"/>
+      <w:pPr>
+        <w:ind w:left="3960" w:hanging="360"/>
+      </w:pPr>
+    </w:lvl>
+    <w:lvl w:ilvl="5" w:tplc="0409001B" w:tentative="1">
+      <w:start w:val="1"/>
+      <w:numFmt w:val="lowerRoman"/>
+      <w:lvlText w:val="%6."/>
+      <w:lvlJc w:val="right"/>
+      <w:pPr>
+        <w:ind w:left="4680" w:hanging="180"/>
+      </w:pPr>
+    </w:lvl>
+    <w:lvl w:ilvl="6" w:tplc="0409000F" w:tentative="1">
+      <w:start w:val="1"/>
+      <w:numFmt w:val="decimal"/>
+      <w:lvlText w:val="%7."/>
+      <w:lvlJc w:val="left"/>
+      <w:pPr>
+        <w:ind w:left="5400" w:hanging="360"/>
+      </w:pPr>
+    </w:lvl>
+    <w:lvl w:ilvl="7" w:tplc="04090019" w:tentative="1">
+      <w:start w:val="1"/>
+      <w:numFmt w:val="lowerLetter"/>
+      <w:lvlText w:val="%8."/>
+      <w:lvlJc w:val="left"/>
+      <w:pPr>
+        <w:ind w:left="6120" w:hanging="360"/>
+      </w:pPr>
+    </w:lvl>
+    <w:lvl w:ilvl="8" w:tplc="0409001B" w:tentative="1">
+      <w:start w:val="1"/>
+      <w:numFmt w:val="lowerRoman"/>
+      <w:lvlText w:val="%9."/>
+      <w:lvlJc w:val="right"/>
+      <w:pPr>
+        <w:ind w:left="6840" w:hanging="180"/>
+      </w:pPr>
+    </w:lvl>
+  </w:abstractNum>
+  <w:abstractNum w:abstractNumId="23">
     <w:nsid w:val="586155A0"/>
     <w:multiLevelType w:val="multilevel"/>
     <w:tmpl w:val="28C697A0"/>
@@ -7235,7 +8290,96 @@
       </w:rPr>
     </w:lvl>
   </w:abstractNum>
-  <w:abstractNum w:abstractNumId="20">
+  <w:abstractNum w:abstractNumId="24">
+    <w:nsid w:val="58BB3871"/>
+    <w:multiLevelType w:val="hybridMultilevel"/>
+    <w:tmpl w:val="6C2895D6"/>
+    <w:lvl w:ilvl="0" w:tplc="454E3632">
+      <w:start w:val="1"/>
+      <w:numFmt w:val="decimal"/>
+      <w:lvlText w:val="%1-"/>
+      <w:lvlJc w:val="left"/>
+      <w:pPr>
+        <w:ind w:left="720" w:hanging="360"/>
+      </w:pPr>
+      <w:rPr>
+        <w:rFonts w:hint="default"/>
+      </w:rPr>
+    </w:lvl>
+    <w:lvl w:ilvl="1" w:tplc="04090019" w:tentative="1">
+      <w:start w:val="1"/>
+      <w:numFmt w:val="lowerLetter"/>
+      <w:lvlText w:val="%2."/>
+      <w:lvlJc w:val="left"/>
+      <w:pPr>
+        <w:ind w:left="1440" w:hanging="360"/>
+      </w:pPr>
+    </w:lvl>
+    <w:lvl w:ilvl="2" w:tplc="0409001B" w:tentative="1">
+      <w:start w:val="1"/>
+      <w:numFmt w:val="lowerRoman"/>
+      <w:lvlText w:val="%3."/>
+      <w:lvlJc w:val="right"/>
+      <w:pPr>
+        <w:ind w:left="2160" w:hanging="180"/>
+      </w:pPr>
+    </w:lvl>
+    <w:lvl w:ilvl="3" w:tplc="0409000F" w:tentative="1">
+      <w:start w:val="1"/>
+      <w:numFmt w:val="decimal"/>
+      <w:lvlText w:val="%4."/>
+      <w:lvlJc w:val="left"/>
+      <w:pPr>
+        <w:ind w:left="2880" w:hanging="360"/>
+      </w:pPr>
+    </w:lvl>
+    <w:lvl w:ilvl="4" w:tplc="04090019" w:tentative="1">
+      <w:start w:val="1"/>
+      <w:numFmt w:val="lowerLetter"/>
+      <w:lvlText w:val="%5."/>
+      <w:lvlJc w:val="left"/>
+      <w:pPr>
+        <w:ind w:left="3600" w:hanging="360"/>
+      </w:pPr>
+    </w:lvl>
+    <w:lvl w:ilvl="5" w:tplc="0409001B" w:tentative="1">
+      <w:start w:val="1"/>
+      <w:numFmt w:val="lowerRoman"/>
+      <w:lvlText w:val="%6."/>
+      <w:lvlJc w:val="right"/>
+      <w:pPr>
+        <w:ind w:left="4320" w:hanging="180"/>
+      </w:pPr>
+    </w:lvl>
+    <w:lvl w:ilvl="6" w:tplc="0409000F" w:tentative="1">
+      <w:start w:val="1"/>
+      <w:numFmt w:val="decimal"/>
+      <w:lvlText w:val="%7."/>
+      <w:lvlJc w:val="left"/>
+      <w:pPr>
+        <w:ind w:left="5040" w:hanging="360"/>
+      </w:pPr>
+    </w:lvl>
+    <w:lvl w:ilvl="7" w:tplc="04090019" w:tentative="1">
+      <w:start w:val="1"/>
+      <w:numFmt w:val="lowerLetter"/>
+      <w:lvlText w:val="%8."/>
+      <w:lvlJc w:val="left"/>
+      <w:pPr>
+        <w:ind w:left="5760" w:hanging="360"/>
+      </w:pPr>
+    </w:lvl>
+    <w:lvl w:ilvl="8" w:tplc="0409001B" w:tentative="1">
+      <w:start w:val="1"/>
+      <w:numFmt w:val="lowerRoman"/>
+      <w:lvlText w:val="%9."/>
+      <w:lvlJc w:val="right"/>
+      <w:pPr>
+        <w:ind w:left="6480" w:hanging="180"/>
+      </w:pPr>
+    </w:lvl>
+  </w:abstractNum>
+  <w:abstractNum w:abstractNumId="25">
     <w:nsid w:val="5F091C30"/>
     <w:multiLevelType w:val="hybridMultilevel"/>
     <w:tmpl w:val="E74A93F8"/>
@@ -7375,7 +8519,7 @@
       </w:rPr>
     </w:lvl>
   </w:abstractNum>
-  <w:abstractNum w:abstractNumId="21">
+  <w:abstractNum w:abstractNumId="26">
     <w:nsid w:val="69B74D62"/>
     <w:multiLevelType w:val="hybridMultilevel"/>
     <w:tmpl w:val="BB9E110E"/>
@@ -7488,7 +8632,7 @@
       </w:rPr>
     </w:lvl>
   </w:abstractNum>
-  <w:abstractNum w:abstractNumId="22">
+  <w:abstractNum w:abstractNumId="27">
     <w:nsid w:val="6A0635EE"/>
     <w:multiLevelType w:val="hybridMultilevel"/>
     <w:tmpl w:val="4E4C193A"/>
@@ -7574,7 +8718,7 @@
       </w:pPr>
     </w:lvl>
   </w:abstractNum>
-  <w:abstractNum w:abstractNumId="23">
+  <w:abstractNum w:abstractNumId="28">
     <w:nsid w:val="6CC332DB"/>
     <w:multiLevelType w:val="hybridMultilevel"/>
     <w:tmpl w:val="C110FC2C"/>
@@ -7663,7 +8807,7 @@
       </w:pPr>
     </w:lvl>
   </w:abstractNum>
-  <w:abstractNum w:abstractNumId="24">
+  <w:abstractNum w:abstractNumId="29">
     <w:nsid w:val="701B790F"/>
     <w:multiLevelType w:val="hybridMultilevel"/>
     <w:tmpl w:val="4B1CD15C"/>
@@ -7752,7 +8896,96 @@
       </w:pPr>
     </w:lvl>
   </w:abstractNum>
-  <w:abstractNum w:abstractNumId="25">
+  <w:abstractNum w:abstractNumId="30">
+    <w:nsid w:val="71E357F1"/>
+    <w:multiLevelType w:val="hybridMultilevel"/>
+    <w:tmpl w:val="AD46CD98"/>
+    <w:lvl w:ilvl="0" w:tplc="C1F8D700">
+      <w:start w:val="1"/>
+      <w:numFmt w:val="decimal"/>
+      <w:lvlText w:val="%1-"/>
+      <w:lvlJc w:val="left"/>
+      <w:pPr>
+        <w:ind w:left="720" w:hanging="360"/>
+      </w:pPr>
+      <w:rPr>
+        <w:rFonts w:hint="default"/>
+      </w:rPr>
+    </w:lvl>
+    <w:lvl w:ilvl="1" w:tplc="04090019" w:tentative="1">
+      <w:start w:val="1"/>
+      <w:numFmt w:val="lowerLetter"/>
+      <w:lvlText w:val="%2."/>
+      <w:lvlJc w:val="left"/>
+      <w:pPr>
+        <w:ind w:left="1440" w:hanging="360"/>
+      </w:pPr>
+    </w:lvl>
+    <w:lvl w:ilvl="2" w:tplc="0409001B" w:tentative="1">
+      <w:start w:val="1"/>
+      <w:numFmt w:val="lowerRoman"/>
+      <w:lvlText w:val="%3."/>
+      <w:lvlJc w:val="right"/>
+      <w:pPr>
+        <w:ind w:left="2160" w:hanging="180"/>
+      </w:pPr>
+    </w:lvl>
+    <w:lvl w:ilvl="3" w:tplc="0409000F" w:tentative="1">
+      <w:start w:val="1"/>
+      <w:numFmt w:val="decimal"/>
+      <w:lvlText w:val="%4."/>
+      <w:lvlJc w:val="left"/>
+      <w:pPr>
+        <w:ind w:left="2880" w:hanging="360"/>
+      </w:pPr>
+    </w:lvl>
+    <w:lvl w:ilvl="4" w:tplc="04090019" w:tentative="1">
+      <w:start w:val="1"/>
+      <w:numFmt w:val="lowerLetter"/>
+      <w:lvlText w:val="%5."/>
+      <w:lvlJc w:val="left"/>
+      <w:pPr>
+        <w:ind w:left="3600" w:hanging="360"/>
+      </w:pPr>
+    </w:lvl>
+    <w:lvl w:ilvl="5" w:tplc="0409001B" w:tentative="1">
+      <w:start w:val="1"/>
+      <w:numFmt w:val="lowerRoman"/>
+      <w:lvlText w:val="%6."/>
+      <w:lvlJc w:val="right"/>
+      <w:pPr>
+        <w:ind w:left="4320" w:hanging="180"/>
+      </w:pPr>
+    </w:lvl>
+    <w:lvl w:ilvl="6" w:tplc="0409000F" w:tentative="1">
+      <w:start w:val="1"/>
+      <w:numFmt w:val="decimal"/>
+      <w:lvlText w:val="%7."/>
+      <w:lvlJc w:val="left"/>
+      <w:pPr>
+        <w:ind w:left="5040" w:hanging="360"/>
+      </w:pPr>
+    </w:lvl>
+    <w:lvl w:ilvl="7" w:tplc="04090019" w:tentative="1">
+      <w:start w:val="1"/>
+      <w:numFmt w:val="lowerLetter"/>
+      <w:lvlText w:val="%8."/>
+      <w:lvlJc w:val="left"/>
+      <w:pPr>
+        <w:ind w:left="5760" w:hanging="360"/>
+      </w:pPr>
+    </w:lvl>
+    <w:lvl w:ilvl="8" w:tplc="0409001B" w:tentative="1">
+      <w:start w:val="1"/>
+      <w:numFmt w:val="lowerRoman"/>
+      <w:lvlText w:val="%9."/>
+      <w:lvlJc w:val="right"/>
+      <w:pPr>
+        <w:ind w:left="6480" w:hanging="180"/>
+      </w:pPr>
+    </w:lvl>
+  </w:abstractNum>
+  <w:abstractNum w:abstractNumId="31">
     <w:nsid w:val="73652FE0"/>
     <w:multiLevelType w:val="hybridMultilevel"/>
     <w:tmpl w:val="9C3C1A14"/>
@@ -7865,7 +9098,7 @@
       </w:rPr>
     </w:lvl>
   </w:abstractNum>
-  <w:abstractNum w:abstractNumId="26">
+  <w:abstractNum w:abstractNumId="32">
     <w:nsid w:val="76710C03"/>
     <w:multiLevelType w:val="hybridMultilevel"/>
     <w:tmpl w:val="68D40132"/>
@@ -7954,7 +9187,7 @@
       </w:pPr>
     </w:lvl>
   </w:abstractNum>
-  <w:abstractNum w:abstractNumId="27">
+  <w:abstractNum w:abstractNumId="33">
     <w:nsid w:val="76C4151B"/>
     <w:multiLevelType w:val="hybridMultilevel"/>
     <w:tmpl w:val="9E967476"/>
@@ -8040,7 +9273,7 @@
       </w:pPr>
     </w:lvl>
   </w:abstractNum>
-  <w:abstractNum w:abstractNumId="28">
+  <w:abstractNum w:abstractNumId="34">
     <w:nsid w:val="7B1403B0"/>
     <w:multiLevelType w:val="hybridMultilevel"/>
     <w:tmpl w:val="4DEA6FCC"/>
@@ -8181,91 +9414,109 @@
     </w:lvl>
   </w:abstractNum>
   <w:num w:numId="1">
-    <w:abstractNumId w:val="3"/>
+    <w:abstractNumId w:val="4"/>
   </w:num>
   <w:num w:numId="2">
-    <w:abstractNumId w:val="14"/>
+    <w:abstractNumId w:val="17"/>
   </w:num>
   <w:num w:numId="3">
-    <w:abstractNumId w:val="4"/>
+    <w:abstractNumId w:val="5"/>
   </w:num>
   <w:num w:numId="4">
-    <w:abstractNumId w:val="8"/>
+    <w:abstractNumId w:val="9"/>
   </w:num>
   <w:num w:numId="5">
     <w:abstractNumId w:val="1"/>
   </w:num>
   <w:num w:numId="6">
+    <w:abstractNumId w:val="26"/>
+  </w:num>
+  <w:num w:numId="7">
     <w:abstractNumId w:val="21"/>
   </w:num>
-  <w:num w:numId="7">
-    <w:abstractNumId w:val="18"/>
-  </w:num>
   <w:num w:numId="8">
-    <w:abstractNumId w:val="27"/>
+    <w:abstractNumId w:val="33"/>
   </w:num>
   <w:num w:numId="9">
-    <w:abstractNumId w:val="25"/>
+    <w:abstractNumId w:val="31"/>
   </w:num>
   <w:num w:numId="10">
-    <w:abstractNumId w:val="12"/>
+    <w:abstractNumId w:val="13"/>
   </w:num>
   <w:num w:numId="11">
-    <w:abstractNumId w:val="19"/>
+    <w:abstractNumId w:val="23"/>
   </w:num>
   <w:num w:numId="12">
     <w:abstractNumId w:val="0"/>
   </w:num>
   <w:num w:numId="13">
-    <w:abstractNumId w:val="28"/>
+    <w:abstractNumId w:val="34"/>
   </w:num>
   <w:num w:numId="14">
+    <w:abstractNumId w:val="25"/>
+  </w:num>
+  <w:num w:numId="15">
+    <w:abstractNumId w:val="11"/>
+  </w:num>
+  <w:num w:numId="16">
     <w:abstractNumId w:val="20"/>
   </w:num>
-  <w:num w:numId="15">
-    <w:abstractNumId w:val="10"/>
-  </w:num>
-  <w:num w:numId="16">
-    <w:abstractNumId w:val="17"/>
-  </w:num>
   <w:num w:numId="17">
-    <w:abstractNumId w:val="11"/>
+    <w:abstractNumId w:val="12"/>
   </w:num>
   <w:num w:numId="18">
-    <w:abstractNumId w:val="23"/>
+    <w:abstractNumId w:val="28"/>
   </w:num>
   <w:num w:numId="19">
     <w:abstractNumId w:val="2"/>
   </w:num>
   <w:num w:numId="20">
-    <w:abstractNumId w:val="16"/>
+    <w:abstractNumId w:val="19"/>
   </w:num>
   <w:num w:numId="21">
-    <w:abstractNumId w:val="13"/>
+    <w:abstractNumId w:val="15"/>
   </w:num>
   <w:num w:numId="22">
+    <w:abstractNumId w:val="29"/>
+  </w:num>
+  <w:num w:numId="23">
+    <w:abstractNumId w:val="7"/>
+  </w:num>
+  <w:num w:numId="24">
+    <w:abstractNumId w:val="32"/>
+  </w:num>
+  <w:num w:numId="25">
+    <w:abstractNumId w:val="10"/>
+  </w:num>
+  <w:num w:numId="26">
+    <w:abstractNumId w:val="18"/>
+  </w:num>
+  <w:num w:numId="27">
+    <w:abstractNumId w:val="8"/>
+  </w:num>
+  <w:num w:numId="28">
+    <w:abstractNumId w:val="27"/>
+  </w:num>
+  <w:num w:numId="29">
+    <w:abstractNumId w:val="6"/>
+  </w:num>
+  <w:num w:numId="30">
+    <w:abstractNumId w:val="3"/>
+  </w:num>
+  <w:num w:numId="31">
+    <w:abstractNumId w:val="30"/>
+  </w:num>
+  <w:num w:numId="32">
+    <w:abstractNumId w:val="14"/>
+  </w:num>
+  <w:num w:numId="33">
     <w:abstractNumId w:val="24"/>
   </w:num>
-  <w:num w:numId="23">
-    <w:abstractNumId w:val="6"/>
-  </w:num>
-  <w:num w:numId="24">
-    <w:abstractNumId w:val="26"/>
-  </w:num>
-  <w:num w:numId="25">
-    <w:abstractNumId w:val="9"/>
-  </w:num>
-  <w:num w:numId="26">
-    <w:abstractNumId w:val="15"/>
-  </w:num>
-  <w:num w:numId="27">
-    <w:abstractNumId w:val="7"/>
-  </w:num>
-  <w:num w:numId="28">
+  <w:num w:numId="34">
     <w:abstractNumId w:val="22"/>
   </w:num>
-  <w:num w:numId="29">
-    <w:abstractNumId w:val="5"/>
+  <w:num w:numId="35">
+    <w:abstractNumId w:val="16"/>
   </w:num>
 </w:numbering>
 </file>
@@ -9515,19 +10766,19 @@
     <w:pitch w:val="variable"/>
     <w:sig w:usb0="00000000" w:usb1="10000000" w:usb2="00000000" w:usb3="00000000" w:csb0="80000000" w:csb1="00000000"/>
   </w:font>
+  <w:font w:name="Arial">
+    <w:panose1 w:val="020B0604020202020204"/>
+    <w:charset w:val="00"/>
+    <w:family w:val="swiss"/>
+    <w:pitch w:val="variable"/>
+    <w:sig w:usb0="E0002EFF" w:usb1="C000785B" w:usb2="00000009" w:usb3="00000000" w:csb0="000001FF" w:csb1="00000000"/>
+  </w:font>
   <w:font w:name="Century Gothic">
     <w:panose1 w:val="020B0502020202020204"/>
     <w:charset w:val="00"/>
     <w:family w:val="swiss"/>
     <w:pitch w:val="variable"/>
     <w:sig w:usb0="00000287" w:usb1="00000000" w:usb2="00000000" w:usb3="00000000" w:csb0="0000009F" w:csb1="00000000"/>
-  </w:font>
-  <w:font w:name="Arial">
-    <w:panose1 w:val="020B0604020202020204"/>
-    <w:charset w:val="00"/>
-    <w:family w:val="swiss"/>
-    <w:pitch w:val="variable"/>
-    <w:sig w:usb0="E0002EFF" w:usb1="C000785B" w:usb2="00000009" w:usb3="00000000" w:csb0="000001FF" w:csb1="00000000"/>
   </w:font>
   <w:font w:name="Tw Cen MT">
     <w:panose1 w:val="020B0602020104020603"/>
@@ -9575,7 +10826,7 @@
   </w:compat>
   <w:rsids>
     <w:rsidRoot w:val="004D58A5"/>
-    <w:rsid w:val="000457F9"/>
+    <w:rsid w:val="001D4A97"/>
     <w:rsid w:val="002909C5"/>
     <w:rsid w:val="00306A50"/>
     <w:rsid w:val="004D58A5"/>
@@ -10373,7 +11624,7 @@
 </file>
 
 <file path=customXml/itemProps2.xml><?xml version="1.0" encoding="utf-8"?>
-<ds:datastoreItem xmlns:ds="http://schemas.openxmlformats.org/officeDocument/2006/customXml" ds:itemID="{682681D6-8E60-4D3B-A3AB-9CA357943D3A}">
+<ds:datastoreItem xmlns:ds="http://schemas.openxmlformats.org/officeDocument/2006/customXml" ds:itemID="{7D841274-15C2-46E4-BBAA-4F9FC4F1EBD9}">
   <ds:schemaRefs>
     <ds:schemaRef ds:uri="http://schemas.openxmlformats.org/officeDocument/2006/bibliography"/>
   </ds:schemaRefs>

</xml_diff>

<commit_message>
end of notes 2 and notes 3
</commit_message>
<xml_diff>
--- a/3-introToAzure part3.docx
+++ b/3-introToAzure part3.docx
@@ -4270,7 +4270,7 @@
           <w:r>
             <w:fldChar w:fldCharType="separate"/>
           </w:r>
-          <w:hyperlink w:anchor="_Toc121585352" w:history="1">
+          <w:hyperlink w:anchor="_Toc121607268" w:history="1">
             <w:r>
               <w:rPr>
                 <w:rStyle w:val="Hyperlink"/>
@@ -4315,7 +4315,7 @@
                 <w:noProof/>
                 <w:webHidden/>
               </w:rPr>
-              <w:instrText xml:space="preserve"> PAGEREF _Toc121585352 \h </w:instrText>
+              <w:instrText xml:space="preserve"> PAGEREF _Toc121607268 \h </w:instrText>
             </w:r>
             <w:r>
               <w:rPr>
@@ -4336,6 +4336,164 @@
                 <w:webHidden/>
               </w:rPr>
               <w:t>2</w:t>
+            </w:r>
+            <w:r>
+              <w:rPr>
+                <w:noProof/>
+                <w:webHidden/>
+              </w:rPr>
+              <w:fldChar w:fldCharType="end"/>
+            </w:r>
+          </w:hyperlink>
+        </w:p>
+        <w:p>
+          <w:pPr>
+            <w:pStyle w:val="TOC1"/>
+            <w:tabs>
+              <w:tab w:val="right" w:leader="dot" w:pos="9350"/>
+            </w:tabs>
+            <w:rPr>
+              <w:rFonts w:cstheme="minorBidi"/>
+              <w:noProof/>
+            </w:rPr>
+          </w:pPr>
+          <w:hyperlink w:anchor="_Toc121607269" w:history="1">
+            <w:r>
+              <w:rPr>
+                <w:rStyle w:val="Hyperlink"/>
+                <w:noProof/>
+                <w:rtl/>
+                <w:lang w:bidi="ar-EG"/>
+              </w:rPr>
+              <w:t>2</w:t>
+            </w:r>
+            <w:r>
+              <w:rPr>
+                <w:rStyle w:val="Hyperlink"/>
+                <w:noProof/>
+                <w:lang w:bidi="ar-EG"/>
+              </w:rPr>
+              <w:t xml:space="preserve"> – Use visual studio to hosting second  away:</w:t>
+            </w:r>
+            <w:r>
+              <w:rPr>
+                <w:noProof/>
+                <w:webHidden/>
+              </w:rPr>
+              <w:tab/>
+            </w:r>
+            <w:r>
+              <w:rPr>
+                <w:noProof/>
+                <w:webHidden/>
+              </w:rPr>
+              <w:fldChar w:fldCharType="begin"/>
+            </w:r>
+            <w:r>
+              <w:rPr>
+                <w:noProof/>
+                <w:webHidden/>
+              </w:rPr>
+              <w:instrText xml:space="preserve"> PAGEREF _Toc121607269 \h </w:instrText>
+            </w:r>
+            <w:r>
+              <w:rPr>
+                <w:noProof/>
+                <w:webHidden/>
+              </w:rPr>
+            </w:r>
+            <w:r>
+              <w:rPr>
+                <w:noProof/>
+                <w:webHidden/>
+              </w:rPr>
+              <w:fldChar w:fldCharType="separate"/>
+            </w:r>
+            <w:r>
+              <w:rPr>
+                <w:noProof/>
+                <w:webHidden/>
+              </w:rPr>
+              <w:t>6</w:t>
+            </w:r>
+            <w:r>
+              <w:rPr>
+                <w:noProof/>
+                <w:webHidden/>
+              </w:rPr>
+              <w:fldChar w:fldCharType="end"/>
+            </w:r>
+          </w:hyperlink>
+        </w:p>
+        <w:p>
+          <w:pPr>
+            <w:pStyle w:val="TOC1"/>
+            <w:tabs>
+              <w:tab w:val="right" w:leader="dot" w:pos="9350"/>
+            </w:tabs>
+            <w:rPr>
+              <w:rFonts w:cstheme="minorBidi"/>
+              <w:noProof/>
+            </w:rPr>
+          </w:pPr>
+          <w:hyperlink w:anchor="_Toc121607270" w:history="1">
+            <w:r>
+              <w:rPr>
+                <w:rStyle w:val="Hyperlink"/>
+                <w:noProof/>
+                <w:rtl/>
+                <w:lang w:bidi="ar-EG"/>
+              </w:rPr>
+              <w:t>3</w:t>
+            </w:r>
+            <w:r>
+              <w:rPr>
+                <w:rStyle w:val="Hyperlink"/>
+                <w:noProof/>
+                <w:lang w:bidi="ar-EG"/>
+              </w:rPr>
+              <w:t xml:space="preserve"> – summary of publish project :</w:t>
+            </w:r>
+            <w:r>
+              <w:rPr>
+                <w:noProof/>
+                <w:webHidden/>
+              </w:rPr>
+              <w:tab/>
+            </w:r>
+            <w:r>
+              <w:rPr>
+                <w:noProof/>
+                <w:webHidden/>
+              </w:rPr>
+              <w:fldChar w:fldCharType="begin"/>
+            </w:r>
+            <w:r>
+              <w:rPr>
+                <w:noProof/>
+                <w:webHidden/>
+              </w:rPr>
+              <w:instrText xml:space="preserve"> PAGEREF _Toc121607270 \h </w:instrText>
+            </w:r>
+            <w:r>
+              <w:rPr>
+                <w:noProof/>
+                <w:webHidden/>
+              </w:rPr>
+            </w:r>
+            <w:r>
+              <w:rPr>
+                <w:noProof/>
+                <w:webHidden/>
+              </w:rPr>
+              <w:fldChar w:fldCharType="separate"/>
+            </w:r>
+            <w:r>
+              <w:rPr>
+                <w:noProof/>
+                <w:webHidden/>
+              </w:rPr>
+              <w:t>8</w:t>
             </w:r>
             <w:r>
               <w:rPr>
@@ -4491,38 +4649,18 @@
     </w:p>
     <w:p>
       <w:pPr>
-        <w:rPr>
-          <w:lang w:bidi="ar-EG"/>
-        </w:rPr>
-      </w:pPr>
-    </w:p>
-    <w:p>
-      <w:pPr>
-        <w:rPr>
-          <w:lang w:bidi="ar-EG"/>
-        </w:rPr>
-      </w:pPr>
-    </w:p>
-    <w:p>
-      <w:pPr>
-        <w:rPr>
-          <w:lang w:bidi="ar-EG"/>
-        </w:rPr>
-      </w:pPr>
-    </w:p>
-    <w:p>
-      <w:pPr>
-        <w:bidi/>
-        <w:rPr>
-          <w:lang w:bidi="ar-EG"/>
-        </w:rPr>
-      </w:pPr>
-      <w:r>
-        <w:rPr>
-          <w:rFonts w:hint="cs"/>
-          <w:rtl/>
-          <w:lang w:bidi="ar-EG"/>
-        </w:rPr>
+        <w:bidi/>
+        <w:rPr>
+          <w:lang w:bidi="ar-EG"/>
+        </w:rPr>
+      </w:pPr>
+      <w:r>
+        <w:rPr>
+          <w:rFonts w:hint="cs"/>
+          <w:rtl/>
+          <w:lang w:bidi="ar-EG"/>
+        </w:rPr>
+        <w:lastRenderedPageBreak/>
         <w:t xml:space="preserve">ف  </w:t>
       </w:r>
       <w:r>
@@ -4677,7 +4815,7 @@
           <w:lang w:bidi="ar-EG"/>
         </w:rPr>
       </w:pPr>
-      <w:bookmarkStart w:id="0" w:name="_Toc121585352"/>
+      <w:bookmarkStart w:id="0" w:name="_Toc121607268"/>
       <w:r>
         <w:rPr>
           <w:lang w:bidi="ar-EG"/>
@@ -6747,6 +6885,7 @@
           <w:rtl/>
           <w:lang w:bidi="ar-EG"/>
         </w:rPr>
+        <w:lastRenderedPageBreak/>
         <w:t xml:space="preserve">انا هختار  اعمل واحدة جديدة  احسن . </w:t>
       </w:r>
       <w:r>
@@ -7795,80 +7934,80 @@
           <w:rtl/>
           <w:lang w:bidi="ar-EG"/>
         </w:rPr>
+        <w:t xml:space="preserve">ده  يصحبى </w:t>
+      </w:r>
+      <w:r>
+        <w:rPr>
+          <w:rFonts w:hint="cs"/>
+          <w:rtl/>
+          <w:lang w:bidi="ar-EG"/>
+        </w:rPr>
+        <w:t xml:space="preserve">الى هيظلك  على حسابك ف </w:t>
+      </w:r>
+      <w:r>
+        <w:rPr>
+          <w:lang w:bidi="ar-EG"/>
+        </w:rPr>
+        <w:t xml:space="preserve"> azure </w:t>
+      </w:r>
+      <w:r>
+        <w:rPr>
+          <w:rFonts w:hint="cs"/>
+          <w:rtl/>
+          <w:lang w:bidi="ar-EG"/>
+        </w:rPr>
+        <w:t xml:space="preserve">  </w:t>
+      </w:r>
+      <w:r>
+        <w:rPr>
+          <w:rFonts w:hint="cs"/>
+          <w:rtl/>
+          <w:lang w:bidi="ar-EG"/>
+        </w:rPr>
+        <w:t xml:space="preserve">و الى هيظهرك بعد ال </w:t>
+      </w:r>
+      <w:r>
+        <w:rPr>
+          <w:lang w:bidi="ar-EG"/>
+        </w:rPr>
+        <w:t xml:space="preserve"> finish </w:t>
+      </w:r>
+      <w:r>
+        <w:rPr>
+          <w:rFonts w:hint="cs"/>
+          <w:rtl/>
+          <w:lang w:bidi="ar-EG"/>
+        </w:rPr>
+        <w:t xml:space="preserve"> ف ال </w:t>
+      </w:r>
+      <w:r>
+        <w:rPr>
+          <w:lang w:bidi="ar-EG"/>
+        </w:rPr>
+        <w:t xml:space="preserve">vs. </w:t>
+      </w:r>
+      <w:r>
+        <w:rPr>
+          <w:rFonts w:hint="cs"/>
+          <w:rtl/>
+          <w:lang w:bidi="ar-EG"/>
+        </w:rPr>
+        <w:t xml:space="preserve"> .</w:t>
+      </w:r>
+    </w:p>
+    <w:p>
+      <w:pPr>
+        <w:rPr>
+          <w:lang w:bidi="ar-EG"/>
+        </w:rPr>
+      </w:pPr>
+      <w:r>
+        <w:rPr>
+          <w:rFonts w:cs="Arial"/>
+          <w:rtl/>
+          <w:lang w:bidi="ar-EG"/>
+        </w:rPr>
         <w:lastRenderedPageBreak/>
-        <w:t xml:space="preserve">ده  يصحبى </w:t>
-      </w:r>
-      <w:r>
-        <w:rPr>
-          <w:rFonts w:hint="cs"/>
-          <w:rtl/>
-          <w:lang w:bidi="ar-EG"/>
-        </w:rPr>
-        <w:t xml:space="preserve">الى هيظلك  على حسابك ف </w:t>
-      </w:r>
-      <w:r>
-        <w:rPr>
-          <w:lang w:bidi="ar-EG"/>
-        </w:rPr>
-        <w:t xml:space="preserve"> azure </w:t>
-      </w:r>
-      <w:r>
-        <w:rPr>
-          <w:rFonts w:hint="cs"/>
-          <w:rtl/>
-          <w:lang w:bidi="ar-EG"/>
-        </w:rPr>
-        <w:t xml:space="preserve">  </w:t>
-      </w:r>
-      <w:r>
-        <w:rPr>
-          <w:rFonts w:hint="cs"/>
-          <w:rtl/>
-          <w:lang w:bidi="ar-EG"/>
-        </w:rPr>
-        <w:t xml:space="preserve">و الى هيظهرك بعد ال </w:t>
-      </w:r>
-      <w:r>
-        <w:rPr>
-          <w:lang w:bidi="ar-EG"/>
-        </w:rPr>
-        <w:t xml:space="preserve"> finish </w:t>
-      </w:r>
-      <w:r>
-        <w:rPr>
-          <w:rFonts w:hint="cs"/>
-          <w:rtl/>
-          <w:lang w:bidi="ar-EG"/>
-        </w:rPr>
-        <w:t xml:space="preserve"> ف ال </w:t>
-      </w:r>
-      <w:r>
-        <w:rPr>
-          <w:lang w:bidi="ar-EG"/>
-        </w:rPr>
-        <w:t xml:space="preserve">vs. </w:t>
-      </w:r>
-      <w:r>
-        <w:rPr>
-          <w:rFonts w:hint="cs"/>
-          <w:rtl/>
-          <w:lang w:bidi="ar-EG"/>
-        </w:rPr>
-        <w:t xml:space="preserve"> .</w:t>
-      </w:r>
-    </w:p>
-    <w:p>
-      <w:pPr>
-        <w:rPr>
-          <w:lang w:bidi="ar-EG"/>
-        </w:rPr>
-      </w:pPr>
-      <w:r>
-        <w:rPr>
-          <w:rFonts w:cs="Arial"/>
-          <w:rtl/>
-          <w:lang w:bidi="ar-EG"/>
-        </w:rPr>
         <w:drawing>
           <wp:anchor distT="0" distB="0" distL="114300" distR="114300" simplePos="0" relativeHeight="251672576" behindDoc="0" locked="0" layoutInCell="1" allowOverlap="1" wp14:anchorId="75ADF693" wp14:editId="2DD96289">
             <wp:simplePos x="0" y="0"/>
@@ -9028,6 +9167,7 @@
           <w:lang w:bidi="ar-EG"/>
         </w:rPr>
       </w:pPr>
+      <w:bookmarkStart w:id="1" w:name="_Toc121607269"/>
       <w:r>
         <w:rPr>
           <w:rFonts w:hint="cs"/>
@@ -9040,165 +9180,2001 @@
         <w:rPr>
           <w:lang w:bidi="ar-EG"/>
         </w:rPr>
+        <w:t xml:space="preserve"> </w:t>
+      </w:r>
+      <w:r>
+        <w:rPr>
+          <w:lang w:bidi="ar-EG"/>
+        </w:rPr>
+        <w:t>– Use visual studio to hosting</w:t>
+      </w:r>
+      <w:r>
+        <w:rPr>
+          <w:lang w:bidi="ar-EG"/>
+        </w:rPr>
+        <w:t xml:space="preserve"> second </w:t>
+      </w:r>
+      <w:r>
+        <w:rPr>
+          <w:lang w:bidi="ar-EG"/>
+        </w:rPr>
+        <w:t xml:space="preserve"> away:</w:t>
+      </w:r>
+      <w:bookmarkEnd w:id="1"/>
+    </w:p>
+    <w:p>
+      <w:pPr>
+        <w:bidi/>
+        <w:rPr>
+          <w:lang w:bidi="ar-EG"/>
+        </w:rPr>
+      </w:pPr>
+    </w:p>
+    <w:p>
+      <w:pPr>
+        <w:pStyle w:val="ListParagraph"/>
+        <w:numPr>
+          <w:ilvl w:val="0"/>
+          <w:numId w:val="32"/>
+        </w:numPr>
+        <w:bidi/>
+        <w:rPr>
+          <w:lang w:bidi="ar-EG"/>
+        </w:rPr>
+      </w:pPr>
+      <w:r>
+        <w:rPr>
+          <w:rFonts w:hint="cs"/>
+          <w:rtl/>
+          <w:lang w:bidi="ar-EG"/>
+        </w:rPr>
+        <w:t xml:space="preserve">دى اسهل طريقه عشان اعمل </w:t>
+      </w:r>
+      <w:r>
+        <w:rPr>
+          <w:lang w:bidi="ar-EG"/>
+        </w:rPr>
+        <w:t xml:space="preserve">publish </w:t>
+      </w:r>
+      <w:r>
+        <w:rPr>
+          <w:rFonts w:hint="cs"/>
+          <w:rtl/>
+          <w:lang w:bidi="ar-EG"/>
+        </w:rPr>
+        <w:t xml:space="preserve"> للشغل بتاعى  </w:t>
+      </w:r>
+      <w:r>
+        <w:rPr>
+          <w:lang w:bidi="ar-EG"/>
+        </w:rPr>
+        <w:t xml:space="preserve"> </w:t>
+      </w:r>
+      <w:r>
+        <w:rPr>
+          <w:rFonts w:hint="cs"/>
+          <w:rtl/>
+          <w:lang w:bidi="ar-EG"/>
+        </w:rPr>
+        <w:t xml:space="preserve">. </w:t>
+      </w:r>
+      <w:r>
+        <w:rPr>
+          <w:rFonts w:hint="cs"/>
+          <w:rtl/>
+          <w:lang w:bidi="ar-EG"/>
+        </w:rPr>
+        <w:t>والطريقه دى بستخدمها</w:t>
+      </w:r>
+      <w:r>
+        <w:rPr>
+          <w:rFonts w:hint="cs"/>
+          <w:rtl/>
+          <w:lang w:bidi="ar-EG"/>
+        </w:rPr>
+        <w:t xml:space="preserve"> لما يكون  مش معايه اى بينات خاصه ب ال </w:t>
+      </w:r>
+      <w:r>
+        <w:rPr>
+          <w:lang w:bidi="ar-EG"/>
+        </w:rPr>
+        <w:t xml:space="preserve"> app services account </w:t>
+      </w:r>
+      <w:r>
+        <w:rPr>
+          <w:rFonts w:hint="cs"/>
+          <w:rtl/>
+          <w:lang w:bidi="ar-EG"/>
+        </w:rPr>
+        <w:t xml:space="preserve"> يعنى معرفش ال </w:t>
+      </w:r>
+      <w:r>
+        <w:rPr>
+          <w:lang w:bidi="ar-EG"/>
+        </w:rPr>
+        <w:t xml:space="preserve">app services </w:t>
+      </w:r>
+      <w:r>
+        <w:rPr>
+          <w:rFonts w:hint="cs"/>
+          <w:rtl/>
+          <w:lang w:bidi="ar-EG"/>
+        </w:rPr>
+        <w:t xml:space="preserve"> الى موجودة  يعنى بختصار مش  معايه </w:t>
+      </w:r>
+      <w:r>
+        <w:rPr>
+          <w:lang w:bidi="ar-EG"/>
+        </w:rPr>
+        <w:t xml:space="preserve">account </w:t>
+      </w:r>
+      <w:r>
+        <w:rPr>
+          <w:rFonts w:hint="cs"/>
+          <w:rtl/>
+          <w:lang w:bidi="ar-EG"/>
+        </w:rPr>
+        <w:t xml:space="preserve">  . </w:t>
+      </w:r>
+    </w:p>
+    <w:p>
+      <w:pPr>
+        <w:pStyle w:val="ListParagraph"/>
+        <w:bidi/>
+        <w:rPr>
+          <w:rtl/>
+          <w:lang w:bidi="ar-EG"/>
+        </w:rPr>
+      </w:pPr>
+    </w:p>
+    <w:p>
+      <w:pPr>
+        <w:pStyle w:val="ListParagraph"/>
+        <w:numPr>
+          <w:ilvl w:val="0"/>
+          <w:numId w:val="32"/>
+        </w:numPr>
+        <w:bidi/>
+        <w:rPr>
+          <w:rFonts w:hint="cs"/>
+          <w:rtl/>
+          <w:lang w:bidi="ar-EG"/>
+        </w:rPr>
+      </w:pPr>
+      <w:r>
+        <w:rPr>
+          <w:rFonts w:hint="cs"/>
+          <w:rtl/>
+          <w:lang w:bidi="ar-EG"/>
+        </w:rPr>
+        <w:t xml:space="preserve">او افرض مثلا ان انت واحد عامل </w:t>
+      </w:r>
+      <w:r>
+        <w:rPr>
+          <w:lang w:bidi="ar-EG"/>
+        </w:rPr>
+        <w:t xml:space="preserve">create </w:t>
+      </w:r>
+      <w:r>
+        <w:rPr>
+          <w:rFonts w:hint="cs"/>
+          <w:rtl/>
+          <w:lang w:bidi="ar-EG"/>
+        </w:rPr>
+        <w:t xml:space="preserve"> لل</w:t>
+      </w:r>
+      <w:r>
+        <w:rPr>
+          <w:lang w:bidi="ar-EG"/>
+        </w:rPr>
+        <w:t xml:space="preserve">app services </w:t>
+      </w:r>
+      <w:r>
+        <w:rPr>
+          <w:rFonts w:hint="cs"/>
+          <w:rtl/>
+          <w:lang w:bidi="ar-EG"/>
+        </w:rPr>
+        <w:t xml:space="preserve"> عندك</w:t>
+      </w:r>
+      <w:r>
+        <w:rPr>
+          <w:rFonts w:hint="cs"/>
+          <w:rtl/>
+          <w:lang w:bidi="ar-EG"/>
+        </w:rPr>
+        <w:t xml:space="preserve"> وهعاوز ال </w:t>
+      </w:r>
+      <w:r>
+        <w:rPr>
+          <w:lang w:bidi="ar-EG"/>
+        </w:rPr>
+        <w:t xml:space="preserve">developer </w:t>
+      </w:r>
+      <w:r>
+        <w:rPr>
+          <w:rFonts w:hint="cs"/>
+          <w:rtl/>
+          <w:lang w:bidi="ar-EG"/>
+        </w:rPr>
+        <w:t xml:space="preserve"> الى عندك ف الشركه يستخدموها  بس مش  عاوز تديلهم معلومات او بينات الحساب  </w:t>
+      </w:r>
+      <w:r>
+        <w:rPr>
+          <w:rFonts w:hint="cs"/>
+          <w:rtl/>
+          <w:lang w:bidi="ar-EG"/>
+        </w:rPr>
+        <w:t xml:space="preserve">بتاعك على </w:t>
+      </w:r>
+      <w:r>
+        <w:rPr>
+          <w:lang w:bidi="ar-EG"/>
+        </w:rPr>
+        <w:t xml:space="preserve">azure </w:t>
+      </w:r>
+      <w:r>
+        <w:rPr>
+          <w:rFonts w:hint="cs"/>
+          <w:rtl/>
+          <w:lang w:bidi="ar-EG"/>
+        </w:rPr>
+        <w:t xml:space="preserve">. </w:t>
+      </w:r>
+    </w:p>
+    <w:p>
+      <w:pPr>
+        <w:rPr>
+          <w:lang w:bidi="ar-EG"/>
+        </w:rPr>
+      </w:pPr>
+    </w:p>
+    <w:p>
+      <w:pPr>
+        <w:bidi/>
+        <w:rPr>
+          <w:lang w:bidi="ar-EG"/>
+        </w:rPr>
+      </w:pPr>
+      <w:r>
+        <w:rPr>
+          <w:rFonts w:hint="cs"/>
+          <w:rtl/>
+          <w:lang w:bidi="ar-EG"/>
+        </w:rPr>
+        <w:t>الخطوات الى هنعملها هنا هى :</w:t>
+      </w:r>
+      <w:r>
+        <w:rPr>
+          <w:lang w:bidi="ar-EG"/>
+        </w:rPr>
+        <w:t xml:space="preserve"> </w:t>
+      </w:r>
+    </w:p>
+    <w:p>
+      <w:pPr>
+        <w:pStyle w:val="ListParagraph"/>
+        <w:numPr>
+          <w:ilvl w:val="0"/>
+          <w:numId w:val="39"/>
+        </w:numPr>
+        <w:bidi/>
+        <w:rPr>
+          <w:lang w:bidi="ar-EG"/>
+        </w:rPr>
+      </w:pPr>
+      <w:r>
+        <w:rPr>
+          <w:rFonts w:hint="cs"/>
+          <w:rtl/>
+          <w:lang w:bidi="ar-EG"/>
+        </w:rPr>
+        <w:t xml:space="preserve">ال </w:t>
+      </w:r>
+      <w:r>
+        <w:rPr>
+          <w:lang w:bidi="ar-EG"/>
+        </w:rPr>
+        <w:t xml:space="preserve">azure developer </w:t>
+      </w:r>
+      <w:r>
+        <w:rPr>
+          <w:rFonts w:hint="cs"/>
+          <w:rtl/>
+          <w:lang w:bidi="ar-EG"/>
+        </w:rPr>
+        <w:t xml:space="preserve"> </w:t>
+      </w:r>
+      <w:r>
+        <w:rPr>
+          <w:rFonts w:hint="cs"/>
+          <w:rtl/>
+          <w:lang w:bidi="ar-EG"/>
+        </w:rPr>
+        <w:t xml:space="preserve"> هيعمل </w:t>
+      </w:r>
+      <w:r>
+        <w:rPr>
+          <w:lang w:bidi="ar-EG"/>
+        </w:rPr>
+        <w:t xml:space="preserve">create </w:t>
+      </w:r>
+      <w:r>
+        <w:rPr>
+          <w:rFonts w:hint="cs"/>
+          <w:rtl/>
+          <w:lang w:bidi="ar-EG"/>
+        </w:rPr>
+        <w:t xml:space="preserve"> ل</w:t>
+      </w:r>
+      <w:r>
+        <w:rPr>
+          <w:lang w:bidi="ar-EG"/>
+        </w:rPr>
+        <w:t xml:space="preserve"> app services </w:t>
+      </w:r>
+      <w:r>
+        <w:rPr>
+          <w:rFonts w:hint="cs"/>
+          <w:rtl/>
+          <w:lang w:bidi="ar-EG"/>
+        </w:rPr>
+        <w:t xml:space="preserve"> على </w:t>
+      </w:r>
+      <w:r>
+        <w:rPr>
+          <w:lang w:bidi="ar-EG"/>
+        </w:rPr>
+        <w:t xml:space="preserve">azure </w:t>
+      </w:r>
+      <w:r>
+        <w:rPr>
+          <w:rFonts w:hint="cs"/>
+          <w:rtl/>
+          <w:lang w:bidi="ar-EG"/>
+        </w:rPr>
+        <w:t xml:space="preserve"> عادى "وشفنا الخطوات قبل كدة "</w:t>
+      </w:r>
+      <w:r>
+        <w:rPr>
+          <w:rFonts w:hint="cs"/>
+          <w:rtl/>
+          <w:lang w:bidi="ar-EG"/>
+        </w:rPr>
+        <w:t xml:space="preserve">ودى ال </w:t>
+      </w:r>
+      <w:r>
+        <w:rPr>
+          <w:lang w:bidi="ar-EG"/>
+        </w:rPr>
+        <w:t xml:space="preserve">app services </w:t>
+      </w:r>
+      <w:r>
+        <w:rPr>
+          <w:rFonts w:hint="cs"/>
+          <w:rtl/>
+          <w:lang w:bidi="ar-EG"/>
+        </w:rPr>
+        <w:t xml:space="preserve"> الى عملها ال </w:t>
+      </w:r>
+      <w:r>
+        <w:rPr>
+          <w:lang w:bidi="ar-EG"/>
+        </w:rPr>
+        <w:t xml:space="preserve">azure </w:t>
+      </w:r>
+      <w:proofErr w:type="spellStart"/>
+      <w:r>
+        <w:rPr>
+          <w:lang w:bidi="ar-EG"/>
+        </w:rPr>
+        <w:t>dev</w:t>
+      </w:r>
+      <w:proofErr w:type="spellEnd"/>
+    </w:p>
+    <w:p>
+      <w:pPr>
+        <w:pStyle w:val="ListParagraph"/>
+        <w:bidi/>
+        <w:rPr>
+          <w:lang w:bidi="ar-EG"/>
+        </w:rPr>
+      </w:pPr>
+      <w:r>
+        <w:rPr>
+          <w:rFonts w:cs="Arial"/>
+          <w:rtl/>
+          <w:lang w:bidi="ar-EG"/>
+        </w:rPr>
+        <w:drawing>
+          <wp:anchor distT="0" distB="0" distL="114300" distR="114300" simplePos="0" relativeHeight="251677696" behindDoc="0" locked="0" layoutInCell="1" allowOverlap="1">
+            <wp:simplePos x="0" y="0"/>
+            <wp:positionH relativeFrom="column">
+              <wp:posOffset>-457200</wp:posOffset>
+            </wp:positionH>
+            <wp:positionV relativeFrom="paragraph">
+              <wp:posOffset>48792</wp:posOffset>
+            </wp:positionV>
+            <wp:extent cx="5943600" cy="374015"/>
+            <wp:effectExtent l="0" t="0" r="0" b="6985"/>
+            <wp:wrapNone/>
+            <wp:docPr id="61" name="Picture 61"/>
+            <wp:cNvGraphicFramePr>
+              <a:graphicFrameLocks xmlns:a="http://schemas.openxmlformats.org/drawingml/2006/main" noChangeAspect="1"/>
+            </wp:cNvGraphicFramePr>
+            <a:graphic xmlns:a="http://schemas.openxmlformats.org/drawingml/2006/main">
+              <a:graphicData uri="http://schemas.openxmlformats.org/drawingml/2006/picture">
+                <pic:pic xmlns:pic="http://schemas.openxmlformats.org/drawingml/2006/picture">
+                  <pic:nvPicPr>
+                    <pic:cNvPr id="1" name=""/>
+                    <pic:cNvPicPr/>
+                  </pic:nvPicPr>
+                  <pic:blipFill>
+                    <a:blip r:embed="rId22">
+                      <a:extLst>
+                        <a:ext uri="{28A0092B-C50C-407E-A947-70E740481C1C}">
+                          <a14:useLocalDpi xmlns:a14="http://schemas.microsoft.com/office/drawing/2010/main" val="0"/>
+                        </a:ext>
+                      </a:extLst>
+                    </a:blip>
+                    <a:stretch>
+                      <a:fillRect/>
+                    </a:stretch>
+                  </pic:blipFill>
+                  <pic:spPr>
+                    <a:xfrm>
+                      <a:off x="0" y="0"/>
+                      <a:ext cx="5943600" cy="374015"/>
+                    </a:xfrm>
+                    <a:prstGeom prst="rect">
+                      <a:avLst/>
+                    </a:prstGeom>
+                  </pic:spPr>
+                </pic:pic>
+              </a:graphicData>
+            </a:graphic>
+          </wp:anchor>
+        </w:drawing>
+      </w:r>
+    </w:p>
+    <w:p>
+      <w:pPr>
+        <w:rPr>
+          <w:rtl/>
+          <w:lang w:bidi="ar-EG"/>
+        </w:rPr>
+      </w:pPr>
+    </w:p>
+    <w:p>
+      <w:pPr>
+        <w:rPr>
+          <w:rtl/>
+          <w:lang w:bidi="ar-EG"/>
+        </w:rPr>
+      </w:pPr>
+    </w:p>
+    <w:p>
+      <w:pPr>
+        <w:pStyle w:val="ListParagraph"/>
+        <w:numPr>
+          <w:ilvl w:val="0"/>
+          <w:numId w:val="39"/>
+        </w:numPr>
+        <w:bidi/>
+        <w:rPr>
+          <w:lang w:bidi="ar-EG"/>
+        </w:rPr>
+      </w:pPr>
+      <w:r>
+        <w:rPr>
+          <w:rFonts w:cs="Arial"/>
+          <w:rtl/>
+          <w:lang w:bidi="ar-EG"/>
+        </w:rPr>
+        <w:drawing>
+          <wp:anchor distT="0" distB="0" distL="114300" distR="114300" simplePos="0" relativeHeight="251678720" behindDoc="0" locked="0" layoutInCell="1" allowOverlap="1" wp14:anchorId="127A3B5D" wp14:editId="76440AFD">
+            <wp:simplePos x="0" y="0"/>
+            <wp:positionH relativeFrom="column">
+              <wp:posOffset>-314651</wp:posOffset>
+            </wp:positionH>
+            <wp:positionV relativeFrom="paragraph">
+              <wp:posOffset>305417</wp:posOffset>
+            </wp:positionV>
+            <wp:extent cx="4676775" cy="1157605"/>
+            <wp:effectExtent l="0" t="0" r="0" b="4445"/>
+            <wp:wrapNone/>
+            <wp:docPr id="62" name="Picture 62"/>
+            <wp:cNvGraphicFramePr>
+              <a:graphicFrameLocks xmlns:a="http://schemas.openxmlformats.org/drawingml/2006/main" noChangeAspect="1"/>
+            </wp:cNvGraphicFramePr>
+            <a:graphic xmlns:a="http://schemas.openxmlformats.org/drawingml/2006/main">
+              <a:graphicData uri="http://schemas.openxmlformats.org/drawingml/2006/picture">
+                <pic:pic xmlns:pic="http://schemas.openxmlformats.org/drawingml/2006/picture">
+                  <pic:nvPicPr>
+                    <pic:cNvPr id="1" name=""/>
+                    <pic:cNvPicPr/>
+                  </pic:nvPicPr>
+                  <pic:blipFill>
+                    <a:blip r:embed="rId23" cstate="print">
+                      <a:extLst>
+                        <a:ext uri="{28A0092B-C50C-407E-A947-70E740481C1C}">
+                          <a14:useLocalDpi xmlns:a14="http://schemas.microsoft.com/office/drawing/2010/main" val="0"/>
+                        </a:ext>
+                      </a:extLst>
+                    </a:blip>
+                    <a:stretch>
+                      <a:fillRect/>
+                    </a:stretch>
+                  </pic:blipFill>
+                  <pic:spPr>
+                    <a:xfrm>
+                      <a:off x="0" y="0"/>
+                      <a:ext cx="4676775" cy="1157605"/>
+                    </a:xfrm>
+                    <a:prstGeom prst="rect">
+                      <a:avLst/>
+                    </a:prstGeom>
+                  </pic:spPr>
+                </pic:pic>
+              </a:graphicData>
+            </a:graphic>
+            <wp14:sizeRelH relativeFrom="margin">
+              <wp14:pctWidth>0</wp14:pctWidth>
+            </wp14:sizeRelH>
+            <wp14:sizeRelV relativeFrom="margin">
+              <wp14:pctHeight>0</wp14:pctHeight>
+            </wp14:sizeRelV>
+          </wp:anchor>
+        </w:drawing>
+      </w:r>
+      <w:r>
+        <w:rPr>
+          <w:rFonts w:hint="cs"/>
+          <w:rtl/>
+          <w:lang w:bidi="ar-EG"/>
+        </w:rPr>
+        <w:t xml:space="preserve">ال </w:t>
+      </w:r>
+      <w:r>
+        <w:rPr>
+          <w:lang w:bidi="ar-EG"/>
+        </w:rPr>
+        <w:t xml:space="preserve">azure </w:t>
+      </w:r>
+      <w:proofErr w:type="spellStart"/>
+      <w:r>
+        <w:rPr>
+          <w:lang w:bidi="ar-EG"/>
+        </w:rPr>
+        <w:t>dev</w:t>
+      </w:r>
+      <w:proofErr w:type="spellEnd"/>
+      <w:r>
+        <w:rPr>
+          <w:lang w:bidi="ar-EG"/>
+        </w:rPr>
+        <w:t xml:space="preserve"> </w:t>
+      </w:r>
+      <w:r>
+        <w:rPr>
+          <w:rFonts w:hint="cs"/>
+          <w:rtl/>
+          <w:lang w:bidi="ar-EG"/>
+        </w:rPr>
+        <w:t xml:space="preserve"> هيدخل على ال </w:t>
+      </w:r>
+      <w:r>
+        <w:rPr>
+          <w:lang w:bidi="ar-EG"/>
+        </w:rPr>
+        <w:t xml:space="preserve">app services </w:t>
+      </w:r>
+      <w:r>
+        <w:rPr>
+          <w:rFonts w:hint="cs"/>
+          <w:rtl/>
+          <w:lang w:bidi="ar-EG"/>
+        </w:rPr>
+        <w:t xml:space="preserve"> ودوس على </w:t>
+      </w:r>
+      <w:r>
+        <w:rPr>
+          <w:lang w:bidi="ar-EG"/>
+        </w:rPr>
+        <w:t xml:space="preserve">download publish profile </w:t>
+      </w:r>
+      <w:r>
+        <w:rPr>
+          <w:rFonts w:hint="cs"/>
+          <w:rtl/>
+          <w:lang w:bidi="ar-EG"/>
+        </w:rPr>
+        <w:t xml:space="preserve"> .</w:t>
+      </w:r>
+    </w:p>
+    <w:p>
+      <w:pPr>
+        <w:bidi/>
+        <w:rPr>
+          <w:rtl/>
+          <w:lang w:bidi="ar-EG"/>
+        </w:rPr>
+      </w:pPr>
+    </w:p>
+    <w:p>
+      <w:pPr>
+        <w:bidi/>
+        <w:rPr>
+          <w:rtl/>
+          <w:lang w:bidi="ar-EG"/>
+        </w:rPr>
+      </w:pPr>
+    </w:p>
+    <w:p>
+      <w:pPr>
+        <w:bidi/>
+        <w:rPr>
+          <w:rtl/>
+          <w:lang w:bidi="ar-EG"/>
+        </w:rPr>
+      </w:pPr>
+    </w:p>
+    <w:p>
+      <w:pPr>
+        <w:bidi/>
+        <w:rPr>
+          <w:rtl/>
+          <w:lang w:bidi="ar-EG"/>
+        </w:rPr>
+      </w:pPr>
+    </w:p>
+    <w:p>
+      <w:pPr>
+        <w:bidi/>
+        <w:rPr>
+          <w:lang w:bidi="ar-EG"/>
+        </w:rPr>
+      </w:pPr>
+    </w:p>
+    <w:p>
+      <w:pPr>
+        <w:bidi/>
+        <w:rPr>
+          <w:lang w:bidi="ar-EG"/>
+        </w:rPr>
+      </w:pPr>
+    </w:p>
+    <w:p>
+      <w:pPr>
+        <w:bidi/>
+        <w:rPr>
+          <w:lang w:bidi="ar-EG"/>
+        </w:rPr>
+      </w:pPr>
+    </w:p>
+    <w:p>
+      <w:pPr>
+        <w:bidi/>
+        <w:rPr>
+          <w:lang w:bidi="ar-EG"/>
+        </w:rPr>
+      </w:pPr>
+    </w:p>
+    <w:p>
+      <w:pPr>
+        <w:bidi/>
+        <w:rPr>
+          <w:lang w:bidi="ar-EG"/>
+        </w:rPr>
+      </w:pPr>
+    </w:p>
+    <w:p>
+      <w:pPr>
+        <w:pStyle w:val="ListParagraph"/>
+        <w:numPr>
+          <w:ilvl w:val="0"/>
+          <w:numId w:val="39"/>
+        </w:numPr>
+        <w:bidi/>
+        <w:rPr>
+          <w:rFonts w:hint="cs"/>
+          <w:lang w:bidi="ar-EG"/>
+        </w:rPr>
+      </w:pPr>
+      <w:r>
+        <w:rPr>
+          <w:rFonts w:hint="cs"/>
+          <w:rtl/>
+          <w:lang w:bidi="ar-EG"/>
+        </w:rPr>
+        <w:lastRenderedPageBreak/>
+        <w:t xml:space="preserve">الملف الى بتحمله دة  هو عبارن عن </w:t>
+      </w:r>
+      <w:r>
+        <w:rPr>
+          <w:lang w:bidi="ar-EG"/>
+        </w:rPr>
+        <w:t xml:space="preserve">xml file </w:t>
+      </w:r>
+      <w:r>
+        <w:rPr>
+          <w:rFonts w:hint="cs"/>
+          <w:rtl/>
+          <w:lang w:bidi="ar-EG"/>
+        </w:rPr>
+        <w:t xml:space="preserve"> فيه بينات عن ال </w:t>
+      </w:r>
+      <w:r>
+        <w:rPr>
+          <w:lang w:bidi="ar-EG"/>
+        </w:rPr>
+        <w:t xml:space="preserve">app services </w:t>
+      </w:r>
+      <w:r>
+        <w:rPr>
+          <w:rFonts w:hint="cs"/>
+          <w:rtl/>
+          <w:lang w:bidi="ar-EG"/>
+        </w:rPr>
+        <w:t xml:space="preserve"> زى ال </w:t>
+      </w:r>
+      <w:r>
+        <w:rPr>
+          <w:lang w:bidi="ar-EG"/>
+        </w:rPr>
+        <w:t xml:space="preserve">plan </w:t>
+      </w:r>
+      <w:r>
+        <w:rPr>
+          <w:rFonts w:hint="cs"/>
+          <w:rtl/>
+          <w:lang w:bidi="ar-EG"/>
+        </w:rPr>
+        <w:t xml:space="preserve"> وال </w:t>
+      </w:r>
+      <w:r>
+        <w:rPr>
+          <w:rFonts w:hint="cs"/>
+          <w:rtl/>
+          <w:lang w:bidi="ar-EG"/>
+        </w:rPr>
+        <w:t xml:space="preserve">اسم ال </w:t>
+      </w:r>
+      <w:r>
+        <w:rPr>
+          <w:lang w:bidi="ar-EG"/>
+        </w:rPr>
+        <w:t xml:space="preserve">appservices </w:t>
+      </w:r>
+      <w:r>
+        <w:rPr>
+          <w:lang w:bidi="ar-EG"/>
+        </w:rPr>
+        <w:t xml:space="preserve"> </w:t>
+      </w:r>
+      <w:r>
+        <w:rPr>
+          <w:rFonts w:hint="cs"/>
+          <w:rtl/>
+          <w:lang w:bidi="ar-EG"/>
+        </w:rPr>
+        <w:t xml:space="preserve"> وبينات ال </w:t>
+      </w:r>
+      <w:r>
+        <w:rPr>
+          <w:lang w:bidi="ar-EG"/>
+        </w:rPr>
+        <w:t xml:space="preserve">azure account </w:t>
+      </w:r>
+      <w:r>
+        <w:rPr>
+          <w:rFonts w:hint="cs"/>
+          <w:rtl/>
+          <w:lang w:bidi="ar-EG"/>
+        </w:rPr>
+        <w:t xml:space="preserve"> وال </w:t>
+      </w:r>
+      <w:r>
+        <w:rPr>
+          <w:lang w:bidi="ar-EG"/>
+        </w:rPr>
+        <w:t xml:space="preserve">resources group </w:t>
+      </w:r>
+      <w:r>
+        <w:rPr>
+          <w:rFonts w:hint="cs"/>
+          <w:rtl/>
+          <w:lang w:bidi="ar-EG"/>
+        </w:rPr>
+        <w:t xml:space="preserve"> وبختصار كل البينات عن ال </w:t>
+      </w:r>
+      <w:r>
+        <w:rPr>
+          <w:lang w:bidi="ar-EG"/>
+        </w:rPr>
+        <w:t xml:space="preserve">app service </w:t>
+      </w:r>
+      <w:r>
+        <w:rPr>
+          <w:rFonts w:hint="cs"/>
+          <w:rtl/>
+          <w:lang w:bidi="ar-EG"/>
+        </w:rPr>
+        <w:t xml:space="preserve"> وال</w:t>
+      </w:r>
+      <w:r>
+        <w:rPr>
+          <w:lang w:bidi="ar-EG"/>
+        </w:rPr>
+        <w:t xml:space="preserve"> account  </w:t>
+      </w:r>
+      <w:r>
+        <w:rPr>
+          <w:rFonts w:hint="cs"/>
+          <w:rtl/>
+          <w:lang w:bidi="ar-EG"/>
+        </w:rPr>
+        <w:t xml:space="preserve"> بتاعك . </w:t>
+      </w:r>
+      <w:r>
+        <w:rPr>
+          <w:rFonts w:hint="cs"/>
+          <w:rtl/>
+          <w:lang w:bidi="ar-EG"/>
+        </w:rPr>
+        <w:t xml:space="preserve">والملف دة مش هفتحه حتى . </w:t>
+      </w:r>
+    </w:p>
+    <w:p>
+      <w:pPr>
+        <w:bidi/>
+        <w:rPr>
+          <w:rtl/>
+          <w:lang w:bidi="ar-EG"/>
+        </w:rPr>
+      </w:pPr>
+    </w:p>
+    <w:p>
+      <w:pPr>
+        <w:pStyle w:val="ListParagraph"/>
+        <w:numPr>
+          <w:ilvl w:val="0"/>
+          <w:numId w:val="39"/>
+        </w:numPr>
+        <w:bidi/>
+        <w:rPr>
+          <w:rFonts w:hint="cs"/>
+          <w:lang w:bidi="ar-EG"/>
+        </w:rPr>
+      </w:pPr>
+      <w:r>
+        <w:rPr>
+          <w:rFonts w:hint="cs"/>
+          <w:rtl/>
+          <w:lang w:bidi="ar-EG"/>
+        </w:rPr>
+        <w:t xml:space="preserve">دور بقا ال </w:t>
+      </w:r>
+      <w:r>
+        <w:rPr>
+          <w:lang w:bidi="ar-EG"/>
+        </w:rPr>
+        <w:t xml:space="preserve">developer </w:t>
+      </w:r>
+      <w:r>
+        <w:rPr>
+          <w:rFonts w:hint="cs"/>
+          <w:rtl/>
+          <w:lang w:bidi="ar-EG"/>
+        </w:rPr>
+        <w:t xml:space="preserve">  هياخد ال </w:t>
+      </w:r>
+      <w:r>
+        <w:rPr>
+          <w:lang w:bidi="ar-EG"/>
+        </w:rPr>
+        <w:t xml:space="preserve">xml file </w:t>
+      </w:r>
+      <w:r>
+        <w:rPr>
+          <w:rFonts w:hint="cs"/>
+          <w:rtl/>
+          <w:lang w:bidi="ar-EG"/>
+        </w:rPr>
+        <w:t xml:space="preserve"> من ال</w:t>
+      </w:r>
+      <w:r>
+        <w:rPr>
+          <w:lang w:bidi="ar-EG"/>
+        </w:rPr>
+        <w:t xml:space="preserve">azure </w:t>
+      </w:r>
+      <w:proofErr w:type="spellStart"/>
+      <w:r>
+        <w:rPr>
+          <w:lang w:bidi="ar-EG"/>
+        </w:rPr>
+        <w:t>dev</w:t>
+      </w:r>
+      <w:proofErr w:type="spellEnd"/>
+      <w:r>
+        <w:rPr>
+          <w:lang w:bidi="ar-EG"/>
+        </w:rPr>
+        <w:t xml:space="preserve"> </w:t>
+      </w:r>
+      <w:r>
+        <w:rPr>
+          <w:rFonts w:hint="cs"/>
+          <w:rtl/>
+          <w:lang w:bidi="ar-EG"/>
+        </w:rPr>
+        <w:t xml:space="preserve"> ويدوس  </w:t>
+      </w:r>
+      <w:r>
+        <w:rPr>
+          <w:lang w:bidi="ar-EG"/>
+        </w:rPr>
+        <w:t xml:space="preserve">right </w:t>
+      </w:r>
+      <w:proofErr w:type="spellStart"/>
+      <w:r>
+        <w:rPr>
+          <w:lang w:bidi="ar-EG"/>
+        </w:rPr>
+        <w:t>clk</w:t>
+      </w:r>
+      <w:proofErr w:type="spellEnd"/>
+      <w:r>
+        <w:rPr>
+          <w:lang w:bidi="ar-EG"/>
+        </w:rPr>
+        <w:t xml:space="preserve"> </w:t>
+      </w:r>
+      <w:r>
+        <w:rPr>
+          <w:rFonts w:hint="cs"/>
+          <w:rtl/>
+          <w:lang w:bidi="ar-EG"/>
+        </w:rPr>
+        <w:t xml:space="preserve"> على لمشورع  الى  هوحابه ويختار </w:t>
+      </w:r>
+      <w:r>
+        <w:rPr>
+          <w:lang w:bidi="ar-EG"/>
+        </w:rPr>
+        <w:t xml:space="preserve">publish </w:t>
+      </w:r>
+      <w:r>
+        <w:rPr>
+          <w:rFonts w:hint="cs"/>
+          <w:rtl/>
+          <w:lang w:bidi="ar-EG"/>
+        </w:rPr>
+        <w:t xml:space="preserve"> </w:t>
+      </w:r>
+    </w:p>
+    <w:p>
+      <w:pPr>
+        <w:pStyle w:val="ListParagraph"/>
+        <w:rPr>
+          <w:rFonts w:hint="cs"/>
+          <w:rtl/>
+          <w:lang w:bidi="ar-EG"/>
+        </w:rPr>
+      </w:pPr>
+      <w:r>
+        <w:rPr>
+          <w:rFonts w:cs="Arial"/>
+          <w:rtl/>
+          <w:lang w:bidi="ar-EG"/>
+        </w:rPr>
+        <w:drawing>
+          <wp:anchor distT="0" distB="0" distL="114300" distR="114300" simplePos="0" relativeHeight="251680768" behindDoc="0" locked="0" layoutInCell="1" allowOverlap="1" wp14:anchorId="7F597E89" wp14:editId="27584954">
+            <wp:simplePos x="0" y="0"/>
+            <wp:positionH relativeFrom="column">
+              <wp:posOffset>-135443</wp:posOffset>
+            </wp:positionH>
+            <wp:positionV relativeFrom="paragraph">
+              <wp:posOffset>184888</wp:posOffset>
+            </wp:positionV>
+            <wp:extent cx="3700780" cy="2536825"/>
+            <wp:effectExtent l="0" t="0" r="0" b="0"/>
+            <wp:wrapNone/>
+            <wp:docPr id="63" name="Picture 63"/>
+            <wp:cNvGraphicFramePr>
+              <a:graphicFrameLocks xmlns:a="http://schemas.openxmlformats.org/drawingml/2006/main" noChangeAspect="1"/>
+            </wp:cNvGraphicFramePr>
+            <a:graphic xmlns:a="http://schemas.openxmlformats.org/drawingml/2006/main">
+              <a:graphicData uri="http://schemas.openxmlformats.org/drawingml/2006/picture">
+                <pic:pic xmlns:pic="http://schemas.openxmlformats.org/drawingml/2006/picture">
+                  <pic:nvPicPr>
+                    <pic:cNvPr id="1" name=""/>
+                    <pic:cNvPicPr/>
+                  </pic:nvPicPr>
+                  <pic:blipFill>
+                    <a:blip r:embed="rId11">
+                      <a:extLst>
+                        <a:ext uri="{28A0092B-C50C-407E-A947-70E740481C1C}">
+                          <a14:useLocalDpi xmlns:a14="http://schemas.microsoft.com/office/drawing/2010/main" val="0"/>
+                        </a:ext>
+                      </a:extLst>
+                    </a:blip>
+                    <a:stretch>
+                      <a:fillRect/>
+                    </a:stretch>
+                  </pic:blipFill>
+                  <pic:spPr>
+                    <a:xfrm>
+                      <a:off x="0" y="0"/>
+                      <a:ext cx="3700780" cy="2536825"/>
+                    </a:xfrm>
+                    <a:prstGeom prst="rect">
+                      <a:avLst/>
+                    </a:prstGeom>
+                  </pic:spPr>
+                </pic:pic>
+              </a:graphicData>
+            </a:graphic>
+          </wp:anchor>
+        </w:drawing>
+      </w:r>
+    </w:p>
+    <w:p>
+      <w:pPr>
+        <w:pStyle w:val="ListParagraph"/>
+        <w:bidi/>
+        <w:rPr>
+          <w:rFonts w:hint="cs"/>
+          <w:rtl/>
+          <w:lang w:bidi="ar-EG"/>
+        </w:rPr>
+      </w:pPr>
+      <w:r>
+        <w:rPr>
+          <w:rFonts w:hint="cs"/>
+          <w:rtl/>
+          <w:lang w:bidi="ar-EG"/>
+        </w:rPr>
+        <w:t xml:space="preserve">وبعد كدة  يختار   </w:t>
+      </w:r>
+      <w:r>
+        <w:rPr>
+          <w:lang w:bidi="ar-EG"/>
+        </w:rPr>
+        <w:t>import</w:t>
+      </w:r>
+      <w:r>
+        <w:rPr>
+          <w:lang w:bidi="ar-EG"/>
+        </w:rPr>
+        <w:t xml:space="preserve"> </w:t>
+      </w:r>
+      <w:r>
+        <w:rPr>
+          <w:lang w:bidi="ar-EG"/>
+        </w:rPr>
+        <w:t xml:space="preserve"> profile </w:t>
+      </w:r>
+      <w:r>
+        <w:rPr>
+          <w:rFonts w:hint="cs"/>
+          <w:rtl/>
+          <w:lang w:bidi="ar-EG"/>
+        </w:rPr>
+        <w:t xml:space="preserve"> </w:t>
+      </w:r>
+      <w:r>
+        <w:rPr>
+          <w:rFonts w:hint="cs"/>
+          <w:rtl/>
+          <w:lang w:bidi="ar-EG"/>
+        </w:rPr>
+        <w:t>.</w:t>
+      </w:r>
+    </w:p>
+    <w:p>
+      <w:pPr>
+        <w:bidi/>
+        <w:ind w:left="360"/>
+        <w:rPr>
+          <w:rtl/>
+          <w:lang w:bidi="ar-EG"/>
+        </w:rPr>
+      </w:pPr>
+    </w:p>
+    <w:p>
+      <w:pPr>
+        <w:bidi/>
+        <w:ind w:left="360"/>
+        <w:rPr>
+          <w:lang w:bidi="ar-EG"/>
+        </w:rPr>
+      </w:pPr>
+    </w:p>
+    <w:p>
+      <w:pPr>
+        <w:pStyle w:val="ListParagraph"/>
+        <w:bidi/>
+        <w:rPr>
+          <w:lang w:bidi="ar-EG"/>
+        </w:rPr>
+      </w:pPr>
+    </w:p>
+    <w:p>
+      <w:pPr>
+        <w:rPr>
+          <w:lang w:bidi="ar-EG"/>
+        </w:rPr>
+      </w:pPr>
+    </w:p>
+    <w:p>
+      <w:pPr>
+        <w:rPr>
+          <w:lang w:bidi="ar-EG"/>
+        </w:rPr>
+      </w:pPr>
+    </w:p>
+    <w:p>
+      <w:pPr>
+        <w:rPr>
+          <w:lang w:bidi="ar-EG"/>
+        </w:rPr>
+      </w:pPr>
+    </w:p>
+    <w:p>
+      <w:pPr>
+        <w:rPr>
+          <w:lang w:bidi="ar-EG"/>
+        </w:rPr>
+      </w:pPr>
+    </w:p>
+    <w:p>
+      <w:pPr>
+        <w:rPr>
+          <w:rtl/>
+          <w:lang w:bidi="ar-EG"/>
+        </w:rPr>
+      </w:pPr>
+    </w:p>
+    <w:p>
+      <w:pPr>
+        <w:rPr>
+          <w:rtl/>
+          <w:lang w:bidi="ar-EG"/>
+        </w:rPr>
+      </w:pPr>
+    </w:p>
+    <w:p>
+      <w:pPr>
+        <w:rPr>
+          <w:rtl/>
+          <w:lang w:bidi="ar-EG"/>
+        </w:rPr>
+      </w:pPr>
+    </w:p>
+    <w:p>
+      <w:pPr>
+        <w:rPr>
+          <w:rtl/>
+          <w:lang w:bidi="ar-EG"/>
+        </w:rPr>
+      </w:pPr>
+    </w:p>
+    <w:p>
+      <w:pPr>
+        <w:pStyle w:val="ListParagraph"/>
+        <w:numPr>
+          <w:ilvl w:val="0"/>
+          <w:numId w:val="39"/>
+        </w:numPr>
+        <w:bidi/>
+        <w:rPr>
+          <w:lang w:bidi="ar-EG"/>
+        </w:rPr>
+      </w:pPr>
+      <w:r>
+        <w:rPr>
+          <w:rFonts w:hint="cs"/>
+          <w:rtl/>
+          <w:lang w:bidi="ar-EG"/>
+        </w:rPr>
+        <w:t xml:space="preserve">ده الى هيظهر معاك بعد كدة  وكل الى هتعمله  انك  هتروح  لمكان ال </w:t>
+      </w:r>
+      <w:r>
+        <w:rPr>
+          <w:lang w:bidi="ar-EG"/>
+        </w:rPr>
+        <w:t xml:space="preserve">xml file </w:t>
+      </w:r>
+      <w:r>
+        <w:rPr>
+          <w:rFonts w:hint="cs"/>
+          <w:rtl/>
+          <w:lang w:bidi="ar-EG"/>
+        </w:rPr>
+        <w:t xml:space="preserve"> الى اخته من ال </w:t>
+      </w:r>
+      <w:r>
+        <w:rPr>
+          <w:lang w:bidi="ar-EG"/>
+        </w:rPr>
+        <w:t xml:space="preserve">azure </w:t>
+      </w:r>
+      <w:proofErr w:type="spellStart"/>
+      <w:r>
+        <w:rPr>
+          <w:lang w:bidi="ar-EG"/>
+        </w:rPr>
+        <w:t>dev</w:t>
+      </w:r>
+      <w:proofErr w:type="spellEnd"/>
+      <w:r>
+        <w:rPr>
+          <w:lang w:bidi="ar-EG"/>
+        </w:rPr>
+        <w:t xml:space="preserve"> </w:t>
+      </w:r>
+      <w:r>
+        <w:rPr>
+          <w:rFonts w:hint="cs"/>
+          <w:rtl/>
+          <w:lang w:bidi="ar-EG"/>
+        </w:rPr>
+        <w:t xml:space="preserve"> وتختاره</w:t>
+      </w:r>
+      <w:r>
+        <w:rPr>
+          <w:rFonts w:hint="cs"/>
+          <w:rtl/>
+          <w:lang w:bidi="ar-EG"/>
+        </w:rPr>
+        <w:t xml:space="preserve">.هدوس  </w:t>
+      </w:r>
+      <w:r>
+        <w:rPr>
+          <w:lang w:bidi="ar-EG"/>
+        </w:rPr>
+        <w:t xml:space="preserve">browse </w:t>
+      </w:r>
+      <w:r>
+        <w:rPr>
+          <w:rFonts w:hint="cs"/>
+          <w:rtl/>
+          <w:lang w:bidi="ar-EG"/>
+        </w:rPr>
+        <w:t xml:space="preserve"> وتختار الملف يعنى . </w:t>
+      </w:r>
+      <w:r>
+        <w:rPr>
+          <w:rFonts w:hint="cs"/>
+          <w:rtl/>
+          <w:lang w:bidi="ar-EG"/>
+        </w:rPr>
+        <w:t xml:space="preserve">ودوس  </w:t>
+      </w:r>
+      <w:proofErr w:type="spellStart"/>
+      <w:r>
+        <w:rPr>
+          <w:lang w:bidi="ar-EG"/>
+        </w:rPr>
+        <w:t>finsh</w:t>
+      </w:r>
+      <w:proofErr w:type="spellEnd"/>
+      <w:r>
+        <w:rPr>
+          <w:lang w:bidi="ar-EG"/>
+        </w:rPr>
+        <w:t xml:space="preserve"> </w:t>
+      </w:r>
+      <w:r>
+        <w:rPr>
+          <w:rFonts w:hint="cs"/>
+          <w:rtl/>
+          <w:lang w:bidi="ar-EG"/>
+        </w:rPr>
+        <w:t xml:space="preserve"> وبس كدة يمعلم   خلصنا .</w:t>
+      </w:r>
+    </w:p>
+    <w:p>
+      <w:pPr>
+        <w:pStyle w:val="ListParagraph"/>
+        <w:bidi/>
+        <w:rPr>
+          <w:rtl/>
+          <w:lang w:bidi="ar-EG"/>
+        </w:rPr>
+      </w:pPr>
+      <w:r>
+        <w:rPr>
+          <w:rFonts w:cs="Arial"/>
+          <w:rtl/>
+          <w:lang w:bidi="ar-EG"/>
+        </w:rPr>
+        <w:drawing>
+          <wp:anchor distT="0" distB="0" distL="114300" distR="114300" simplePos="0" relativeHeight="251681792" behindDoc="0" locked="0" layoutInCell="1" allowOverlap="1" wp14:anchorId="127618FC" wp14:editId="57A9267B">
+            <wp:simplePos x="0" y="0"/>
+            <wp:positionH relativeFrom="column">
+              <wp:posOffset>-430890</wp:posOffset>
+            </wp:positionH>
+            <wp:positionV relativeFrom="paragraph">
+              <wp:posOffset>107041</wp:posOffset>
+            </wp:positionV>
+            <wp:extent cx="3818238" cy="2625854"/>
+            <wp:effectExtent l="0" t="0" r="0" b="3175"/>
+            <wp:wrapNone/>
+            <wp:docPr id="64" name="Picture 64"/>
+            <wp:cNvGraphicFramePr>
+              <a:graphicFrameLocks xmlns:a="http://schemas.openxmlformats.org/drawingml/2006/main" noChangeAspect="1"/>
+            </wp:cNvGraphicFramePr>
+            <a:graphic xmlns:a="http://schemas.openxmlformats.org/drawingml/2006/main">
+              <a:graphicData uri="http://schemas.openxmlformats.org/drawingml/2006/picture">
+                <pic:pic xmlns:pic="http://schemas.openxmlformats.org/drawingml/2006/picture">
+                  <pic:nvPicPr>
+                    <pic:cNvPr id="1" name=""/>
+                    <pic:cNvPicPr/>
+                  </pic:nvPicPr>
+                  <pic:blipFill>
+                    <a:blip r:embed="rId24">
+                      <a:extLst>
+                        <a:ext uri="{28A0092B-C50C-407E-A947-70E740481C1C}">
+                          <a14:useLocalDpi xmlns:a14="http://schemas.microsoft.com/office/drawing/2010/main" val="0"/>
+                        </a:ext>
+                      </a:extLst>
+                    </a:blip>
+                    <a:stretch>
+                      <a:fillRect/>
+                    </a:stretch>
+                  </pic:blipFill>
+                  <pic:spPr>
+                    <a:xfrm>
+                      <a:off x="0" y="0"/>
+                      <a:ext cx="3818238" cy="2625854"/>
+                    </a:xfrm>
+                    <a:prstGeom prst="rect">
+                      <a:avLst/>
+                    </a:prstGeom>
+                  </pic:spPr>
+                </pic:pic>
+              </a:graphicData>
+            </a:graphic>
+            <wp14:sizeRelH relativeFrom="margin">
+              <wp14:pctWidth>0</wp14:pctWidth>
+            </wp14:sizeRelH>
+            <wp14:sizeRelV relativeFrom="margin">
+              <wp14:pctHeight>0</wp14:pctHeight>
+            </wp14:sizeRelV>
+          </wp:anchor>
+        </w:drawing>
+      </w:r>
+    </w:p>
+    <w:p>
+      <w:pPr>
+        <w:pStyle w:val="ListParagraph"/>
+        <w:bidi/>
+        <w:rPr>
+          <w:rtl/>
+          <w:lang w:bidi="ar-EG"/>
+        </w:rPr>
+      </w:pPr>
+    </w:p>
+    <w:p>
+      <w:pPr>
+        <w:pStyle w:val="ListParagraph"/>
+        <w:bidi/>
+        <w:rPr>
+          <w:b/>
+          <w:bCs/>
+          <w:rtl/>
+          <w:lang w:bidi="ar-EG"/>
+        </w:rPr>
+      </w:pPr>
+      <w:r>
+        <w:rPr>
+          <w:rFonts w:hint="cs"/>
+          <w:b/>
+          <w:bCs/>
+          <w:rtl/>
+          <w:lang w:bidi="ar-EG"/>
+        </w:rPr>
+        <w:t xml:space="preserve">طلبعا واضح ان دى اسهل طريقه </w:t>
+      </w:r>
+    </w:p>
+    <w:p>
+      <w:pPr>
+        <w:pStyle w:val="ListParagraph"/>
+        <w:bidi/>
+        <w:rPr>
+          <w:rtl/>
+          <w:lang w:bidi="ar-EG"/>
+        </w:rPr>
+      </w:pPr>
+    </w:p>
+    <w:p>
+      <w:pPr>
+        <w:pStyle w:val="ListParagraph"/>
+        <w:bidi/>
+        <w:rPr>
+          <w:rtl/>
+          <w:lang w:bidi="ar-EG"/>
+        </w:rPr>
+      </w:pPr>
+    </w:p>
+    <w:p>
+      <w:pPr>
+        <w:pStyle w:val="ListParagraph"/>
+        <w:bidi/>
+        <w:rPr>
+          <w:rtl/>
+          <w:lang w:bidi="ar-EG"/>
+        </w:rPr>
+      </w:pPr>
+    </w:p>
+    <w:p>
+      <w:pPr>
+        <w:pStyle w:val="ListParagraph"/>
+        <w:bidi/>
+        <w:rPr>
+          <w:rtl/>
+          <w:lang w:bidi="ar-EG"/>
+        </w:rPr>
+      </w:pPr>
+    </w:p>
+    <w:p>
+      <w:pPr>
+        <w:pStyle w:val="ListParagraph"/>
+        <w:bidi/>
+        <w:rPr>
+          <w:rtl/>
+          <w:lang w:bidi="ar-EG"/>
+        </w:rPr>
+      </w:pPr>
+    </w:p>
+    <w:p>
+      <w:pPr>
+        <w:pStyle w:val="ListParagraph"/>
+        <w:bidi/>
+        <w:rPr>
+          <w:rtl/>
+          <w:lang w:bidi="ar-EG"/>
+        </w:rPr>
+      </w:pPr>
+    </w:p>
+    <w:p>
+      <w:pPr>
+        <w:pStyle w:val="ListParagraph"/>
+        <w:bidi/>
+        <w:rPr>
+          <w:rtl/>
+          <w:lang w:bidi="ar-EG"/>
+        </w:rPr>
+      </w:pPr>
+    </w:p>
+    <w:p>
+      <w:pPr>
+        <w:pStyle w:val="ListParagraph"/>
+        <w:bidi/>
+        <w:rPr>
+          <w:rtl/>
+          <w:lang w:bidi="ar-EG"/>
+        </w:rPr>
+      </w:pPr>
+    </w:p>
+    <w:p>
+      <w:pPr>
+        <w:pStyle w:val="ListParagraph"/>
+        <w:bidi/>
+        <w:rPr>
+          <w:rtl/>
+          <w:lang w:bidi="ar-EG"/>
+        </w:rPr>
+      </w:pPr>
+    </w:p>
+    <w:p>
+      <w:pPr>
+        <w:pStyle w:val="ListParagraph"/>
+        <w:bidi/>
+        <w:rPr>
+          <w:rtl/>
+          <w:lang w:bidi="ar-EG"/>
+        </w:rPr>
+      </w:pPr>
+    </w:p>
+    <w:p>
+      <w:pPr>
+        <w:pStyle w:val="ListParagraph"/>
+        <w:bidi/>
+        <w:rPr>
+          <w:rtl/>
+          <w:lang w:bidi="ar-EG"/>
+        </w:rPr>
+      </w:pPr>
+    </w:p>
+    <w:p>
+      <w:pPr>
+        <w:pStyle w:val="ListParagraph"/>
+        <w:bidi/>
+        <w:rPr>
+          <w:rtl/>
+          <w:lang w:bidi="ar-EG"/>
+        </w:rPr>
+      </w:pPr>
+    </w:p>
+    <w:p>
+      <w:pPr>
+        <w:pStyle w:val="ListParagraph"/>
+        <w:bidi/>
+        <w:rPr>
+          <w:rtl/>
+          <w:lang w:bidi="ar-EG"/>
+        </w:rPr>
+      </w:pPr>
+    </w:p>
+    <w:p>
+      <w:pPr>
+        <w:bidi/>
+        <w:rPr>
+          <w:rFonts w:hint="cs"/>
+          <w:rtl/>
+          <w:lang w:bidi="ar-EG"/>
+        </w:rPr>
+      </w:pPr>
+    </w:p>
+    <w:p>
+      <w:pPr>
+        <w:bidi/>
+        <w:rPr>
+          <w:rtl/>
+          <w:lang w:bidi="ar-EG"/>
+        </w:rPr>
+      </w:pPr>
+    </w:p>
+    <w:p>
+      <w:pPr>
+        <w:bidi/>
+        <w:rPr>
+          <w:rtl/>
+          <w:lang w:bidi="ar-EG"/>
+        </w:rPr>
+      </w:pPr>
+    </w:p>
+    <w:p>
+      <w:pPr>
+        <w:bidi/>
+        <w:rPr>
+          <w:rtl/>
+          <w:lang w:bidi="ar-EG"/>
+        </w:rPr>
+      </w:pPr>
+    </w:p>
+    <w:p>
+      <w:pPr>
+        <w:bidi/>
+        <w:rPr>
+          <w:rtl/>
+          <w:lang w:bidi="ar-EG"/>
+        </w:rPr>
+      </w:pPr>
+    </w:p>
+    <w:p>
+      <w:pPr>
+        <w:pStyle w:val="ListParagraph"/>
+        <w:numPr>
+          <w:ilvl w:val="0"/>
+          <w:numId w:val="39"/>
+        </w:numPr>
+        <w:bidi/>
+        <w:rPr>
+          <w:rFonts w:hint="cs"/>
+          <w:lang w:bidi="ar-EG"/>
+        </w:rPr>
+      </w:pPr>
+      <w:r>
+        <w:rPr>
+          <w:rFonts w:cs="Arial"/>
+          <w:rtl/>
+          <w:lang w:bidi="ar-EG"/>
+        </w:rPr>
+        <w:lastRenderedPageBreak/>
+        <w:drawing>
+          <wp:anchor distT="0" distB="0" distL="114300" distR="114300" simplePos="0" relativeHeight="251682816" behindDoc="0" locked="0" layoutInCell="1" allowOverlap="1" wp14:anchorId="2CAF2F10" wp14:editId="57AD4430">
+            <wp:simplePos x="0" y="0"/>
+            <wp:positionH relativeFrom="column">
+              <wp:posOffset>-352494</wp:posOffset>
+            </wp:positionH>
+            <wp:positionV relativeFrom="paragraph">
+              <wp:posOffset>216260</wp:posOffset>
+            </wp:positionV>
+            <wp:extent cx="4880126" cy="2324838"/>
+            <wp:effectExtent l="0" t="0" r="0" b="0"/>
+            <wp:wrapNone/>
+            <wp:docPr id="65" name="Picture 65"/>
+            <wp:cNvGraphicFramePr>
+              <a:graphicFrameLocks xmlns:a="http://schemas.openxmlformats.org/drawingml/2006/main" noChangeAspect="1"/>
+            </wp:cNvGraphicFramePr>
+            <a:graphic xmlns:a="http://schemas.openxmlformats.org/drawingml/2006/main">
+              <a:graphicData uri="http://schemas.openxmlformats.org/drawingml/2006/picture">
+                <pic:pic xmlns:pic="http://schemas.openxmlformats.org/drawingml/2006/picture">
+                  <pic:nvPicPr>
+                    <pic:cNvPr id="1" name=""/>
+                    <pic:cNvPicPr/>
+                  </pic:nvPicPr>
+                  <pic:blipFill>
+                    <a:blip r:embed="rId25">
+                      <a:extLst>
+                        <a:ext uri="{28A0092B-C50C-407E-A947-70E740481C1C}">
+                          <a14:useLocalDpi xmlns:a14="http://schemas.microsoft.com/office/drawing/2010/main" val="0"/>
+                        </a:ext>
+                      </a:extLst>
+                    </a:blip>
+                    <a:stretch>
+                      <a:fillRect/>
+                    </a:stretch>
+                  </pic:blipFill>
+                  <pic:spPr>
+                    <a:xfrm>
+                      <a:off x="0" y="0"/>
+                      <a:ext cx="4880126" cy="2324838"/>
+                    </a:xfrm>
+                    <a:prstGeom prst="rect">
+                      <a:avLst/>
+                    </a:prstGeom>
+                  </pic:spPr>
+                </pic:pic>
+              </a:graphicData>
+            </a:graphic>
+          </wp:anchor>
+        </w:drawing>
+      </w:r>
+      <w:r>
+        <w:rPr>
+          <w:rFonts w:hint="cs"/>
+          <w:rtl/>
+          <w:lang w:bidi="ar-EG"/>
+        </w:rPr>
+        <w:t xml:space="preserve">دوس  بقا </w:t>
+      </w:r>
+      <w:r>
+        <w:rPr>
+          <w:lang w:bidi="ar-EG"/>
+        </w:rPr>
+        <w:t xml:space="preserve">publish </w:t>
+      </w:r>
+      <w:r>
+        <w:rPr>
+          <w:rFonts w:hint="cs"/>
+          <w:rtl/>
+          <w:lang w:bidi="ar-EG"/>
+        </w:rPr>
+        <w:t xml:space="preserve">واستنى  لحاد ميخصل  . ولينك المشورع جمب كلمه </w:t>
+      </w:r>
+      <w:r>
+        <w:rPr>
+          <w:lang w:bidi="ar-EG"/>
+        </w:rPr>
+        <w:t xml:space="preserve">site </w:t>
+      </w:r>
+      <w:r>
+        <w:rPr>
+          <w:rFonts w:hint="cs"/>
+          <w:rtl/>
+          <w:lang w:bidi="ar-EG"/>
+        </w:rPr>
+        <w:t xml:space="preserve"> برضو  . </w:t>
+      </w:r>
+    </w:p>
+    <w:p>
+      <w:pPr>
+        <w:pStyle w:val="ListParagraph"/>
+        <w:bidi/>
+        <w:rPr>
+          <w:rtl/>
+          <w:lang w:bidi="ar-EG"/>
+        </w:rPr>
+      </w:pPr>
+    </w:p>
+    <w:p>
+      <w:pPr>
+        <w:bidi/>
+        <w:rPr>
+          <w:rtl/>
+          <w:lang w:bidi="ar-EG"/>
+        </w:rPr>
+      </w:pPr>
+    </w:p>
+    <w:p>
+      <w:pPr>
+        <w:bidi/>
+        <w:rPr>
+          <w:rtl/>
+          <w:lang w:bidi="ar-EG"/>
+        </w:rPr>
+      </w:pPr>
+    </w:p>
+    <w:p>
+      <w:pPr>
+        <w:pStyle w:val="ListParagraph"/>
+        <w:bidi/>
+        <w:rPr>
+          <w:rtl/>
+          <w:lang w:bidi="ar-EG"/>
+        </w:rPr>
+      </w:pPr>
+    </w:p>
+    <w:p>
+      <w:pPr>
+        <w:pStyle w:val="ListParagraph"/>
+        <w:bidi/>
+        <w:rPr>
+          <w:lang w:bidi="ar-EG"/>
+        </w:rPr>
+      </w:pPr>
+    </w:p>
+    <w:p>
+      <w:pPr>
+        <w:rPr>
+          <w:lang w:bidi="ar-EG"/>
+        </w:rPr>
+      </w:pPr>
+    </w:p>
+    <w:p>
+      <w:pPr>
+        <w:rPr>
+          <w:lang w:bidi="ar-EG"/>
+        </w:rPr>
+      </w:pPr>
+    </w:p>
+    <w:p>
+      <w:pPr>
+        <w:rPr>
+          <w:lang w:bidi="ar-EG"/>
+        </w:rPr>
+      </w:pPr>
+    </w:p>
+    <w:p>
+      <w:pPr>
+        <w:rPr>
+          <w:lang w:bidi="ar-EG"/>
+        </w:rPr>
+      </w:pPr>
+    </w:p>
+    <w:p>
+      <w:pPr>
+        <w:rPr>
+          <w:lang w:bidi="ar-EG"/>
+        </w:rPr>
+      </w:pPr>
+    </w:p>
+    <w:p>
+      <w:pPr>
+        <w:rPr>
+          <w:lang w:bidi="ar-EG"/>
+        </w:rPr>
+      </w:pPr>
+    </w:p>
+    <w:p>
+      <w:pPr>
+        <w:rPr>
+          <w:lang w:bidi="ar-EG"/>
+        </w:rPr>
+      </w:pPr>
+    </w:p>
+    <w:p>
+      <w:pPr>
+        <w:pStyle w:val="Heading1"/>
+        <w:rPr>
+          <w:lang w:bidi="ar-EG"/>
+        </w:rPr>
+      </w:pPr>
+      <w:bookmarkStart w:id="2" w:name="_Toc121607270"/>
+      <w:r>
+        <w:rPr>
+          <w:rFonts w:hint="cs"/>
+          <w:rtl/>
+          <w:lang w:bidi="ar-EG"/>
+        </w:rPr>
+        <w:t>3</w:t>
+      </w:r>
+      <w:r>
+        <w:rPr>
+          <w:lang w:bidi="ar-EG"/>
+        </w:rPr>
+        <w:t xml:space="preserve"> – summary of publish project :</w:t>
+      </w:r>
+      <w:bookmarkEnd w:id="2"/>
+      <w:r>
+        <w:rPr>
+          <w:lang w:bidi="ar-EG"/>
+        </w:rPr>
+        <w:t xml:space="preserve"> </w:t>
+      </w:r>
+    </w:p>
+    <w:p>
+      <w:pPr>
+        <w:rPr>
+          <w:rtl/>
+          <w:lang w:bidi="ar-EG"/>
+        </w:rPr>
+      </w:pPr>
+    </w:p>
+    <w:p>
+      <w:pPr>
+        <w:rPr>
+          <w:rtl/>
+          <w:lang w:bidi="ar-EG"/>
+        </w:rPr>
+      </w:pPr>
+    </w:p>
+    <w:p>
+      <w:pPr>
+        <w:pStyle w:val="ListParagraph"/>
+        <w:numPr>
+          <w:ilvl w:val="0"/>
+          <w:numId w:val="41"/>
+        </w:numPr>
+        <w:bidi/>
+        <w:rPr>
+          <w:lang w:bidi="ar-EG"/>
+        </w:rPr>
+      </w:pPr>
+      <w:r>
+        <w:rPr>
+          <w:rFonts w:hint="cs"/>
+          <w:rtl/>
+          <w:lang w:bidi="ar-EG"/>
+        </w:rPr>
+        <w:t xml:space="preserve">اول طريقه شفنها هى استخدام ال </w:t>
+      </w:r>
+      <w:proofErr w:type="spellStart"/>
+      <w:r>
+        <w:rPr>
+          <w:lang w:bidi="ar-EG"/>
+        </w:rPr>
+        <w:t>ftps</w:t>
+      </w:r>
+      <w:proofErr w:type="spellEnd"/>
+      <w:r>
+        <w:rPr>
+          <w:lang w:bidi="ar-EG"/>
+        </w:rPr>
+        <w:t xml:space="preserve"> </w:t>
+      </w:r>
+      <w:r>
+        <w:rPr>
+          <w:rFonts w:hint="cs"/>
+          <w:rtl/>
+          <w:lang w:bidi="ar-EG"/>
+        </w:rPr>
+        <w:t xml:space="preserve"> وشرحتها بلتفصيل ف </w:t>
+      </w:r>
+      <w:r>
+        <w:rPr>
+          <w:lang w:bidi="ar-EG"/>
+        </w:rPr>
+        <w:t>part2</w:t>
+      </w:r>
+    </w:p>
+    <w:p>
+      <w:pPr>
+        <w:pStyle w:val="ListParagraph"/>
+        <w:numPr>
+          <w:ilvl w:val="0"/>
+          <w:numId w:val="41"/>
+        </w:numPr>
+        <w:bidi/>
+        <w:rPr>
+          <w:lang w:bidi="ar-EG"/>
+        </w:rPr>
+      </w:pPr>
+      <w:r>
+        <w:rPr>
+          <w:rFonts w:hint="cs"/>
+          <w:rtl/>
+          <w:lang w:bidi="ar-EG"/>
+        </w:rPr>
+        <w:t>تانى طريقه استخدام ال</w:t>
+      </w:r>
+      <w:proofErr w:type="spellStart"/>
+      <w:r>
+        <w:rPr>
+          <w:lang w:bidi="ar-EG"/>
+        </w:rPr>
+        <w:t>vs</w:t>
+      </w:r>
+      <w:proofErr w:type="spellEnd"/>
+      <w:r>
+        <w:rPr>
+          <w:lang w:bidi="ar-EG"/>
+        </w:rPr>
+        <w:t xml:space="preserve"> GUI </w:t>
+      </w:r>
+      <w:r>
+        <w:rPr>
+          <w:rFonts w:hint="cs"/>
+          <w:rtl/>
+          <w:lang w:bidi="ar-EG"/>
+        </w:rPr>
+        <w:t xml:space="preserve"> عشان اعمل </w:t>
+      </w:r>
+      <w:r>
+        <w:rPr>
+          <w:lang w:bidi="ar-EG"/>
+        </w:rPr>
+        <w:t xml:space="preserve">app services </w:t>
+      </w:r>
+    </w:p>
+    <w:p>
+      <w:pPr>
+        <w:pStyle w:val="ListParagraph"/>
+        <w:numPr>
+          <w:ilvl w:val="0"/>
+          <w:numId w:val="41"/>
+        </w:numPr>
+        <w:bidi/>
+        <w:rPr>
+          <w:lang w:bidi="ar-EG"/>
+        </w:rPr>
+      </w:pPr>
+      <w:r>
+        <w:rPr>
+          <w:rFonts w:hint="cs"/>
+          <w:rtl/>
+          <w:lang w:bidi="ar-EG"/>
+        </w:rPr>
+        <w:t xml:space="preserve">تالت واسهل طريقه استخدام ال </w:t>
+      </w:r>
+      <w:r>
+        <w:rPr>
+          <w:lang w:bidi="ar-EG"/>
+        </w:rPr>
+        <w:t xml:space="preserve">VS GUI </w:t>
+      </w:r>
+      <w:r>
+        <w:rPr>
+          <w:rFonts w:hint="cs"/>
+          <w:rtl/>
+          <w:lang w:bidi="ar-EG"/>
+        </w:rPr>
+        <w:t xml:space="preserve"> بس عشان  استخدام </w:t>
+      </w:r>
+      <w:r>
+        <w:rPr>
+          <w:lang w:bidi="ar-EG"/>
+        </w:rPr>
+        <w:t xml:space="preserve">app service </w:t>
+      </w:r>
+      <w:r>
+        <w:rPr>
+          <w:rFonts w:hint="cs"/>
+          <w:rtl/>
+          <w:lang w:bidi="ar-EG"/>
+        </w:rPr>
+        <w:t xml:space="preserve"> موجوده اصلا .</w:t>
+      </w:r>
+    </w:p>
+    <w:p>
+      <w:pPr>
+        <w:pStyle w:val="Heading1"/>
+        <w:rPr>
+          <w:lang w:bidi="ar-EG"/>
+        </w:rPr>
+      </w:pPr>
+      <w:r>
+        <w:rPr>
+          <w:rFonts w:hint="cs"/>
+          <w:rtl/>
+          <w:lang w:bidi="ar-EG"/>
+        </w:rPr>
+        <w:t xml:space="preserve">4 </w:t>
+      </w:r>
+      <w:r>
+        <w:rPr>
+          <w:lang w:bidi="ar-EG"/>
+        </w:rPr>
         <w:t xml:space="preserve"> - </w:t>
       </w:r>
-      <w:bookmarkStart w:id="1" w:name="_GoBack"/>
-      <w:bookmarkEnd w:id="1"/>
-    </w:p>
-    <w:p>
-      <w:pPr>
-        <w:rPr>
-          <w:rtl/>
-          <w:lang w:bidi="ar-EG"/>
-        </w:rPr>
-      </w:pPr>
-    </w:p>
-    <w:p>
-      <w:pPr>
-        <w:rPr>
-          <w:rtl/>
-          <w:lang w:bidi="ar-EG"/>
-        </w:rPr>
-      </w:pPr>
-    </w:p>
-    <w:p>
-      <w:pPr>
-        <w:rPr>
-          <w:rtl/>
-          <w:lang w:bidi="ar-EG"/>
-        </w:rPr>
-      </w:pPr>
-    </w:p>
-    <w:p>
-      <w:pPr>
-        <w:rPr>
-          <w:rtl/>
-          <w:lang w:bidi="ar-EG"/>
-        </w:rPr>
-      </w:pPr>
-    </w:p>
-    <w:p>
-      <w:pPr>
-        <w:rPr>
-          <w:lang w:bidi="ar-EG"/>
-        </w:rPr>
-      </w:pPr>
-    </w:p>
-    <w:p>
-      <w:pPr>
-        <w:rPr>
-          <w:lang w:bidi="ar-EG"/>
-        </w:rPr>
-      </w:pPr>
-    </w:p>
-    <w:p>
-      <w:pPr>
-        <w:rPr>
-          <w:lang w:bidi="ar-EG"/>
-        </w:rPr>
-      </w:pPr>
-    </w:p>
-    <w:p>
-      <w:pPr>
-        <w:rPr>
-          <w:lang w:bidi="ar-EG"/>
-        </w:rPr>
-      </w:pPr>
-    </w:p>
-    <w:p>
-      <w:pPr>
-        <w:rPr>
-          <w:lang w:bidi="ar-EG"/>
-        </w:rPr>
-      </w:pPr>
-    </w:p>
-    <w:p>
-      <w:pPr>
-        <w:rPr>
-          <w:lang w:bidi="ar-EG"/>
-        </w:rPr>
-      </w:pPr>
-    </w:p>
-    <w:p>
-      <w:pPr>
-        <w:rPr>
-          <w:lang w:bidi="ar-EG"/>
-        </w:rPr>
-      </w:pPr>
-    </w:p>
-    <w:p>
-      <w:pPr>
-        <w:rPr>
-          <w:lang w:bidi="ar-EG"/>
-        </w:rPr>
-      </w:pPr>
-    </w:p>
-    <w:p>
-      <w:pPr>
-        <w:rPr>
-          <w:lang w:bidi="ar-EG"/>
-        </w:rPr>
-      </w:pPr>
-    </w:p>
-    <w:p>
-      <w:pPr>
-        <w:rPr>
-          <w:lang w:bidi="ar-EG"/>
-        </w:rPr>
-      </w:pPr>
-    </w:p>
-    <w:p>
-      <w:pPr>
-        <w:rPr>
-          <w:lang w:bidi="ar-EG"/>
-        </w:rPr>
-      </w:pPr>
-    </w:p>
-    <w:p>
-      <w:pPr>
-        <w:rPr>
-          <w:lang w:bidi="ar-EG"/>
-        </w:rPr>
-      </w:pPr>
-    </w:p>
-    <w:p>
-      <w:pPr>
-        <w:rPr>
-          <w:lang w:bidi="ar-EG"/>
-        </w:rPr>
-      </w:pPr>
-    </w:p>
-    <w:p>
-      <w:pPr>
-        <w:rPr>
-          <w:rtl/>
-          <w:lang w:bidi="ar-EG"/>
-        </w:rPr>
-      </w:pPr>
-    </w:p>
-    <w:p>
-      <w:pPr>
-        <w:rPr>
-          <w:rtl/>
-          <w:lang w:bidi="ar-EG"/>
-        </w:rPr>
-      </w:pPr>
-    </w:p>
-    <w:p>
-      <w:pPr>
-        <w:rPr>
-          <w:rtl/>
-          <w:lang w:bidi="ar-EG"/>
-        </w:rPr>
-      </w:pPr>
-    </w:p>
-    <w:p>
-      <w:pPr>
-        <w:rPr>
-          <w:rtl/>
-          <w:lang w:bidi="ar-EG"/>
-        </w:rPr>
-      </w:pPr>
+      <w:bookmarkStart w:id="3" w:name="_GoBack"/>
+      <w:bookmarkEnd w:id="3"/>
     </w:p>
     <w:p>
       <w:pPr>
@@ -9609,7 +11585,7 @@
       </w:pPr>
     </w:p>
     <w:sectPr>
-      <w:footerReference w:type="default" r:id="rId22"/>
+      <w:footerReference w:type="default" r:id="rId26"/>
       <w:pgSz w:w="12240" w:h="15840"/>
       <w:pgMar w:top="1440" w:right="1440" w:bottom="1440" w:left="1440" w:header="720" w:footer="720" w:gutter="0"/>
       <w:pgBorders w:offsetFrom="page">
@@ -9834,7 +11810,7 @@
               <w:sz w:val="18"/>
               <w:szCs w:val="18"/>
             </w:rPr>
-            <w:t>6</w:t>
+            <w:t>10</w:t>
           </w:r>
           <w:r>
             <w:rPr>
@@ -10317,6 +12293,95 @@
     </w:lvl>
   </w:abstractNum>
   <w:abstractNum w:abstractNumId="4">
+    <w:nsid w:val="08D61AF9"/>
+    <w:multiLevelType w:val="hybridMultilevel"/>
+    <w:tmpl w:val="5EBCCE86"/>
+    <w:lvl w:ilvl="0" w:tplc="6832D844">
+      <w:start w:val="1"/>
+      <w:numFmt w:val="decimal"/>
+      <w:lvlText w:val="%1-"/>
+      <w:lvlJc w:val="left"/>
+      <w:pPr>
+        <w:ind w:left="1080" w:hanging="360"/>
+      </w:pPr>
+      <w:rPr>
+        <w:rFonts w:hint="default"/>
+      </w:rPr>
+    </w:lvl>
+    <w:lvl w:ilvl="1" w:tplc="04090019" w:tentative="1">
+      <w:start w:val="1"/>
+      <w:numFmt w:val="lowerLetter"/>
+      <w:lvlText w:val="%2."/>
+      <w:lvlJc w:val="left"/>
+      <w:pPr>
+        <w:ind w:left="1800" w:hanging="360"/>
+      </w:pPr>
+    </w:lvl>
+    <w:lvl w:ilvl="2" w:tplc="0409001B" w:tentative="1">
+      <w:start w:val="1"/>
+      <w:numFmt w:val="lowerRoman"/>
+      <w:lvlText w:val="%3."/>
+      <w:lvlJc w:val="right"/>
+      <w:pPr>
+        <w:ind w:left="2520" w:hanging="180"/>
+      </w:pPr>
+    </w:lvl>
+    <w:lvl w:ilvl="3" w:tplc="0409000F" w:tentative="1">
+      <w:start w:val="1"/>
+      <w:numFmt w:val="decimal"/>
+      <w:lvlText w:val="%4."/>
+      <w:lvlJc w:val="left"/>
+      <w:pPr>
+        <w:ind w:left="3240" w:hanging="360"/>
+      </w:pPr>
+    </w:lvl>
+    <w:lvl w:ilvl="4" w:tplc="04090019" w:tentative="1">
+      <w:start w:val="1"/>
+      <w:numFmt w:val="lowerLetter"/>
+      <w:lvlText w:val="%5."/>
+      <w:lvlJc w:val="left"/>
+      <w:pPr>
+        <w:ind w:left="3960" w:hanging="360"/>
+      </w:pPr>
+    </w:lvl>
+    <w:lvl w:ilvl="5" w:tplc="0409001B" w:tentative="1">
+      <w:start w:val="1"/>
+      <w:numFmt w:val="lowerRoman"/>
+      <w:lvlText w:val="%6."/>
+      <w:lvlJc w:val="right"/>
+      <w:pPr>
+        <w:ind w:left="4680" w:hanging="180"/>
+      </w:pPr>
+    </w:lvl>
+    <w:lvl w:ilvl="6" w:tplc="0409000F" w:tentative="1">
+      <w:start w:val="1"/>
+      <w:numFmt w:val="decimal"/>
+      <w:lvlText w:val="%7."/>
+      <w:lvlJc w:val="left"/>
+      <w:pPr>
+        <w:ind w:left="5400" w:hanging="360"/>
+      </w:pPr>
+    </w:lvl>
+    <w:lvl w:ilvl="7" w:tplc="04090019" w:tentative="1">
+      <w:start w:val="1"/>
+      <w:numFmt w:val="lowerLetter"/>
+      <w:lvlText w:val="%8."/>
+      <w:lvlJc w:val="left"/>
+      <w:pPr>
+        <w:ind w:left="6120" w:hanging="360"/>
+      </w:pPr>
+    </w:lvl>
+    <w:lvl w:ilvl="8" w:tplc="0409001B" w:tentative="1">
+      <w:start w:val="1"/>
+      <w:numFmt w:val="lowerRoman"/>
+      <w:lvlText w:val="%9."/>
+      <w:lvlJc w:val="right"/>
+      <w:pPr>
+        <w:ind w:left="6840" w:hanging="180"/>
+      </w:pPr>
+    </w:lvl>
+  </w:abstractNum>
+  <w:abstractNum w:abstractNumId="5">
     <w:nsid w:val="09496CE6"/>
     <w:multiLevelType w:val="multilevel"/>
     <w:tmpl w:val="148A6C28"/>
@@ -10429,7 +12494,96 @@
       </w:rPr>
     </w:lvl>
   </w:abstractNum>
-  <w:abstractNum w:abstractNumId="5">
+  <w:abstractNum w:abstractNumId="6">
+    <w:nsid w:val="0D1E706B"/>
+    <w:multiLevelType w:val="hybridMultilevel"/>
+    <w:tmpl w:val="B1B4E098"/>
+    <w:lvl w:ilvl="0" w:tplc="535ED8DA">
+      <w:start w:val="1"/>
+      <w:numFmt w:val="decimal"/>
+      <w:lvlText w:val="%1-"/>
+      <w:lvlJc w:val="left"/>
+      <w:pPr>
+        <w:ind w:left="1080" w:hanging="360"/>
+      </w:pPr>
+      <w:rPr>
+        <w:rFonts w:hint="default"/>
+      </w:rPr>
+    </w:lvl>
+    <w:lvl w:ilvl="1" w:tplc="04090019" w:tentative="1">
+      <w:start w:val="1"/>
+      <w:numFmt w:val="lowerLetter"/>
+      <w:lvlText w:val="%2."/>
+      <w:lvlJc w:val="left"/>
+      <w:pPr>
+        <w:ind w:left="1800" w:hanging="360"/>
+      </w:pPr>
+    </w:lvl>
+    <w:lvl w:ilvl="2" w:tplc="0409001B" w:tentative="1">
+      <w:start w:val="1"/>
+      <w:numFmt w:val="lowerRoman"/>
+      <w:lvlText w:val="%3."/>
+      <w:lvlJc w:val="right"/>
+      <w:pPr>
+        <w:ind w:left="2520" w:hanging="180"/>
+      </w:pPr>
+    </w:lvl>
+    <w:lvl w:ilvl="3" w:tplc="0409000F" w:tentative="1">
+      <w:start w:val="1"/>
+      <w:numFmt w:val="decimal"/>
+      <w:lvlText w:val="%4."/>
+      <w:lvlJc w:val="left"/>
+      <w:pPr>
+        <w:ind w:left="3240" w:hanging="360"/>
+      </w:pPr>
+    </w:lvl>
+    <w:lvl w:ilvl="4" w:tplc="04090019" w:tentative="1">
+      <w:start w:val="1"/>
+      <w:numFmt w:val="lowerLetter"/>
+      <w:lvlText w:val="%5."/>
+      <w:lvlJc w:val="left"/>
+      <w:pPr>
+        <w:ind w:left="3960" w:hanging="360"/>
+      </w:pPr>
+    </w:lvl>
+    <w:lvl w:ilvl="5" w:tplc="0409001B" w:tentative="1">
+      <w:start w:val="1"/>
+      <w:numFmt w:val="lowerRoman"/>
+      <w:lvlText w:val="%6."/>
+      <w:lvlJc w:val="right"/>
+      <w:pPr>
+        <w:ind w:left="4680" w:hanging="180"/>
+      </w:pPr>
+    </w:lvl>
+    <w:lvl w:ilvl="6" w:tplc="0409000F" w:tentative="1">
+      <w:start w:val="1"/>
+      <w:numFmt w:val="decimal"/>
+      <w:lvlText w:val="%7."/>
+      <w:lvlJc w:val="left"/>
+      <w:pPr>
+        <w:ind w:left="5400" w:hanging="360"/>
+      </w:pPr>
+    </w:lvl>
+    <w:lvl w:ilvl="7" w:tplc="04090019" w:tentative="1">
+      <w:start w:val="1"/>
+      <w:numFmt w:val="lowerLetter"/>
+      <w:lvlText w:val="%8."/>
+      <w:lvlJc w:val="left"/>
+      <w:pPr>
+        <w:ind w:left="6120" w:hanging="360"/>
+      </w:pPr>
+    </w:lvl>
+    <w:lvl w:ilvl="8" w:tplc="0409001B" w:tentative="1">
+      <w:start w:val="1"/>
+      <w:numFmt w:val="lowerRoman"/>
+      <w:lvlText w:val="%9."/>
+      <w:lvlJc w:val="right"/>
+      <w:pPr>
+        <w:ind w:left="6840" w:hanging="180"/>
+      </w:pPr>
+    </w:lvl>
+  </w:abstractNum>
+  <w:abstractNum w:abstractNumId="7">
     <w:nsid w:val="0D7744C0"/>
     <w:multiLevelType w:val="hybridMultilevel"/>
     <w:tmpl w:val="D2D02D1A"/>
@@ -10518,7 +12672,7 @@
       </w:pPr>
     </w:lvl>
   </w:abstractNum>
-  <w:abstractNum w:abstractNumId="6">
+  <w:abstractNum w:abstractNumId="8">
     <w:nsid w:val="11D37137"/>
     <w:multiLevelType w:val="multilevel"/>
     <w:tmpl w:val="148A6C28"/>
@@ -10631,7 +12785,7 @@
       </w:rPr>
     </w:lvl>
   </w:abstractNum>
-  <w:abstractNum w:abstractNumId="7">
+  <w:abstractNum w:abstractNumId="9">
     <w:nsid w:val="1E346E3D"/>
     <w:multiLevelType w:val="hybridMultilevel"/>
     <w:tmpl w:val="E3C81A48"/>
@@ -10717,7 +12871,7 @@
       </w:pPr>
     </w:lvl>
   </w:abstractNum>
-  <w:abstractNum w:abstractNumId="8">
+  <w:abstractNum w:abstractNumId="10">
     <w:nsid w:val="1E3E5589"/>
     <w:multiLevelType w:val="hybridMultilevel"/>
     <w:tmpl w:val="2BF266CC"/>
@@ -10806,7 +12960,7 @@
       </w:pPr>
     </w:lvl>
   </w:abstractNum>
-  <w:abstractNum w:abstractNumId="9">
+  <w:abstractNum w:abstractNumId="11">
     <w:nsid w:val="1F013339"/>
     <w:multiLevelType w:val="hybridMultilevel"/>
     <w:tmpl w:val="E8A478D0"/>
@@ -10895,7 +13049,7 @@
       </w:pPr>
     </w:lvl>
   </w:abstractNum>
-  <w:abstractNum w:abstractNumId="10">
+  <w:abstractNum w:abstractNumId="12">
     <w:nsid w:val="1F0546C9"/>
     <w:multiLevelType w:val="multilevel"/>
     <w:tmpl w:val="148A6C28"/>
@@ -11008,7 +13162,7 @@
       </w:rPr>
     </w:lvl>
   </w:abstractNum>
-  <w:abstractNum w:abstractNumId="11">
+  <w:abstractNum w:abstractNumId="13">
     <w:nsid w:val="1F2E6B50"/>
     <w:multiLevelType w:val="hybridMultilevel"/>
     <w:tmpl w:val="E3668054"/>
@@ -11097,7 +13251,7 @@
       </w:pPr>
     </w:lvl>
   </w:abstractNum>
-  <w:abstractNum w:abstractNumId="12">
+  <w:abstractNum w:abstractNumId="14">
     <w:nsid w:val="23774067"/>
     <w:multiLevelType w:val="hybridMultilevel"/>
     <w:tmpl w:val="D3EA5CFA"/>
@@ -11237,7 +13391,7 @@
       </w:rPr>
     </w:lvl>
   </w:abstractNum>
-  <w:abstractNum w:abstractNumId="13">
+  <w:abstractNum w:abstractNumId="15">
     <w:nsid w:val="2B5A506F"/>
     <w:multiLevelType w:val="multilevel"/>
     <w:tmpl w:val="28C697A0"/>
@@ -11350,7 +13504,7 @@
       </w:rPr>
     </w:lvl>
   </w:abstractNum>
-  <w:abstractNum w:abstractNumId="14">
+  <w:abstractNum w:abstractNumId="16">
     <w:nsid w:val="2CC70EF6"/>
     <w:multiLevelType w:val="multilevel"/>
     <w:tmpl w:val="721AEDDC"/>
@@ -11463,7 +13617,96 @@
       </w:rPr>
     </w:lvl>
   </w:abstractNum>
-  <w:abstractNum w:abstractNumId="15">
+  <w:abstractNum w:abstractNumId="17">
+    <w:nsid w:val="2D670312"/>
+    <w:multiLevelType w:val="hybridMultilevel"/>
+    <w:tmpl w:val="AB7C2F1A"/>
+    <w:lvl w:ilvl="0" w:tplc="B4EC6E4A">
+      <w:start w:val="1"/>
+      <w:numFmt w:val="decimal"/>
+      <w:lvlText w:val="%1-"/>
+      <w:lvlJc w:val="left"/>
+      <w:pPr>
+        <w:ind w:left="720" w:hanging="360"/>
+      </w:pPr>
+      <w:rPr>
+        <w:rFonts w:hint="default"/>
+      </w:rPr>
+    </w:lvl>
+    <w:lvl w:ilvl="1" w:tplc="04090019" w:tentative="1">
+      <w:start w:val="1"/>
+      <w:numFmt w:val="lowerLetter"/>
+      <w:lvlText w:val="%2."/>
+      <w:lvlJc w:val="left"/>
+      <w:pPr>
+        <w:ind w:left="1440" w:hanging="360"/>
+      </w:pPr>
+    </w:lvl>
+    <w:lvl w:ilvl="2" w:tplc="0409001B" w:tentative="1">
+      <w:start w:val="1"/>
+      <w:numFmt w:val="lowerRoman"/>
+      <w:lvlText w:val="%3."/>
+      <w:lvlJc w:val="right"/>
+      <w:pPr>
+        <w:ind w:left="2160" w:hanging="180"/>
+      </w:pPr>
+    </w:lvl>
+    <w:lvl w:ilvl="3" w:tplc="0409000F" w:tentative="1">
+      <w:start w:val="1"/>
+      <w:numFmt w:val="decimal"/>
+      <w:lvlText w:val="%4."/>
+      <w:lvlJc w:val="left"/>
+      <w:pPr>
+        <w:ind w:left="2880" w:hanging="360"/>
+      </w:pPr>
+    </w:lvl>
+    <w:lvl w:ilvl="4" w:tplc="04090019" w:tentative="1">
+      <w:start w:val="1"/>
+      <w:numFmt w:val="lowerLetter"/>
+      <w:lvlText w:val="%5."/>
+      <w:lvlJc w:val="left"/>
+      <w:pPr>
+        <w:ind w:left="3600" w:hanging="360"/>
+      </w:pPr>
+    </w:lvl>
+    <w:lvl w:ilvl="5" w:tplc="0409001B" w:tentative="1">
+      <w:start w:val="1"/>
+      <w:numFmt w:val="lowerRoman"/>
+      <w:lvlText w:val="%6."/>
+      <w:lvlJc w:val="right"/>
+      <w:pPr>
+        <w:ind w:left="4320" w:hanging="180"/>
+      </w:pPr>
+    </w:lvl>
+    <w:lvl w:ilvl="6" w:tplc="0409000F" w:tentative="1">
+      <w:start w:val="1"/>
+      <w:numFmt w:val="decimal"/>
+      <w:lvlText w:val="%7."/>
+      <w:lvlJc w:val="left"/>
+      <w:pPr>
+        <w:ind w:left="5040" w:hanging="360"/>
+      </w:pPr>
+    </w:lvl>
+    <w:lvl w:ilvl="7" w:tplc="04090019" w:tentative="1">
+      <w:start w:val="1"/>
+      <w:numFmt w:val="lowerLetter"/>
+      <w:lvlText w:val="%8."/>
+      <w:lvlJc w:val="left"/>
+      <w:pPr>
+        <w:ind w:left="5760" w:hanging="360"/>
+      </w:pPr>
+    </w:lvl>
+    <w:lvl w:ilvl="8" w:tplc="0409001B" w:tentative="1">
+      <w:start w:val="1"/>
+      <w:numFmt w:val="lowerRoman"/>
+      <w:lvlText w:val="%9."/>
+      <w:lvlJc w:val="right"/>
+      <w:pPr>
+        <w:ind w:left="6480" w:hanging="180"/>
+      </w:pPr>
+    </w:lvl>
+  </w:abstractNum>
+  <w:abstractNum w:abstractNumId="18">
     <w:nsid w:val="2DF72203"/>
     <w:multiLevelType w:val="hybridMultilevel"/>
     <w:tmpl w:val="9322F9F8"/>
@@ -11576,7 +13819,7 @@
       </w:rPr>
     </w:lvl>
   </w:abstractNum>
-  <w:abstractNum w:abstractNumId="16">
+  <w:abstractNum w:abstractNumId="19">
     <w:nsid w:val="35B103B9"/>
     <w:multiLevelType w:val="multilevel"/>
     <w:tmpl w:val="DBFCDA1A"/>
@@ -11689,7 +13932,7 @@
       </w:rPr>
     </w:lvl>
   </w:abstractNum>
-  <w:abstractNum w:abstractNumId="17">
+  <w:abstractNum w:abstractNumId="20">
     <w:nsid w:val="3BCD6843"/>
     <w:multiLevelType w:val="hybridMultilevel"/>
     <w:tmpl w:val="86F2587A"/>
@@ -11778,7 +14021,7 @@
       </w:pPr>
     </w:lvl>
   </w:abstractNum>
-  <w:abstractNum w:abstractNumId="18">
+  <w:abstractNum w:abstractNumId="21">
     <w:nsid w:val="3C4F6814"/>
     <w:multiLevelType w:val="hybridMultilevel"/>
     <w:tmpl w:val="075A7B82"/>
@@ -11890,7 +14133,7 @@
       </w:rPr>
     </w:lvl>
   </w:abstractNum>
-  <w:abstractNum w:abstractNumId="19">
+  <w:abstractNum w:abstractNumId="22">
     <w:nsid w:val="3C6F2AE5"/>
     <w:multiLevelType w:val="hybridMultilevel"/>
     <w:tmpl w:val="4C7EF4F6"/>
@@ -11979,7 +14222,7 @@
       </w:pPr>
     </w:lvl>
   </w:abstractNum>
-  <w:abstractNum w:abstractNumId="20">
+  <w:abstractNum w:abstractNumId="23">
     <w:nsid w:val="42C6575C"/>
     <w:multiLevelType w:val="hybridMultilevel"/>
     <w:tmpl w:val="B10A56FA"/>
@@ -12068,7 +14311,7 @@
       </w:pPr>
     </w:lvl>
   </w:abstractNum>
-  <w:abstractNum w:abstractNumId="21">
+  <w:abstractNum w:abstractNumId="24">
     <w:nsid w:val="46CF3569"/>
     <w:multiLevelType w:val="hybridMultilevel"/>
     <w:tmpl w:val="688898CC"/>
@@ -12208,7 +14451,7 @@
       </w:rPr>
     </w:lvl>
   </w:abstractNum>
-  <w:abstractNum w:abstractNumId="22">
+  <w:abstractNum w:abstractNumId="25">
     <w:nsid w:val="53CD2DFC"/>
     <w:multiLevelType w:val="hybridMultilevel"/>
     <w:tmpl w:val="556C9660"/>
@@ -12321,7 +14564,7 @@
       </w:rPr>
     </w:lvl>
   </w:abstractNum>
-  <w:abstractNum w:abstractNumId="23">
+  <w:abstractNum w:abstractNumId="26">
     <w:nsid w:val="56500774"/>
     <w:multiLevelType w:val="hybridMultilevel"/>
     <w:tmpl w:val="FE7EB538"/>
@@ -12410,7 +14653,7 @@
       </w:pPr>
     </w:lvl>
   </w:abstractNum>
-  <w:abstractNum w:abstractNumId="24">
+  <w:abstractNum w:abstractNumId="27">
     <w:nsid w:val="57C45439"/>
     <w:multiLevelType w:val="hybridMultilevel"/>
     <w:tmpl w:val="46BC061E"/>
@@ -12499,7 +14742,7 @@
       </w:pPr>
     </w:lvl>
   </w:abstractNum>
-  <w:abstractNum w:abstractNumId="25">
+  <w:abstractNum w:abstractNumId="28">
     <w:nsid w:val="586155A0"/>
     <w:multiLevelType w:val="multilevel"/>
     <w:tmpl w:val="28C697A0"/>
@@ -12612,7 +14855,7 @@
       </w:rPr>
     </w:lvl>
   </w:abstractNum>
-  <w:abstractNum w:abstractNumId="26">
+  <w:abstractNum w:abstractNumId="29">
     <w:nsid w:val="58BB3871"/>
     <w:multiLevelType w:val="hybridMultilevel"/>
     <w:tmpl w:val="6C2895D6"/>
@@ -12701,7 +14944,7 @@
       </w:pPr>
     </w:lvl>
   </w:abstractNum>
-  <w:abstractNum w:abstractNumId="27">
+  <w:abstractNum w:abstractNumId="30">
     <w:nsid w:val="5F091C30"/>
     <w:multiLevelType w:val="hybridMultilevel"/>
     <w:tmpl w:val="E74A93F8"/>
@@ -12841,7 +15084,7 @@
       </w:rPr>
     </w:lvl>
   </w:abstractNum>
-  <w:abstractNum w:abstractNumId="28">
+  <w:abstractNum w:abstractNumId="31">
     <w:nsid w:val="60F31903"/>
     <w:multiLevelType w:val="hybridMultilevel"/>
     <w:tmpl w:val="C82E45D4"/>
@@ -12930,7 +15173,7 @@
       </w:pPr>
     </w:lvl>
   </w:abstractNum>
-  <w:abstractNum w:abstractNumId="29">
+  <w:abstractNum w:abstractNumId="32">
     <w:nsid w:val="69B74D62"/>
     <w:multiLevelType w:val="hybridMultilevel"/>
     <w:tmpl w:val="BB9E110E"/>
@@ -13043,7 +15286,7 @@
       </w:rPr>
     </w:lvl>
   </w:abstractNum>
-  <w:abstractNum w:abstractNumId="30">
+  <w:abstractNum w:abstractNumId="33">
     <w:nsid w:val="6A0635EE"/>
     <w:multiLevelType w:val="hybridMultilevel"/>
     <w:tmpl w:val="4E4C193A"/>
@@ -13129,7 +15372,7 @@
       </w:pPr>
     </w:lvl>
   </w:abstractNum>
-  <w:abstractNum w:abstractNumId="31">
+  <w:abstractNum w:abstractNumId="34">
     <w:nsid w:val="6CC332DB"/>
     <w:multiLevelType w:val="hybridMultilevel"/>
     <w:tmpl w:val="C110FC2C"/>
@@ -13218,7 +15461,7 @@
       </w:pPr>
     </w:lvl>
   </w:abstractNum>
-  <w:abstractNum w:abstractNumId="32">
+  <w:abstractNum w:abstractNumId="35">
     <w:nsid w:val="701B790F"/>
     <w:multiLevelType w:val="hybridMultilevel"/>
     <w:tmpl w:val="4B1CD15C"/>
@@ -13307,7 +15550,7 @@
       </w:pPr>
     </w:lvl>
   </w:abstractNum>
-  <w:abstractNum w:abstractNumId="33">
+  <w:abstractNum w:abstractNumId="36">
     <w:nsid w:val="71E357F1"/>
     <w:multiLevelType w:val="hybridMultilevel"/>
     <w:tmpl w:val="AD46CD98"/>
@@ -13396,7 +15639,7 @@
       </w:pPr>
     </w:lvl>
   </w:abstractNum>
-  <w:abstractNum w:abstractNumId="34">
+  <w:abstractNum w:abstractNumId="37">
     <w:nsid w:val="73652FE0"/>
     <w:multiLevelType w:val="hybridMultilevel"/>
     <w:tmpl w:val="9C3C1A14"/>
@@ -13509,7 +15752,7 @@
       </w:rPr>
     </w:lvl>
   </w:abstractNum>
-  <w:abstractNum w:abstractNumId="35">
+  <w:abstractNum w:abstractNumId="38">
     <w:nsid w:val="76710C03"/>
     <w:multiLevelType w:val="hybridMultilevel"/>
     <w:tmpl w:val="68D40132"/>
@@ -13598,7 +15841,7 @@
       </w:pPr>
     </w:lvl>
   </w:abstractNum>
-  <w:abstractNum w:abstractNumId="36">
+  <w:abstractNum w:abstractNumId="39">
     <w:nsid w:val="76C4151B"/>
     <w:multiLevelType w:val="hybridMultilevel"/>
     <w:tmpl w:val="9E967476"/>
@@ -13684,7 +15927,7 @@
       </w:pPr>
     </w:lvl>
   </w:abstractNum>
-  <w:abstractNum w:abstractNumId="37">
+  <w:abstractNum w:abstractNumId="40">
     <w:nsid w:val="7B1403B0"/>
     <w:multiLevelType w:val="hybridMultilevel"/>
     <w:tmpl w:val="4DEA6FCC"/>
@@ -13825,118 +16068,127 @@
     </w:lvl>
   </w:abstractNum>
   <w:num w:numId="1">
-    <w:abstractNumId w:val="4"/>
+    <w:abstractNumId w:val="5"/>
   </w:num>
   <w:num w:numId="2">
-    <w:abstractNumId w:val="18"/>
+    <w:abstractNumId w:val="21"/>
   </w:num>
   <w:num w:numId="3">
-    <w:abstractNumId w:val="6"/>
+    <w:abstractNumId w:val="8"/>
   </w:num>
   <w:num w:numId="4">
-    <w:abstractNumId w:val="10"/>
+    <w:abstractNumId w:val="12"/>
   </w:num>
   <w:num w:numId="5">
     <w:abstractNumId w:val="1"/>
   </w:num>
   <w:num w:numId="6">
-    <w:abstractNumId w:val="29"/>
+    <w:abstractNumId w:val="32"/>
   </w:num>
   <w:num w:numId="7">
-    <w:abstractNumId w:val="22"/>
+    <w:abstractNumId w:val="25"/>
   </w:num>
   <w:num w:numId="8">
-    <w:abstractNumId w:val="36"/>
+    <w:abstractNumId w:val="39"/>
   </w:num>
   <w:num w:numId="9">
-    <w:abstractNumId w:val="34"/>
+    <w:abstractNumId w:val="37"/>
   </w:num>
   <w:num w:numId="10">
-    <w:abstractNumId w:val="14"/>
+    <w:abstractNumId w:val="16"/>
   </w:num>
   <w:num w:numId="11">
-    <w:abstractNumId w:val="25"/>
+    <w:abstractNumId w:val="28"/>
   </w:num>
   <w:num w:numId="12">
     <w:abstractNumId w:val="0"/>
   </w:num>
   <w:num w:numId="13">
-    <w:abstractNumId w:val="37"/>
+    <w:abstractNumId w:val="40"/>
   </w:num>
   <w:num w:numId="14">
-    <w:abstractNumId w:val="27"/>
+    <w:abstractNumId w:val="30"/>
   </w:num>
   <w:num w:numId="15">
-    <w:abstractNumId w:val="12"/>
+    <w:abstractNumId w:val="14"/>
   </w:num>
   <w:num w:numId="16">
-    <w:abstractNumId w:val="21"/>
+    <w:abstractNumId w:val="24"/>
   </w:num>
   <w:num w:numId="17">
-    <w:abstractNumId w:val="13"/>
+    <w:abstractNumId w:val="15"/>
   </w:num>
   <w:num w:numId="18">
-    <w:abstractNumId w:val="31"/>
+    <w:abstractNumId w:val="34"/>
   </w:num>
   <w:num w:numId="19">
     <w:abstractNumId w:val="2"/>
   </w:num>
   <w:num w:numId="20">
-    <w:abstractNumId w:val="20"/>
+    <w:abstractNumId w:val="23"/>
   </w:num>
   <w:num w:numId="21">
-    <w:abstractNumId w:val="16"/>
+    <w:abstractNumId w:val="19"/>
   </w:num>
   <w:num w:numId="22">
-    <w:abstractNumId w:val="32"/>
+    <w:abstractNumId w:val="35"/>
   </w:num>
   <w:num w:numId="23">
-    <w:abstractNumId w:val="8"/>
+    <w:abstractNumId w:val="10"/>
   </w:num>
   <w:num w:numId="24">
-    <w:abstractNumId w:val="35"/>
+    <w:abstractNumId w:val="38"/>
   </w:num>
   <w:num w:numId="25">
+    <w:abstractNumId w:val="13"/>
+  </w:num>
+  <w:num w:numId="26">
+    <w:abstractNumId w:val="22"/>
+  </w:num>
+  <w:num w:numId="27">
     <w:abstractNumId w:val="11"/>
   </w:num>
-  <w:num w:numId="26">
-    <w:abstractNumId w:val="19"/>
-  </w:num>
-  <w:num w:numId="27">
-    <w:abstractNumId w:val="9"/>
-  </w:num>
   <w:num w:numId="28">
-    <w:abstractNumId w:val="30"/>
+    <w:abstractNumId w:val="33"/>
   </w:num>
   <w:num w:numId="29">
-    <w:abstractNumId w:val="7"/>
+    <w:abstractNumId w:val="9"/>
   </w:num>
   <w:num w:numId="30">
     <w:abstractNumId w:val="3"/>
   </w:num>
   <w:num w:numId="31">
-    <w:abstractNumId w:val="33"/>
+    <w:abstractNumId w:val="36"/>
   </w:num>
   <w:num w:numId="32">
-    <w:abstractNumId w:val="15"/>
+    <w:abstractNumId w:val="18"/>
   </w:num>
   <w:num w:numId="33">
+    <w:abstractNumId w:val="29"/>
+  </w:num>
+  <w:num w:numId="34">
+    <w:abstractNumId w:val="27"/>
+  </w:num>
+  <w:num w:numId="35">
+    <w:abstractNumId w:val="20"/>
+  </w:num>
+  <w:num w:numId="36">
+    <w:abstractNumId w:val="7"/>
+  </w:num>
+  <w:num w:numId="37">
     <w:abstractNumId w:val="26"/>
   </w:num>
-  <w:num w:numId="34">
-    <w:abstractNumId w:val="24"/>
+  <w:num w:numId="38">
+    <w:abstractNumId w:val="31"/>
   </w:num>
-  <w:num w:numId="35">
+  <w:num w:numId="39">
     <w:abstractNumId w:val="17"/>
   </w:num>
-  <w:num w:numId="36">
-    <w:abstractNumId w:val="5"/>
+  <w:num w:numId="40">
+    <w:abstractNumId w:val="4"/>
   </w:num>
-  <w:num w:numId="37">
-    <w:abstractNumId w:val="23"/>
-  </w:num>
-  <w:num w:numId="38">
-    <w:abstractNumId w:val="28"/>
+  <w:num w:numId="41">
+    <w:abstractNumId w:val="6"/>
   </w:num>
 </w:numbering>
 </file>
@@ -16044,7 +18296,7 @@
 </file>
 
 <file path=customXml/itemProps2.xml><?xml version="1.0" encoding="utf-8"?>
-<ds:datastoreItem xmlns:ds="http://schemas.openxmlformats.org/officeDocument/2006/customXml" ds:itemID="{6DF1D57C-26F1-4FD5-8E52-5F5032C9FAD3}">
+<ds:datastoreItem xmlns:ds="http://schemas.openxmlformats.org/officeDocument/2006/customXml" ds:itemID="{5245C84D-B799-47A9-BF72-49C91EBB9B26}">
   <ds:schemaRefs>
     <ds:schemaRef ds:uri="http://schemas.openxmlformats.org/officeDocument/2006/bibliography"/>
   </ds:schemaRefs>

</xml_diff>

<commit_message>
end notes 4 and sart in notes 5
</commit_message>
<xml_diff>
--- a/3-introToAzure part3.docx
+++ b/3-introToAzure part3.docx
@@ -3690,41 +3690,13 @@
                                     <w:text/>
                                   </w:sdtPr>
                                   <w:sdtContent>
-                                    <w:proofErr w:type="spellStart"/>
                                     <w:r>
                                       <w:rPr>
                                         <w:color w:val="1CADE4" w:themeColor="accent1"/>
                                         <w:sz w:val="26"/>
                                         <w:szCs w:val="26"/>
                                       </w:rPr>
-                                      <w:t>Abdo</w:t>
-                                    </w:r>
-                                    <w:proofErr w:type="spellEnd"/>
-                                    <w:r>
-                                      <w:rPr>
-                                        <w:color w:val="1CADE4" w:themeColor="accent1"/>
-                                        <w:sz w:val="26"/>
-                                        <w:szCs w:val="26"/>
-                                      </w:rPr>
-                                      <w:t xml:space="preserve"> </w:t>
-                                    </w:r>
-                                    <w:proofErr w:type="spellStart"/>
-                                    <w:r>
-                                      <w:rPr>
-                                        <w:color w:val="1CADE4" w:themeColor="accent1"/>
-                                        <w:sz w:val="26"/>
-                                        <w:szCs w:val="26"/>
-                                      </w:rPr>
-                                      <w:t>Gamal</w:t>
-                                    </w:r>
-                                    <w:proofErr w:type="spellEnd"/>
-                                    <w:r>
-                                      <w:rPr>
-                                        <w:color w:val="1CADE4" w:themeColor="accent1"/>
-                                        <w:sz w:val="26"/>
-                                        <w:szCs w:val="26"/>
-                                      </w:rPr>
-                                      <w:t xml:space="preserve"> Ahmed </w:t>
+                                      <w:t xml:space="preserve">Abdo Gamal Ahmed </w:t>
                                     </w:r>
                                   </w:sdtContent>
                                 </w:sdt>
@@ -3811,41 +3783,13 @@
                               <w:text/>
                             </w:sdtPr>
                             <w:sdtContent>
-                              <w:proofErr w:type="spellStart"/>
                               <w:r>
                                 <w:rPr>
                                   <w:color w:val="1CADE4" w:themeColor="accent1"/>
                                   <w:sz w:val="26"/>
                                   <w:szCs w:val="26"/>
                                 </w:rPr>
-                                <w:t>Abdo</w:t>
-                              </w:r>
-                              <w:proofErr w:type="spellEnd"/>
-                              <w:r>
-                                <w:rPr>
-                                  <w:color w:val="1CADE4" w:themeColor="accent1"/>
-                                  <w:sz w:val="26"/>
-                                  <w:szCs w:val="26"/>
-                                </w:rPr>
-                                <w:t xml:space="preserve"> </w:t>
-                              </w:r>
-                              <w:proofErr w:type="spellStart"/>
-                              <w:r>
-                                <w:rPr>
-                                  <w:color w:val="1CADE4" w:themeColor="accent1"/>
-                                  <w:sz w:val="26"/>
-                                  <w:szCs w:val="26"/>
-                                </w:rPr>
-                                <w:t>Gamal</w:t>
-                              </w:r>
-                              <w:proofErr w:type="spellEnd"/>
-                              <w:r>
-                                <w:rPr>
-                                  <w:color w:val="1CADE4" w:themeColor="accent1"/>
-                                  <w:sz w:val="26"/>
-                                  <w:szCs w:val="26"/>
-                                </w:rPr>
-                                <w:t xml:space="preserve"> Ahmed </w:t>
+                                <w:t xml:space="preserve">Abdo Gamal Ahmed </w:t>
                               </w:r>
                             </w:sdtContent>
                           </w:sdt>
@@ -5149,19 +5093,11 @@
         </w:rPr>
         <w:t xml:space="preserve">الخطوات الى جايه دة هجربها على مشوع </w:t>
       </w:r>
-      <w:proofErr w:type="spellStart"/>
-      <w:r>
-        <w:rPr>
-          <w:lang w:bidi="ar-EG"/>
-        </w:rPr>
-        <w:t>mvc</w:t>
-      </w:r>
-      <w:proofErr w:type="spellEnd"/>
-      <w:r>
-        <w:rPr>
-          <w:lang w:bidi="ar-EG"/>
-        </w:rPr>
-        <w:t xml:space="preserve"> </w:t>
+      <w:r>
+        <w:rPr>
+          <w:lang w:bidi="ar-EG"/>
+        </w:rPr>
+        <w:t xml:space="preserve">mvc </w:t>
       </w:r>
       <w:r>
         <w:rPr>
@@ -5183,21 +5119,7 @@
         <w:rPr>
           <w:lang w:bidi="ar-EG"/>
         </w:rPr>
-        <w:t xml:space="preserve"> </w:t>
-      </w:r>
-      <w:proofErr w:type="spellStart"/>
-      <w:r>
-        <w:rPr>
-          <w:lang w:bidi="ar-EG"/>
-        </w:rPr>
-        <w:t>vs</w:t>
-      </w:r>
-      <w:proofErr w:type="spellEnd"/>
-      <w:r>
-        <w:rPr>
-          <w:lang w:bidi="ar-EG"/>
-        </w:rPr>
-        <w:t xml:space="preserve"> </w:t>
+        <w:t xml:space="preserve"> vs </w:t>
       </w:r>
       <w:r>
         <w:rPr>
@@ -5403,21 +5325,7 @@
         <w:rPr>
           <w:lang w:bidi="ar-EG"/>
         </w:rPr>
-        <w:t xml:space="preserve">right </w:t>
-      </w:r>
-      <w:proofErr w:type="spellStart"/>
-      <w:r>
-        <w:rPr>
-          <w:lang w:bidi="ar-EG"/>
-        </w:rPr>
-        <w:t>clk</w:t>
-      </w:r>
-      <w:proofErr w:type="spellEnd"/>
-      <w:r>
-        <w:rPr>
-          <w:lang w:bidi="ar-EG"/>
-        </w:rPr>
-        <w:t xml:space="preserve"> </w:t>
+        <w:t xml:space="preserve">right clk </w:t>
       </w:r>
       <w:r>
         <w:rPr>
@@ -6056,19 +5964,11 @@
         </w:rPr>
         <w:t xml:space="preserve">وتانى اختيار  زي الاول بس ال </w:t>
       </w:r>
-      <w:proofErr w:type="spellStart"/>
-      <w:r>
-        <w:rPr>
-          <w:lang w:bidi="ar-EG"/>
-        </w:rPr>
-        <w:t>os</w:t>
-      </w:r>
-      <w:proofErr w:type="spellEnd"/>
-      <w:r>
-        <w:rPr>
-          <w:lang w:bidi="ar-EG"/>
-        </w:rPr>
-        <w:t xml:space="preserve"> </w:t>
+      <w:r>
+        <w:rPr>
+          <w:lang w:bidi="ar-EG"/>
+        </w:rPr>
+        <w:t xml:space="preserve">os </w:t>
       </w:r>
       <w:r>
         <w:rPr>
@@ -6198,19 +6098,11 @@
         </w:rPr>
         <w:t xml:space="preserve"> على </w:t>
       </w:r>
-      <w:proofErr w:type="spellStart"/>
-      <w:r>
-        <w:rPr>
-          <w:lang w:bidi="ar-EG"/>
-        </w:rPr>
-        <w:t>vm</w:t>
-      </w:r>
-      <w:proofErr w:type="spellEnd"/>
-      <w:r>
-        <w:rPr>
-          <w:lang w:bidi="ar-EG"/>
-        </w:rPr>
-        <w:t xml:space="preserve"> </w:t>
+      <w:r>
+        <w:rPr>
+          <w:lang w:bidi="ar-EG"/>
+        </w:rPr>
+        <w:t xml:space="preserve">vm </w:t>
       </w:r>
       <w:r>
         <w:rPr>
@@ -6590,21 +6482,7 @@
         <w:rPr>
           <w:lang w:bidi="ar-EG"/>
         </w:rPr>
-        <w:t xml:space="preserve">app </w:t>
-      </w:r>
-      <w:proofErr w:type="spellStart"/>
-      <w:r>
-        <w:rPr>
-          <w:lang w:bidi="ar-EG"/>
-        </w:rPr>
-        <w:t>seevice</w:t>
-      </w:r>
-      <w:proofErr w:type="spellEnd"/>
-      <w:r>
-        <w:rPr>
-          <w:lang w:bidi="ar-EG"/>
-        </w:rPr>
-        <w:t xml:space="preserve"> </w:t>
+        <w:t xml:space="preserve">app seevice </w:t>
       </w:r>
       <w:r>
         <w:rPr>
@@ -7622,33 +7500,11 @@
         </w:rPr>
         <w:t xml:space="preserve">بعد كدة هيعوز منك تعمل </w:t>
       </w:r>
-      <w:proofErr w:type="spellStart"/>
-      <w:r>
-        <w:rPr>
-          <w:lang w:bidi="ar-EG"/>
-        </w:rPr>
-        <w:t>api</w:t>
-      </w:r>
-      <w:proofErr w:type="spellEnd"/>
-      <w:r>
-        <w:rPr>
-          <w:lang w:bidi="ar-EG"/>
-        </w:rPr>
-        <w:t xml:space="preserve"> </w:t>
-      </w:r>
-      <w:proofErr w:type="spellStart"/>
-      <w:r>
-        <w:rPr>
-          <w:lang w:bidi="ar-EG"/>
-        </w:rPr>
-        <w:t>mangment</w:t>
-      </w:r>
-      <w:proofErr w:type="spellEnd"/>
-      <w:r>
-        <w:rPr>
-          <w:lang w:bidi="ar-EG"/>
-        </w:rPr>
-        <w:t xml:space="preserve"> </w:t>
+      <w:r>
+        <w:rPr>
+          <w:lang w:bidi="ar-EG"/>
+        </w:rPr>
+        <w:t xml:space="preserve">api mangment </w:t>
       </w:r>
       <w:r>
         <w:rPr>
@@ -7753,33 +7609,11 @@
         </w:rPr>
         <w:t xml:space="preserve"> وانا مش عارف لزمه ال </w:t>
       </w:r>
-      <w:proofErr w:type="spellStart"/>
-      <w:r>
-        <w:rPr>
-          <w:lang w:bidi="ar-EG"/>
-        </w:rPr>
-        <w:t>api</w:t>
-      </w:r>
-      <w:proofErr w:type="spellEnd"/>
-      <w:r>
-        <w:rPr>
-          <w:lang w:bidi="ar-EG"/>
-        </w:rPr>
-        <w:t xml:space="preserve"> </w:t>
-      </w:r>
-      <w:proofErr w:type="spellStart"/>
-      <w:r>
-        <w:rPr>
-          <w:lang w:bidi="ar-EG"/>
-        </w:rPr>
-        <w:t>mangment</w:t>
-      </w:r>
-      <w:proofErr w:type="spellEnd"/>
-      <w:r>
-        <w:rPr>
-          <w:lang w:bidi="ar-EG"/>
-        </w:rPr>
-        <w:t xml:space="preserve"> </w:t>
+      <w:r>
+        <w:rPr>
+          <w:lang w:bidi="ar-EG"/>
+        </w:rPr>
+        <w:t xml:space="preserve">api mangment </w:t>
       </w:r>
       <w:r>
         <w:rPr>
@@ -7844,19 +7678,11 @@
         </w:rPr>
         <w:t xml:space="preserve">بعد ال </w:t>
       </w:r>
-      <w:proofErr w:type="spellStart"/>
-      <w:r>
-        <w:rPr>
-          <w:lang w:bidi="ar-EG"/>
-        </w:rPr>
-        <w:t>finsh</w:t>
-      </w:r>
-      <w:proofErr w:type="spellEnd"/>
-      <w:r>
-        <w:rPr>
-          <w:lang w:bidi="ar-EG"/>
-        </w:rPr>
-        <w:t xml:space="preserve"> </w:t>
+      <w:r>
+        <w:rPr>
+          <w:lang w:bidi="ar-EG"/>
+        </w:rPr>
+        <w:t xml:space="preserve">finsh </w:t>
       </w:r>
       <w:r>
         <w:rPr>
@@ -7894,6 +7720,14 @@
     <w:p>
       <w:pPr>
         <w:rPr>
+          <w:lang w:bidi="ar-EG"/>
+        </w:rPr>
+      </w:pPr>
+    </w:p>
+    <w:p>
+      <w:pPr>
+        <w:rPr>
+          <w:rtl/>
           <w:lang w:bidi="ar-EG"/>
         </w:rPr>
       </w:pPr>
@@ -7934,6 +7768,7 @@
           <w:rtl/>
           <w:lang w:bidi="ar-EG"/>
         </w:rPr>
+        <w:lastRenderedPageBreak/>
         <w:t xml:space="preserve">ده  يصحبى </w:t>
       </w:r>
       <w:r>
@@ -8007,7 +7842,6 @@
           <w:rtl/>
           <w:lang w:bidi="ar-EG"/>
         </w:rPr>
-        <w:lastRenderedPageBreak/>
         <w:drawing>
           <wp:anchor distT="0" distB="0" distL="114300" distR="114300" simplePos="0" relativeHeight="251672576" behindDoc="0" locked="0" layoutInCell="1" allowOverlap="1" wp14:anchorId="75ADF693" wp14:editId="2DD96289">
             <wp:simplePos x="0" y="0"/>
@@ -8279,19 +8113,11 @@
         </w:rPr>
         <w:t xml:space="preserve"> ف هنا ال </w:t>
       </w:r>
-      <w:proofErr w:type="spellStart"/>
-      <w:r>
-        <w:rPr>
-          <w:lang w:bidi="ar-EG"/>
-        </w:rPr>
-        <w:t>vs</w:t>
-      </w:r>
-      <w:proofErr w:type="spellEnd"/>
-      <w:r>
-        <w:rPr>
-          <w:lang w:bidi="ar-EG"/>
-        </w:rPr>
-        <w:t xml:space="preserve"> </w:t>
+      <w:r>
+        <w:rPr>
+          <w:lang w:bidi="ar-EG"/>
+        </w:rPr>
+        <w:t xml:space="preserve">vs </w:t>
       </w:r>
       <w:r>
         <w:rPr>
@@ -8656,19 +8482,11 @@
         </w:rPr>
         <w:t xml:space="preserve"> وكدة المشروع </w:t>
       </w:r>
-      <w:proofErr w:type="spellStart"/>
-      <w:r>
-        <w:rPr>
-          <w:lang w:bidi="ar-EG"/>
-        </w:rPr>
-        <w:t>mvc</w:t>
-      </w:r>
-      <w:proofErr w:type="spellEnd"/>
-      <w:r>
-        <w:rPr>
-          <w:lang w:bidi="ar-EG"/>
-        </w:rPr>
-        <w:t xml:space="preserve"> </w:t>
+      <w:r>
+        <w:rPr>
+          <w:lang w:bidi="ar-EG"/>
+        </w:rPr>
+        <w:t xml:space="preserve">mvc </w:t>
       </w:r>
       <w:r>
         <w:rPr>
@@ -9186,19 +9004,7 @@
         <w:rPr>
           <w:lang w:bidi="ar-EG"/>
         </w:rPr>
-        <w:t>– Use visual studio to hosting</w:t>
-      </w:r>
-      <w:r>
-        <w:rPr>
-          <w:lang w:bidi="ar-EG"/>
-        </w:rPr>
-        <w:t xml:space="preserve"> second </w:t>
-      </w:r>
-      <w:r>
-        <w:rPr>
-          <w:lang w:bidi="ar-EG"/>
-        </w:rPr>
-        <w:t xml:space="preserve"> away:</w:t>
+        <w:t>– Use visual studio to hosting second  away:</w:t>
       </w:r>
       <w:bookmarkEnd w:id="1"/>
     </w:p>
@@ -9561,16 +9367,8 @@
         <w:rPr>
           <w:lang w:bidi="ar-EG"/>
         </w:rPr>
-        <w:t xml:space="preserve">azure </w:t>
-      </w:r>
-      <w:proofErr w:type="spellStart"/>
-      <w:r>
-        <w:rPr>
-          <w:lang w:bidi="ar-EG"/>
-        </w:rPr>
-        <w:t>dev</w:t>
-      </w:r>
-      <w:proofErr w:type="spellEnd"/>
+        <w:t>azure dev</w:t>
+      </w:r>
     </w:p>
     <w:p>
       <w:pPr>
@@ -9739,21 +9537,7 @@
         <w:rPr>
           <w:lang w:bidi="ar-EG"/>
         </w:rPr>
-        <w:t xml:space="preserve">azure </w:t>
-      </w:r>
-      <w:proofErr w:type="spellStart"/>
-      <w:r>
-        <w:rPr>
-          <w:lang w:bidi="ar-EG"/>
-        </w:rPr>
-        <w:t>dev</w:t>
-      </w:r>
-      <w:proofErr w:type="spellEnd"/>
-      <w:r>
-        <w:rPr>
-          <w:lang w:bidi="ar-EG"/>
-        </w:rPr>
-        <w:t xml:space="preserve"> </w:t>
+        <w:t xml:space="preserve">azure dev </w:t>
       </w:r>
       <w:r>
         <w:rPr>
@@ -10087,21 +9871,7 @@
         <w:rPr>
           <w:lang w:bidi="ar-EG"/>
         </w:rPr>
-        <w:t xml:space="preserve">azure </w:t>
-      </w:r>
-      <w:proofErr w:type="spellStart"/>
-      <w:r>
-        <w:rPr>
-          <w:lang w:bidi="ar-EG"/>
-        </w:rPr>
-        <w:t>dev</w:t>
-      </w:r>
-      <w:proofErr w:type="spellEnd"/>
-      <w:r>
-        <w:rPr>
-          <w:lang w:bidi="ar-EG"/>
-        </w:rPr>
-        <w:t xml:space="preserve"> </w:t>
+        <w:t xml:space="preserve">azure dev </w:t>
       </w:r>
       <w:r>
         <w:rPr>
@@ -10115,21 +9885,7 @@
         <w:rPr>
           <w:lang w:bidi="ar-EG"/>
         </w:rPr>
-        <w:t xml:space="preserve">right </w:t>
-      </w:r>
-      <w:proofErr w:type="spellStart"/>
-      <w:r>
-        <w:rPr>
-          <w:lang w:bidi="ar-EG"/>
-        </w:rPr>
-        <w:t>clk</w:t>
-      </w:r>
-      <w:proofErr w:type="spellEnd"/>
-      <w:r>
-        <w:rPr>
-          <w:lang w:bidi="ar-EG"/>
-        </w:rPr>
-        <w:t xml:space="preserve"> </w:t>
+        <w:t xml:space="preserve">right clk </w:t>
       </w:r>
       <w:r>
         <w:rPr>
@@ -10399,21 +10155,7 @@
         <w:rPr>
           <w:lang w:bidi="ar-EG"/>
         </w:rPr>
-        <w:t xml:space="preserve">azure </w:t>
-      </w:r>
-      <w:proofErr w:type="spellStart"/>
-      <w:r>
-        <w:rPr>
-          <w:lang w:bidi="ar-EG"/>
-        </w:rPr>
-        <w:t>dev</w:t>
-      </w:r>
-      <w:proofErr w:type="spellEnd"/>
-      <w:r>
-        <w:rPr>
-          <w:lang w:bidi="ar-EG"/>
-        </w:rPr>
-        <w:t xml:space="preserve"> </w:t>
+        <w:t xml:space="preserve">azure dev </w:t>
       </w:r>
       <w:r>
         <w:rPr>
@@ -10453,19 +10195,11 @@
         </w:rPr>
         <w:t xml:space="preserve">ودوس  </w:t>
       </w:r>
-      <w:proofErr w:type="spellStart"/>
-      <w:r>
-        <w:rPr>
-          <w:lang w:bidi="ar-EG"/>
-        </w:rPr>
-        <w:t>finsh</w:t>
-      </w:r>
-      <w:proofErr w:type="spellEnd"/>
-      <w:r>
-        <w:rPr>
-          <w:lang w:bidi="ar-EG"/>
-        </w:rPr>
-        <w:t xml:space="preserve"> </w:t>
+      <w:r>
+        <w:rPr>
+          <w:lang w:bidi="ar-EG"/>
+        </w:rPr>
+        <w:t xml:space="preserve">finsh </w:t>
       </w:r>
       <w:r>
         <w:rPr>
@@ -11025,19 +10759,11 @@
         </w:rPr>
         <w:t xml:space="preserve">اول طريقه شفنها هى استخدام ال </w:t>
       </w:r>
-      <w:proofErr w:type="spellStart"/>
-      <w:r>
-        <w:rPr>
-          <w:lang w:bidi="ar-EG"/>
-        </w:rPr>
-        <w:t>ftps</w:t>
-      </w:r>
-      <w:proofErr w:type="spellEnd"/>
-      <w:r>
-        <w:rPr>
-          <w:lang w:bidi="ar-EG"/>
-        </w:rPr>
-        <w:t xml:space="preserve"> </w:t>
+      <w:r>
+        <w:rPr>
+          <w:lang w:bidi="ar-EG"/>
+        </w:rPr>
+        <w:t xml:space="preserve">ftps </w:t>
       </w:r>
       <w:r>
         <w:rPr>
@@ -11074,19 +10800,11 @@
         </w:rPr>
         <w:t>تانى طريقه استخدام ال</w:t>
       </w:r>
-      <w:proofErr w:type="spellStart"/>
-      <w:r>
-        <w:rPr>
-          <w:lang w:bidi="ar-EG"/>
-        </w:rPr>
-        <w:t>vs</w:t>
-      </w:r>
-      <w:proofErr w:type="spellEnd"/>
-      <w:r>
-        <w:rPr>
-          <w:lang w:bidi="ar-EG"/>
-        </w:rPr>
-        <w:t xml:space="preserve"> GUI </w:t>
+      <w:r>
+        <w:rPr>
+          <w:lang w:bidi="ar-EG"/>
+        </w:rPr>
+        <w:t xml:space="preserve">vs GUI </w:t>
       </w:r>
       <w:r>
         <w:rPr>
@@ -11173,6 +10891,3283 @@
         </w:rPr>
         <w:t xml:space="preserve"> - </w:t>
       </w:r>
+      <w:r>
+        <w:rPr>
+          <w:lang w:bidi="ar-EG"/>
+        </w:rPr>
+        <w:t xml:space="preserve">database over cloud : </w:t>
+      </w:r>
+    </w:p>
+    <w:p>
+      <w:pPr>
+        <w:bidi/>
+        <w:rPr>
+          <w:lang w:bidi="ar-EG"/>
+        </w:rPr>
+      </w:pPr>
+    </w:p>
+    <w:p>
+      <w:pPr>
+        <w:bidi/>
+        <w:rPr>
+          <w:rFonts w:hint="cs"/>
+          <w:rtl/>
+          <w:lang w:bidi="ar-EG"/>
+        </w:rPr>
+      </w:pPr>
+      <w:r>
+        <w:rPr>
+          <w:rFonts w:hint="cs"/>
+          <w:rtl/>
+          <w:lang w:bidi="ar-EG"/>
+        </w:rPr>
+        <w:t xml:space="preserve">وهنا احنا هنشتغل </w:t>
+      </w:r>
+      <w:r>
+        <w:rPr>
+          <w:lang w:bidi="ar-EG"/>
+        </w:rPr>
+        <w:t>platform as a services</w:t>
+      </w:r>
+      <w:r>
+        <w:rPr>
+          <w:rFonts w:hint="cs"/>
+          <w:rtl/>
+          <w:lang w:bidi="ar-EG"/>
+        </w:rPr>
+        <w:t xml:space="preserve"> . </w:t>
+      </w:r>
+    </w:p>
+    <w:p>
+      <w:pPr>
+        <w:bidi/>
+        <w:rPr>
+          <w:rtl/>
+          <w:lang w:bidi="ar-EG"/>
+        </w:rPr>
+      </w:pPr>
+    </w:p>
+    <w:p>
+      <w:pPr>
+        <w:bidi/>
+        <w:rPr>
+          <w:rFonts w:hint="cs"/>
+          <w:rtl/>
+          <w:lang w:bidi="ar-EG"/>
+        </w:rPr>
+      </w:pPr>
+      <w:r>
+        <w:rPr>
+          <w:rFonts w:hint="cs"/>
+          <w:rtl/>
+          <w:lang w:bidi="ar-EG"/>
+        </w:rPr>
+        <w:t xml:space="preserve">ندخل ف الخطوات على طول  . </w:t>
+      </w:r>
+    </w:p>
+    <w:p>
+      <w:pPr>
+        <w:pStyle w:val="ListParagraph"/>
+        <w:numPr>
+          <w:ilvl w:val="0"/>
+          <w:numId w:val="42"/>
+        </w:numPr>
+        <w:bidi/>
+        <w:rPr>
+          <w:rtl/>
+          <w:lang w:bidi="ar-EG"/>
+        </w:rPr>
+      </w:pPr>
+      <w:r>
+        <w:rPr>
+          <w:rFonts w:cs="Arial"/>
+          <w:rtl/>
+          <w:lang w:bidi="ar-EG"/>
+        </w:rPr>
+        <w:drawing>
+          <wp:anchor distT="0" distB="0" distL="114300" distR="114300" simplePos="0" relativeHeight="251683840" behindDoc="0" locked="0" layoutInCell="1" allowOverlap="1" wp14:anchorId="06D55885" wp14:editId="41B1A315">
+            <wp:simplePos x="0" y="0"/>
+            <wp:positionH relativeFrom="column">
+              <wp:posOffset>-457200</wp:posOffset>
+            </wp:positionH>
+            <wp:positionV relativeFrom="paragraph">
+              <wp:posOffset>308110</wp:posOffset>
+            </wp:positionV>
+            <wp:extent cx="5208373" cy="1004949"/>
+            <wp:effectExtent l="0" t="0" r="0" b="5080"/>
+            <wp:wrapNone/>
+            <wp:docPr id="66" name="Picture 66"/>
+            <wp:cNvGraphicFramePr>
+              <a:graphicFrameLocks xmlns:a="http://schemas.openxmlformats.org/drawingml/2006/main" noChangeAspect="1"/>
+            </wp:cNvGraphicFramePr>
+            <a:graphic xmlns:a="http://schemas.openxmlformats.org/drawingml/2006/main">
+              <a:graphicData uri="http://schemas.openxmlformats.org/drawingml/2006/picture">
+                <pic:pic xmlns:pic="http://schemas.openxmlformats.org/drawingml/2006/picture">
+                  <pic:nvPicPr>
+                    <pic:cNvPr id="1" name=""/>
+                    <pic:cNvPicPr/>
+                  </pic:nvPicPr>
+                  <pic:blipFill>
+                    <a:blip r:embed="rId26" cstate="print">
+                      <a:extLst>
+                        <a:ext uri="{28A0092B-C50C-407E-A947-70E740481C1C}">
+                          <a14:useLocalDpi xmlns:a14="http://schemas.microsoft.com/office/drawing/2010/main" val="0"/>
+                        </a:ext>
+                      </a:extLst>
+                    </a:blip>
+                    <a:stretch>
+                      <a:fillRect/>
+                    </a:stretch>
+                  </pic:blipFill>
+                  <pic:spPr>
+                    <a:xfrm>
+                      <a:off x="0" y="0"/>
+                      <a:ext cx="5234006" cy="1009895"/>
+                    </a:xfrm>
+                    <a:prstGeom prst="rect">
+                      <a:avLst/>
+                    </a:prstGeom>
+                  </pic:spPr>
+                </pic:pic>
+              </a:graphicData>
+            </a:graphic>
+            <wp14:sizeRelH relativeFrom="margin">
+              <wp14:pctWidth>0</wp14:pctWidth>
+            </wp14:sizeRelH>
+            <wp14:sizeRelV relativeFrom="margin">
+              <wp14:pctHeight>0</wp14:pctHeight>
+            </wp14:sizeRelV>
+          </wp:anchor>
+        </w:drawing>
+      </w:r>
+      <w:r>
+        <w:rPr>
+          <w:rFonts w:hint="cs"/>
+          <w:rtl/>
+          <w:lang w:bidi="ar-EG"/>
+        </w:rPr>
+        <w:t xml:space="preserve">هنروح لل </w:t>
+      </w:r>
+      <w:r>
+        <w:rPr>
+          <w:lang w:bidi="ar-EG"/>
+        </w:rPr>
+        <w:t>home</w:t>
+      </w:r>
+      <w:r>
+        <w:rPr>
+          <w:rFonts w:hint="cs"/>
+          <w:rtl/>
+          <w:lang w:bidi="ar-EG"/>
+        </w:rPr>
+        <w:t xml:space="preserve"> ونختار </w:t>
+      </w:r>
+      <w:r>
+        <w:rPr>
+          <w:lang w:bidi="ar-EG"/>
+        </w:rPr>
+        <w:t xml:space="preserve">sql database </w:t>
+      </w:r>
+    </w:p>
+    <w:p>
+      <w:pPr>
+        <w:rPr>
+          <w:rtl/>
+          <w:lang w:bidi="ar-EG"/>
+        </w:rPr>
+      </w:pPr>
+    </w:p>
+    <w:p>
+      <w:pPr>
+        <w:rPr>
+          <w:rtl/>
+          <w:lang w:bidi="ar-EG"/>
+        </w:rPr>
+      </w:pPr>
+    </w:p>
+    <w:p>
+      <w:pPr>
+        <w:rPr>
+          <w:rtl/>
+          <w:lang w:bidi="ar-EG"/>
+        </w:rPr>
+      </w:pPr>
+    </w:p>
+    <w:p>
+      <w:pPr>
+        <w:rPr>
+          <w:rtl/>
+          <w:lang w:bidi="ar-EG"/>
+        </w:rPr>
+      </w:pPr>
+    </w:p>
+    <w:p>
+      <w:pPr>
+        <w:rPr>
+          <w:rtl/>
+          <w:lang w:bidi="ar-EG"/>
+        </w:rPr>
+      </w:pPr>
+    </w:p>
+    <w:p>
+      <w:pPr>
+        <w:rPr>
+          <w:rtl/>
+          <w:lang w:bidi="ar-EG"/>
+        </w:rPr>
+      </w:pPr>
+    </w:p>
+    <w:p>
+      <w:pPr>
+        <w:pStyle w:val="ListParagraph"/>
+        <w:numPr>
+          <w:ilvl w:val="0"/>
+          <w:numId w:val="42"/>
+        </w:numPr>
+        <w:bidi/>
+        <w:rPr>
+          <w:lang w:bidi="ar-EG"/>
+        </w:rPr>
+      </w:pPr>
+      <w:r>
+        <w:rPr>
+          <w:rFonts w:hint="cs"/>
+          <w:rtl/>
+          <w:lang w:bidi="ar-EG"/>
+        </w:rPr>
+        <w:t>وال</w:t>
+      </w:r>
+      <w:r>
+        <w:rPr>
+          <w:lang w:bidi="ar-EG"/>
+        </w:rPr>
+        <w:t xml:space="preserve">cost </w:t>
+      </w:r>
+      <w:r>
+        <w:rPr>
+          <w:rFonts w:hint="cs"/>
+          <w:rtl/>
+          <w:lang w:bidi="ar-EG"/>
+        </w:rPr>
+        <w:t xml:space="preserve">ف الحاله دى  مختلف شويه هو بيعتمد على   سرعه تنفيز ال </w:t>
+      </w:r>
+      <w:r>
+        <w:rPr>
+          <w:lang w:bidi="ar-EG"/>
+        </w:rPr>
+        <w:t xml:space="preserve">query </w:t>
+      </w:r>
+      <w:r>
+        <w:rPr>
+          <w:rFonts w:hint="cs"/>
+          <w:rtl/>
+          <w:lang w:bidi="ar-EG"/>
+        </w:rPr>
+        <w:t xml:space="preserve"> على ال</w:t>
+      </w:r>
+      <w:r>
+        <w:rPr>
+          <w:lang w:bidi="ar-EG"/>
+        </w:rPr>
+        <w:t xml:space="preserve">DB  </w:t>
+      </w:r>
+      <w:r>
+        <w:rPr>
+          <w:rFonts w:hint="cs"/>
+          <w:rtl/>
+          <w:lang w:bidi="ar-EG"/>
+        </w:rPr>
+        <w:t xml:space="preserve"> . </w:t>
+      </w:r>
+    </w:p>
+    <w:p>
+      <w:pPr>
+        <w:pStyle w:val="ListParagraph"/>
+        <w:bidi/>
+        <w:rPr>
+          <w:lang w:bidi="ar-EG"/>
+        </w:rPr>
+      </w:pPr>
+    </w:p>
+    <w:p>
+      <w:pPr>
+        <w:pStyle w:val="ListParagraph"/>
+        <w:numPr>
+          <w:ilvl w:val="0"/>
+          <w:numId w:val="42"/>
+        </w:numPr>
+        <w:bidi/>
+        <w:rPr>
+          <w:lang w:bidi="ar-EG"/>
+        </w:rPr>
+      </w:pPr>
+      <w:r>
+        <w:rPr>
+          <w:rFonts w:hint="cs"/>
+          <w:rtl/>
+          <w:lang w:bidi="ar-EG"/>
+        </w:rPr>
+        <w:t xml:space="preserve">الحلات الى ممكن احتاج فيهم </w:t>
+      </w:r>
+      <w:r>
+        <w:rPr>
+          <w:lang w:bidi="ar-EG"/>
+        </w:rPr>
+        <w:t xml:space="preserve">Database </w:t>
+      </w:r>
+      <w:r>
+        <w:rPr>
+          <w:rFonts w:hint="cs"/>
+          <w:rtl/>
+          <w:lang w:bidi="ar-EG"/>
+        </w:rPr>
+        <w:t xml:space="preserve"> زى مقلنا هى  ان  اكون  عاوز ارفع ال مشروع بتاعى واعمل </w:t>
+      </w:r>
+      <w:r>
+        <w:rPr>
+          <w:lang w:bidi="ar-EG"/>
+        </w:rPr>
+        <w:t xml:space="preserve">connect </w:t>
+      </w:r>
+      <w:r>
+        <w:rPr>
+          <w:rFonts w:hint="cs"/>
+          <w:rtl/>
+          <w:lang w:bidi="ar-EG"/>
+        </w:rPr>
+        <w:t xml:space="preserve"> لل</w:t>
+      </w:r>
+      <w:r>
+        <w:rPr>
+          <w:lang w:bidi="ar-EG"/>
+        </w:rPr>
+        <w:t xml:space="preserve">database </w:t>
+      </w:r>
+      <w:r>
+        <w:rPr>
+          <w:rFonts w:hint="cs"/>
+          <w:rtl/>
+          <w:lang w:bidi="ar-EG"/>
+        </w:rPr>
+        <w:t xml:space="preserve"> بتاعتى مع المشروع . </w:t>
+      </w:r>
+    </w:p>
+    <w:p>
+      <w:pPr>
+        <w:pStyle w:val="ListParagraph"/>
+        <w:rPr>
+          <w:rFonts w:hint="cs"/>
+          <w:rtl/>
+          <w:lang w:bidi="ar-EG"/>
+        </w:rPr>
+      </w:pPr>
+    </w:p>
+    <w:p>
+      <w:pPr>
+        <w:pStyle w:val="ListParagraph"/>
+        <w:numPr>
+          <w:ilvl w:val="0"/>
+          <w:numId w:val="42"/>
+        </w:numPr>
+        <w:bidi/>
+        <w:rPr>
+          <w:rFonts w:hint="cs"/>
+          <w:lang w:bidi="ar-EG"/>
+        </w:rPr>
+      </w:pPr>
+      <w:r>
+        <w:rPr>
+          <w:rFonts w:hint="cs"/>
+          <w:rtl/>
+          <w:lang w:bidi="ar-EG"/>
+        </w:rPr>
+        <w:t xml:space="preserve">ممكن تكون عاوز ال </w:t>
+      </w:r>
+      <w:r>
+        <w:rPr>
+          <w:lang w:bidi="ar-EG"/>
+        </w:rPr>
+        <w:t xml:space="preserve">DB  </w:t>
+      </w:r>
+      <w:r>
+        <w:rPr>
+          <w:rFonts w:hint="cs"/>
+          <w:rtl/>
+          <w:lang w:bidi="ar-EG"/>
+        </w:rPr>
+        <w:t xml:space="preserve"> تكون </w:t>
+      </w:r>
+      <w:r>
+        <w:rPr>
+          <w:lang w:bidi="ar-EG"/>
+        </w:rPr>
+        <w:t xml:space="preserve">over Could </w:t>
+      </w:r>
+      <w:r>
+        <w:rPr>
+          <w:rFonts w:hint="cs"/>
+          <w:rtl/>
+          <w:lang w:bidi="ar-EG"/>
+        </w:rPr>
+        <w:t xml:space="preserve"> وتشتغل عليها </w:t>
+      </w:r>
+      <w:r>
+        <w:rPr>
+          <w:lang w:bidi="ar-EG"/>
+        </w:rPr>
+        <w:t xml:space="preserve">offline </w:t>
+      </w:r>
+      <w:r>
+        <w:rPr>
+          <w:rFonts w:hint="cs"/>
+          <w:rtl/>
+          <w:lang w:bidi="ar-EG"/>
+        </w:rPr>
+        <w:t xml:space="preserve"> . </w:t>
+      </w:r>
+    </w:p>
+    <w:p>
+      <w:pPr>
+        <w:pStyle w:val="ListParagraph"/>
+        <w:rPr>
+          <w:rFonts w:hint="cs"/>
+          <w:rtl/>
+          <w:lang w:bidi="ar-EG"/>
+        </w:rPr>
+      </w:pPr>
+    </w:p>
+    <w:p>
+      <w:pPr>
+        <w:pStyle w:val="ListParagraph"/>
+        <w:numPr>
+          <w:ilvl w:val="0"/>
+          <w:numId w:val="42"/>
+        </w:numPr>
+        <w:bidi/>
+        <w:rPr>
+          <w:rFonts w:hint="cs"/>
+          <w:lang w:bidi="ar-EG"/>
+        </w:rPr>
+      </w:pPr>
+      <w:r>
+        <w:rPr>
+          <w:rFonts w:hint="cs"/>
+          <w:rtl/>
+          <w:lang w:bidi="ar-EG"/>
+        </w:rPr>
+        <w:t xml:space="preserve">والفكرة او الى بيحصل لما اعمل </w:t>
+      </w:r>
+      <w:r>
+        <w:rPr>
+          <w:lang w:bidi="ar-EG"/>
+        </w:rPr>
+        <w:t xml:space="preserve">sql Db </w:t>
+      </w:r>
+      <w:r>
+        <w:rPr>
+          <w:rFonts w:hint="cs"/>
+          <w:rtl/>
+          <w:lang w:bidi="ar-EG"/>
+        </w:rPr>
+        <w:t xml:space="preserve"> هو مش بيعمل </w:t>
+      </w:r>
+      <w:r>
+        <w:rPr>
+          <w:lang w:bidi="ar-EG"/>
+        </w:rPr>
+        <w:t xml:space="preserve">sql server </w:t>
+      </w:r>
+      <w:r>
+        <w:rPr>
+          <w:rFonts w:hint="cs"/>
+          <w:rtl/>
+          <w:lang w:bidi="ar-EG"/>
+        </w:rPr>
+        <w:t xml:space="preserve"> لا يمعلم دة بيعمل </w:t>
+      </w:r>
+      <w:r>
+        <w:rPr>
+          <w:lang w:bidi="ar-EG"/>
+        </w:rPr>
+        <w:t xml:space="preserve">logical folder act as sql server </w:t>
+      </w:r>
+      <w:r>
+        <w:rPr>
+          <w:rFonts w:hint="cs"/>
+          <w:rtl/>
+          <w:lang w:bidi="ar-EG"/>
+        </w:rPr>
+        <w:t xml:space="preserve"> . </w:t>
+      </w:r>
+    </w:p>
+    <w:p>
+      <w:pPr>
+        <w:pStyle w:val="ListParagraph"/>
+        <w:rPr>
+          <w:rFonts w:hint="cs"/>
+          <w:rtl/>
+          <w:lang w:bidi="ar-EG"/>
+        </w:rPr>
+      </w:pPr>
+    </w:p>
+    <w:p>
+      <w:pPr>
+        <w:pStyle w:val="ListParagraph"/>
+        <w:numPr>
+          <w:ilvl w:val="0"/>
+          <w:numId w:val="42"/>
+        </w:numPr>
+        <w:bidi/>
+        <w:rPr>
+          <w:lang w:bidi="ar-EG"/>
+        </w:rPr>
+      </w:pPr>
+      <w:r>
+        <w:rPr>
+          <w:rFonts w:cs="Arial"/>
+          <w:rtl/>
+          <w:lang w:bidi="ar-EG"/>
+        </w:rPr>
+        <w:drawing>
+          <wp:anchor distT="0" distB="0" distL="114300" distR="114300" simplePos="0" relativeHeight="251684864" behindDoc="0" locked="0" layoutInCell="1" allowOverlap="1" wp14:anchorId="482892ED" wp14:editId="579960D1">
+            <wp:simplePos x="0" y="0"/>
+            <wp:positionH relativeFrom="column">
+              <wp:posOffset>-525557</wp:posOffset>
+            </wp:positionH>
+            <wp:positionV relativeFrom="paragraph">
+              <wp:posOffset>231415</wp:posOffset>
+            </wp:positionV>
+            <wp:extent cx="3626708" cy="1922619"/>
+            <wp:effectExtent l="0" t="0" r="0" b="1905"/>
+            <wp:wrapNone/>
+            <wp:docPr id="67" name="Picture 67"/>
+            <wp:cNvGraphicFramePr>
+              <a:graphicFrameLocks xmlns:a="http://schemas.openxmlformats.org/drawingml/2006/main" noChangeAspect="1"/>
+            </wp:cNvGraphicFramePr>
+            <a:graphic xmlns:a="http://schemas.openxmlformats.org/drawingml/2006/main">
+              <a:graphicData uri="http://schemas.openxmlformats.org/drawingml/2006/picture">
+                <pic:pic xmlns:pic="http://schemas.openxmlformats.org/drawingml/2006/picture">
+                  <pic:nvPicPr>
+                    <pic:cNvPr id="1" name=""/>
+                    <pic:cNvPicPr/>
+                  </pic:nvPicPr>
+                  <pic:blipFill>
+                    <a:blip r:embed="rId27" cstate="print">
+                      <a:extLst>
+                        <a:ext uri="{28A0092B-C50C-407E-A947-70E740481C1C}">
+                          <a14:useLocalDpi xmlns:a14="http://schemas.microsoft.com/office/drawing/2010/main" val="0"/>
+                        </a:ext>
+                      </a:extLst>
+                    </a:blip>
+                    <a:stretch>
+                      <a:fillRect/>
+                    </a:stretch>
+                  </pic:blipFill>
+                  <pic:spPr>
+                    <a:xfrm>
+                      <a:off x="0" y="0"/>
+                      <a:ext cx="3626708" cy="1922619"/>
+                    </a:xfrm>
+                    <a:prstGeom prst="rect">
+                      <a:avLst/>
+                    </a:prstGeom>
+                  </pic:spPr>
+                </pic:pic>
+              </a:graphicData>
+            </a:graphic>
+          </wp:anchor>
+        </w:drawing>
+      </w:r>
+      <w:r>
+        <w:rPr>
+          <w:rFonts w:hint="cs"/>
+          <w:rtl/>
+          <w:lang w:bidi="ar-EG"/>
+        </w:rPr>
+        <w:t xml:space="preserve">نرجع تانى للخطوات . بعد مدوست على </w:t>
+      </w:r>
+      <w:r>
+        <w:rPr>
+          <w:lang w:bidi="ar-EG"/>
+        </w:rPr>
+        <w:t xml:space="preserve">sql database </w:t>
+      </w:r>
+      <w:r>
+        <w:rPr>
+          <w:rFonts w:hint="cs"/>
+          <w:rtl/>
+          <w:lang w:bidi="ar-EG"/>
+        </w:rPr>
+        <w:t xml:space="preserve"> دة الى هيظهلك دوس </w:t>
+      </w:r>
+      <w:r>
+        <w:rPr>
+          <w:lang w:bidi="ar-EG"/>
+        </w:rPr>
+        <w:t xml:space="preserve">create </w:t>
+      </w:r>
+    </w:p>
+    <w:p>
+      <w:pPr>
+        <w:pStyle w:val="ListParagraph"/>
+        <w:rPr>
+          <w:lang w:bidi="ar-EG"/>
+        </w:rPr>
+      </w:pPr>
+    </w:p>
+    <w:p>
+      <w:pPr>
+        <w:pStyle w:val="ListParagraph"/>
+        <w:rPr>
+          <w:lang w:bidi="ar-EG"/>
+        </w:rPr>
+      </w:pPr>
+    </w:p>
+    <w:p>
+      <w:pPr>
+        <w:pStyle w:val="ListParagraph"/>
+        <w:rPr>
+          <w:lang w:bidi="ar-EG"/>
+        </w:rPr>
+      </w:pPr>
+    </w:p>
+    <w:p>
+      <w:pPr>
+        <w:pStyle w:val="ListParagraph"/>
+        <w:rPr>
+          <w:lang w:bidi="ar-EG"/>
+        </w:rPr>
+      </w:pPr>
+    </w:p>
+    <w:p>
+      <w:pPr>
+        <w:pStyle w:val="ListParagraph"/>
+        <w:rPr>
+          <w:lang w:bidi="ar-EG"/>
+        </w:rPr>
+      </w:pPr>
+    </w:p>
+    <w:p>
+      <w:pPr>
+        <w:pStyle w:val="ListParagraph"/>
+        <w:rPr>
+          <w:lang w:bidi="ar-EG"/>
+        </w:rPr>
+      </w:pPr>
+    </w:p>
+    <w:p>
+      <w:pPr>
+        <w:pStyle w:val="ListParagraph"/>
+        <w:rPr>
+          <w:lang w:bidi="ar-EG"/>
+        </w:rPr>
+      </w:pPr>
+    </w:p>
+    <w:p>
+      <w:pPr>
+        <w:pStyle w:val="ListParagraph"/>
+        <w:rPr>
+          <w:lang w:bidi="ar-EG"/>
+        </w:rPr>
+      </w:pPr>
+    </w:p>
+    <w:p>
+      <w:pPr>
+        <w:pStyle w:val="ListParagraph"/>
+        <w:rPr>
+          <w:lang w:bidi="ar-EG"/>
+        </w:rPr>
+      </w:pPr>
+    </w:p>
+    <w:p>
+      <w:pPr>
+        <w:pStyle w:val="ListParagraph"/>
+        <w:rPr>
+          <w:lang w:bidi="ar-EG"/>
+        </w:rPr>
+      </w:pPr>
+    </w:p>
+    <w:p>
+      <w:pPr>
+        <w:pStyle w:val="ListParagraph"/>
+        <w:rPr>
+          <w:lang w:bidi="ar-EG"/>
+        </w:rPr>
+      </w:pPr>
+    </w:p>
+    <w:p>
+      <w:pPr>
+        <w:pStyle w:val="ListParagraph"/>
+        <w:rPr>
+          <w:lang w:bidi="ar-EG"/>
+        </w:rPr>
+      </w:pPr>
+    </w:p>
+    <w:p>
+      <w:pPr>
+        <w:pStyle w:val="ListParagraph"/>
+        <w:rPr>
+          <w:lang w:bidi="ar-EG"/>
+        </w:rPr>
+      </w:pPr>
+    </w:p>
+    <w:p>
+      <w:pPr>
+        <w:pStyle w:val="ListParagraph"/>
+        <w:rPr>
+          <w:lang w:bidi="ar-EG"/>
+        </w:rPr>
+      </w:pPr>
+    </w:p>
+    <w:p>
+      <w:pPr>
+        <w:pStyle w:val="ListParagraph"/>
+        <w:rPr>
+          <w:lang w:bidi="ar-EG"/>
+        </w:rPr>
+      </w:pPr>
+    </w:p>
+    <w:p>
+      <w:pPr>
+        <w:pStyle w:val="ListParagraph"/>
+        <w:rPr>
+          <w:lang w:bidi="ar-EG"/>
+        </w:rPr>
+      </w:pPr>
+    </w:p>
+    <w:p>
+      <w:pPr>
+        <w:pStyle w:val="ListParagraph"/>
+        <w:rPr>
+          <w:rFonts w:hint="cs"/>
+          <w:rtl/>
+          <w:lang w:bidi="ar-EG"/>
+        </w:rPr>
+      </w:pPr>
+    </w:p>
+    <w:p>
+      <w:pPr>
+        <w:pStyle w:val="ListParagraph"/>
+        <w:numPr>
+          <w:ilvl w:val="0"/>
+          <w:numId w:val="42"/>
+        </w:numPr>
+        <w:bidi/>
+        <w:rPr>
+          <w:lang w:bidi="ar-EG"/>
+        </w:rPr>
+      </w:pPr>
+      <w:r>
+        <w:rPr>
+          <w:lang w:bidi="ar-EG"/>
+        </w:rPr>
+        <w:drawing>
+          <wp:anchor distT="0" distB="0" distL="114300" distR="114300" simplePos="0" relativeHeight="251685888" behindDoc="0" locked="0" layoutInCell="1" allowOverlap="1" wp14:anchorId="3A6599DC" wp14:editId="66CC51C7">
+            <wp:simplePos x="0" y="0"/>
+            <wp:positionH relativeFrom="column">
+              <wp:posOffset>-265670</wp:posOffset>
+            </wp:positionH>
+            <wp:positionV relativeFrom="paragraph">
+              <wp:posOffset>298382</wp:posOffset>
+            </wp:positionV>
+            <wp:extent cx="3936234" cy="2063579"/>
+            <wp:effectExtent l="0" t="0" r="7620" b="0"/>
+            <wp:wrapNone/>
+            <wp:docPr id="69" name="Picture 69"/>
+            <wp:cNvGraphicFramePr>
+              <a:graphicFrameLocks xmlns:a="http://schemas.openxmlformats.org/drawingml/2006/main" noChangeAspect="1"/>
+            </wp:cNvGraphicFramePr>
+            <a:graphic xmlns:a="http://schemas.openxmlformats.org/drawingml/2006/main">
+              <a:graphicData uri="http://schemas.openxmlformats.org/drawingml/2006/picture">
+                <pic:pic xmlns:pic="http://schemas.openxmlformats.org/drawingml/2006/picture">
+                  <pic:nvPicPr>
+                    <pic:cNvPr id="1" name=""/>
+                    <pic:cNvPicPr/>
+                  </pic:nvPicPr>
+                  <pic:blipFill>
+                    <a:blip r:embed="rId28">
+                      <a:extLst>
+                        <a:ext uri="{28A0092B-C50C-407E-A947-70E740481C1C}">
+                          <a14:useLocalDpi xmlns:a14="http://schemas.microsoft.com/office/drawing/2010/main" val="0"/>
+                        </a:ext>
+                      </a:extLst>
+                    </a:blip>
+                    <a:stretch>
+                      <a:fillRect/>
+                    </a:stretch>
+                  </pic:blipFill>
+                  <pic:spPr>
+                    <a:xfrm>
+                      <a:off x="0" y="0"/>
+                      <a:ext cx="3936234" cy="2063579"/>
+                    </a:xfrm>
+                    <a:prstGeom prst="rect">
+                      <a:avLst/>
+                    </a:prstGeom>
+                  </pic:spPr>
+                </pic:pic>
+              </a:graphicData>
+            </a:graphic>
+          </wp:anchor>
+        </w:drawing>
+      </w:r>
+      <w:r>
+        <w:rPr>
+          <w:rFonts w:hint="cs"/>
+          <w:rtl/>
+          <w:lang w:bidi="ar-EG"/>
+        </w:rPr>
+        <w:t xml:space="preserve">بعد </w:t>
+      </w:r>
+      <w:r>
+        <w:rPr>
+          <w:lang w:bidi="ar-EG"/>
+        </w:rPr>
+        <w:t xml:space="preserve">create </w:t>
+      </w:r>
+      <w:r>
+        <w:rPr>
+          <w:rFonts w:hint="cs"/>
+          <w:rtl/>
+          <w:lang w:bidi="ar-EG"/>
+        </w:rPr>
+        <w:t xml:space="preserve"> دة الى هيطهر  ليك . </w:t>
+      </w:r>
+      <w:r>
+        <w:rPr>
+          <w:rFonts w:hint="cs"/>
+          <w:rtl/>
+          <w:lang w:bidi="ar-EG"/>
+        </w:rPr>
+        <w:t xml:space="preserve">وهنا بيطلب منك اسم ال </w:t>
+      </w:r>
+      <w:r>
+        <w:rPr>
+          <w:lang w:bidi="ar-EG"/>
+        </w:rPr>
+        <w:t xml:space="preserve">DB </w:t>
+      </w:r>
+      <w:r>
+        <w:rPr>
+          <w:rFonts w:hint="cs"/>
+          <w:rtl/>
+          <w:lang w:bidi="ar-EG"/>
+        </w:rPr>
+        <w:t>وكمان اسم ال</w:t>
+      </w:r>
+      <w:r>
+        <w:rPr>
+          <w:lang w:bidi="ar-EG"/>
+        </w:rPr>
+        <w:t xml:space="preserve">sql server </w:t>
+      </w:r>
+      <w:r>
+        <w:rPr>
+          <w:rFonts w:hint="cs"/>
+          <w:rtl/>
+          <w:lang w:bidi="ar-EG"/>
+        </w:rPr>
+        <w:t xml:space="preserve"> وقلنا ان ال </w:t>
+      </w:r>
+      <w:r>
+        <w:rPr>
+          <w:lang w:bidi="ar-EG"/>
+        </w:rPr>
+        <w:t xml:space="preserve">sql server </w:t>
+      </w:r>
+      <w:r>
+        <w:rPr>
+          <w:rFonts w:hint="cs"/>
+          <w:rtl/>
+          <w:lang w:bidi="ar-EG"/>
+        </w:rPr>
+        <w:t xml:space="preserve"> دة ف الحقيقه هو </w:t>
+      </w:r>
+      <w:r>
+        <w:rPr>
+          <w:lang w:bidi="ar-EG"/>
+        </w:rPr>
+        <w:t xml:space="preserve">folder </w:t>
+      </w:r>
+      <w:r>
+        <w:rPr>
+          <w:lang w:bidi="ar-EG"/>
+        </w:rPr>
+        <w:t xml:space="preserve">act as sql server </w:t>
+      </w:r>
+      <w:r>
+        <w:rPr>
+          <w:rFonts w:hint="cs"/>
+          <w:rtl/>
+          <w:lang w:bidi="ar-EG"/>
+        </w:rPr>
+        <w:t xml:space="preserve"> . </w:t>
+      </w:r>
+    </w:p>
+    <w:p>
+      <w:pPr>
+        <w:pStyle w:val="ListParagraph"/>
+        <w:bidi/>
+        <w:rPr>
+          <w:rFonts w:hint="cs"/>
+          <w:rtl/>
+          <w:lang w:bidi="ar-EG"/>
+        </w:rPr>
+      </w:pPr>
+    </w:p>
+    <w:p>
+      <w:pPr>
+        <w:pStyle w:val="ListParagraph"/>
+        <w:bidi/>
+        <w:rPr>
+          <w:rFonts w:hint="cs"/>
+          <w:rtl/>
+          <w:lang w:bidi="ar-EG"/>
+        </w:rPr>
+      </w:pPr>
+      <w:r>
+        <w:rPr>
+          <w:rFonts w:hint="cs"/>
+          <w:rtl/>
+          <w:lang w:bidi="ar-EG"/>
+        </w:rPr>
+        <w:t xml:space="preserve">طبعا اسم ال </w:t>
+      </w:r>
+      <w:r>
+        <w:rPr>
+          <w:lang w:bidi="ar-EG"/>
+        </w:rPr>
+        <w:t xml:space="preserve">DB </w:t>
+      </w:r>
+      <w:r>
+        <w:rPr>
+          <w:rFonts w:hint="cs"/>
+          <w:rtl/>
+          <w:lang w:bidi="ar-EG"/>
+        </w:rPr>
+        <w:t xml:space="preserve"> امره سهل </w:t>
+      </w:r>
+    </w:p>
+    <w:p>
+      <w:pPr>
+        <w:pStyle w:val="ListParagraph"/>
+        <w:bidi/>
+        <w:rPr>
+          <w:rFonts w:hint="cs"/>
+          <w:rtl/>
+          <w:lang w:bidi="ar-EG"/>
+        </w:rPr>
+      </w:pPr>
+      <w:r>
+        <w:rPr>
+          <w:rFonts w:hint="cs"/>
+          <w:rtl/>
+          <w:lang w:bidi="ar-EG"/>
+        </w:rPr>
+        <w:t xml:space="preserve">اما ال </w:t>
+      </w:r>
+      <w:r>
+        <w:rPr>
+          <w:lang w:bidi="ar-EG"/>
+        </w:rPr>
+        <w:t xml:space="preserve">server </w:t>
+      </w:r>
+      <w:r>
+        <w:rPr>
+          <w:rFonts w:hint="cs"/>
+          <w:rtl/>
+          <w:lang w:bidi="ar-EG"/>
+        </w:rPr>
+        <w:t xml:space="preserve"> ف انا معنديش  </w:t>
+      </w:r>
+      <w:r>
+        <w:rPr>
+          <w:lang w:bidi="ar-EG"/>
+        </w:rPr>
+        <w:t xml:space="preserve">server </w:t>
+      </w:r>
+      <w:r>
+        <w:rPr>
+          <w:rFonts w:hint="cs"/>
+          <w:rtl/>
+          <w:lang w:bidi="ar-EG"/>
+        </w:rPr>
+        <w:t xml:space="preserve"> </w:t>
+      </w:r>
+      <w:r>
+        <w:rPr>
+          <w:rFonts w:hint="cs"/>
+          <w:rtl/>
+          <w:lang w:bidi="ar-EG"/>
+        </w:rPr>
+        <w:t xml:space="preserve">لسه  </w:t>
+      </w:r>
+    </w:p>
+    <w:p>
+      <w:pPr>
+        <w:pStyle w:val="ListParagraph"/>
+        <w:bidi/>
+        <w:rPr>
+          <w:rFonts w:hint="cs"/>
+          <w:rtl/>
+          <w:lang w:bidi="ar-EG"/>
+        </w:rPr>
+      </w:pPr>
+      <w:r>
+        <w:rPr>
+          <w:rFonts w:hint="cs"/>
+          <w:rtl/>
+          <w:lang w:bidi="ar-EG"/>
+        </w:rPr>
+        <w:t xml:space="preserve">فهنعمل  </w:t>
+      </w:r>
+      <w:r>
+        <w:rPr>
+          <w:lang w:bidi="ar-EG"/>
+        </w:rPr>
+        <w:t xml:space="preserve">create new </w:t>
+      </w:r>
+      <w:r>
+        <w:rPr>
+          <w:rFonts w:hint="cs"/>
+          <w:rtl/>
+          <w:lang w:bidi="ar-EG"/>
+        </w:rPr>
+        <w:t xml:space="preserve"> واسم ال</w:t>
+      </w:r>
+      <w:r>
+        <w:rPr>
+          <w:lang w:bidi="ar-EG"/>
+        </w:rPr>
+        <w:t xml:space="preserve">   server </w:t>
+      </w:r>
+    </w:p>
+    <w:p>
+      <w:pPr>
+        <w:pStyle w:val="ListParagraph"/>
+        <w:bidi/>
+        <w:rPr>
+          <w:rFonts w:hint="cs"/>
+          <w:rtl/>
+          <w:lang w:bidi="ar-EG"/>
+        </w:rPr>
+      </w:pPr>
+      <w:r>
+        <w:rPr>
+          <w:rFonts w:hint="cs"/>
+          <w:rtl/>
+          <w:lang w:bidi="ar-EG"/>
+        </w:rPr>
+        <w:t xml:space="preserve">مهم احفظه ف ملف عندك . </w:t>
+      </w:r>
+    </w:p>
+    <w:p>
+      <w:pPr>
+        <w:pStyle w:val="ListParagraph"/>
+        <w:bidi/>
+        <w:rPr>
+          <w:rtl/>
+          <w:lang w:bidi="ar-EG"/>
+        </w:rPr>
+      </w:pPr>
+    </w:p>
+    <w:p>
+      <w:pPr>
+        <w:pStyle w:val="ListParagraph"/>
+        <w:bidi/>
+        <w:rPr>
+          <w:rtl/>
+          <w:lang w:bidi="ar-EG"/>
+        </w:rPr>
+      </w:pPr>
+    </w:p>
+    <w:p>
+      <w:pPr>
+        <w:pStyle w:val="ListParagraph"/>
+        <w:bidi/>
+        <w:rPr>
+          <w:rtl/>
+          <w:lang w:bidi="ar-EG"/>
+        </w:rPr>
+      </w:pPr>
+    </w:p>
+    <w:p>
+      <w:pPr>
+        <w:pStyle w:val="ListParagraph"/>
+        <w:bidi/>
+        <w:rPr>
+          <w:rtl/>
+          <w:lang w:bidi="ar-EG"/>
+        </w:rPr>
+      </w:pPr>
+    </w:p>
+    <w:p>
+      <w:pPr>
+        <w:pStyle w:val="ListParagraph"/>
+        <w:bidi/>
+        <w:rPr>
+          <w:rtl/>
+          <w:lang w:bidi="ar-EG"/>
+        </w:rPr>
+      </w:pPr>
+    </w:p>
+    <w:p>
+      <w:pPr>
+        <w:pStyle w:val="ListParagraph"/>
+        <w:bidi/>
+        <w:rPr>
+          <w:rtl/>
+          <w:lang w:bidi="ar-EG"/>
+        </w:rPr>
+      </w:pPr>
+    </w:p>
+    <w:p>
+      <w:pPr>
+        <w:pStyle w:val="ListParagraph"/>
+        <w:bidi/>
+        <w:rPr>
+          <w:rtl/>
+          <w:lang w:bidi="ar-EG"/>
+        </w:rPr>
+      </w:pPr>
+    </w:p>
+    <w:p>
+      <w:pPr>
+        <w:pStyle w:val="ListParagraph"/>
+        <w:bidi/>
+        <w:rPr>
+          <w:rtl/>
+          <w:lang w:bidi="ar-EG"/>
+        </w:rPr>
+      </w:pPr>
+    </w:p>
+    <w:p>
+      <w:pPr>
+        <w:pStyle w:val="ListParagraph"/>
+        <w:bidi/>
+        <w:rPr>
+          <w:rtl/>
+          <w:lang w:bidi="ar-EG"/>
+        </w:rPr>
+      </w:pPr>
+    </w:p>
+    <w:p>
+      <w:pPr>
+        <w:pStyle w:val="ListParagraph"/>
+        <w:bidi/>
+        <w:rPr>
+          <w:rtl/>
+          <w:lang w:bidi="ar-EG"/>
+        </w:rPr>
+      </w:pPr>
+    </w:p>
+    <w:p>
+      <w:pPr>
+        <w:pStyle w:val="ListParagraph"/>
+        <w:bidi/>
+        <w:rPr>
+          <w:rtl/>
+          <w:lang w:bidi="ar-EG"/>
+        </w:rPr>
+      </w:pPr>
+      <w:r>
+        <w:rPr>
+          <w:rFonts w:cs="Arial"/>
+          <w:rtl/>
+          <w:lang w:bidi="ar-EG"/>
+        </w:rPr>
+        <w:drawing>
+          <wp:anchor distT="0" distB="0" distL="114300" distR="114300" simplePos="0" relativeHeight="251686912" behindDoc="0" locked="0" layoutInCell="1" allowOverlap="1" wp14:anchorId="450E9BA5" wp14:editId="5C75EFD1">
+            <wp:simplePos x="0" y="0"/>
+            <wp:positionH relativeFrom="column">
+              <wp:posOffset>-463515</wp:posOffset>
+            </wp:positionH>
+            <wp:positionV relativeFrom="paragraph">
+              <wp:posOffset>98597</wp:posOffset>
+            </wp:positionV>
+            <wp:extent cx="3188043" cy="1954039"/>
+            <wp:effectExtent l="0" t="0" r="0" b="8255"/>
+            <wp:wrapNone/>
+            <wp:docPr id="71" name="Picture 71"/>
+            <wp:cNvGraphicFramePr>
+              <a:graphicFrameLocks xmlns:a="http://schemas.openxmlformats.org/drawingml/2006/main" noChangeAspect="1"/>
+            </wp:cNvGraphicFramePr>
+            <a:graphic xmlns:a="http://schemas.openxmlformats.org/drawingml/2006/main">
+              <a:graphicData uri="http://schemas.openxmlformats.org/drawingml/2006/picture">
+                <pic:pic xmlns:pic="http://schemas.openxmlformats.org/drawingml/2006/picture">
+                  <pic:nvPicPr>
+                    <pic:cNvPr id="1" name=""/>
+                    <pic:cNvPicPr/>
+                  </pic:nvPicPr>
+                  <pic:blipFill>
+                    <a:blip r:embed="rId29" cstate="print">
+                      <a:extLst>
+                        <a:ext uri="{28A0092B-C50C-407E-A947-70E740481C1C}">
+                          <a14:useLocalDpi xmlns:a14="http://schemas.microsoft.com/office/drawing/2010/main" val="0"/>
+                        </a:ext>
+                      </a:extLst>
+                    </a:blip>
+                    <a:stretch>
+                      <a:fillRect/>
+                    </a:stretch>
+                  </pic:blipFill>
+                  <pic:spPr>
+                    <a:xfrm>
+                      <a:off x="0" y="0"/>
+                      <a:ext cx="3188043" cy="1954039"/>
+                    </a:xfrm>
+                    <a:prstGeom prst="rect">
+                      <a:avLst/>
+                    </a:prstGeom>
+                  </pic:spPr>
+                </pic:pic>
+              </a:graphicData>
+            </a:graphic>
+          </wp:anchor>
+        </w:drawing>
+      </w:r>
+    </w:p>
+    <w:p>
+      <w:pPr>
+        <w:pStyle w:val="ListParagraph"/>
+        <w:bidi/>
+        <w:rPr>
+          <w:rtl/>
+          <w:lang w:bidi="ar-EG"/>
+        </w:rPr>
+      </w:pPr>
+    </w:p>
+    <w:p>
+      <w:pPr>
+        <w:pStyle w:val="ListParagraph"/>
+        <w:numPr>
+          <w:ilvl w:val="0"/>
+          <w:numId w:val="42"/>
+        </w:numPr>
+        <w:bidi/>
+        <w:rPr>
+          <w:lang w:bidi="ar-EG"/>
+        </w:rPr>
+      </w:pPr>
+      <w:r>
+        <w:rPr>
+          <w:rFonts w:hint="cs"/>
+          <w:rtl/>
+          <w:lang w:bidi="ar-EG"/>
+        </w:rPr>
+        <w:t xml:space="preserve">لما ندوس  على </w:t>
+      </w:r>
+      <w:r>
+        <w:rPr>
+          <w:lang w:bidi="ar-EG"/>
+        </w:rPr>
+        <w:t xml:space="preserve">create new server </w:t>
+      </w:r>
+      <w:r>
+        <w:rPr>
+          <w:rFonts w:hint="cs"/>
+          <w:rtl/>
+          <w:lang w:bidi="ar-EG"/>
+        </w:rPr>
+        <w:t xml:space="preserve"> دة الى هيظهرك . </w:t>
+      </w:r>
+    </w:p>
+    <w:p>
+      <w:pPr>
+        <w:pStyle w:val="ListParagraph"/>
+        <w:bidi/>
+        <w:rPr>
+          <w:rFonts w:hint="cs"/>
+          <w:rtl/>
+          <w:lang w:bidi="ar-EG"/>
+        </w:rPr>
+      </w:pPr>
+      <w:r>
+        <w:rPr>
+          <w:rFonts w:hint="cs"/>
+          <w:rtl/>
+          <w:lang w:bidi="ar-EG"/>
+        </w:rPr>
+        <w:t xml:space="preserve">احفظ ال </w:t>
+      </w:r>
+      <w:r>
+        <w:rPr>
+          <w:lang w:bidi="ar-EG"/>
+        </w:rPr>
+        <w:t xml:space="preserve">server name </w:t>
+      </w:r>
+      <w:r>
+        <w:rPr>
+          <w:rFonts w:hint="cs"/>
+          <w:rtl/>
+          <w:lang w:bidi="ar-EG"/>
+        </w:rPr>
+        <w:t xml:space="preserve">  </w:t>
+      </w:r>
+    </w:p>
+    <w:p>
+      <w:pPr>
+        <w:pStyle w:val="ListParagraph"/>
+        <w:bidi/>
+        <w:rPr>
+          <w:rFonts w:hint="cs"/>
+          <w:rtl/>
+          <w:lang w:bidi="ar-EG"/>
+        </w:rPr>
+      </w:pPr>
+      <w:r>
+        <w:rPr>
+          <w:rFonts w:hint="cs"/>
+          <w:rtl/>
+          <w:lang w:bidi="ar-EG"/>
+        </w:rPr>
+        <w:t xml:space="preserve">وال </w:t>
+      </w:r>
+      <w:r>
+        <w:rPr>
+          <w:lang w:bidi="ar-EG"/>
+        </w:rPr>
+        <w:t xml:space="preserve">server login </w:t>
+      </w:r>
+      <w:r>
+        <w:rPr>
+          <w:rFonts w:hint="cs"/>
+          <w:rtl/>
+          <w:lang w:bidi="ar-EG"/>
+        </w:rPr>
+        <w:t xml:space="preserve">وال </w:t>
+      </w:r>
+      <w:r>
+        <w:rPr>
+          <w:lang w:bidi="ar-EG"/>
+        </w:rPr>
+        <w:t>psw</w:t>
+      </w:r>
+      <w:r>
+        <w:rPr>
+          <w:rFonts w:hint="cs"/>
+          <w:rtl/>
+          <w:lang w:bidi="ar-EG"/>
+        </w:rPr>
+        <w:t xml:space="preserve">  الى تحت ال </w:t>
+      </w:r>
+      <w:r>
+        <w:rPr>
+          <w:lang w:bidi="ar-EG"/>
+        </w:rPr>
+        <w:t xml:space="preserve">login </w:t>
+      </w:r>
+      <w:r>
+        <w:rPr>
+          <w:rFonts w:hint="cs"/>
+          <w:rtl/>
+          <w:lang w:bidi="ar-EG"/>
+        </w:rPr>
+        <w:t xml:space="preserve"> </w:t>
+      </w:r>
+      <w:r>
+        <w:rPr>
+          <w:rFonts w:hint="cs"/>
+          <w:rtl/>
+          <w:lang w:bidi="ar-EG"/>
+        </w:rPr>
+        <w:t xml:space="preserve">وندوس </w:t>
+      </w:r>
+      <w:r>
+        <w:rPr>
+          <w:lang w:bidi="ar-EG"/>
+        </w:rPr>
+        <w:t>ok</w:t>
+      </w:r>
+    </w:p>
+    <w:p>
+      <w:pPr>
+        <w:pStyle w:val="ListParagraph"/>
+        <w:bidi/>
+        <w:rPr>
+          <w:lang w:bidi="ar-EG"/>
+        </w:rPr>
+      </w:pPr>
+    </w:p>
+    <w:p>
+      <w:pPr>
+        <w:pStyle w:val="ListParagraph"/>
+        <w:numPr>
+          <w:ilvl w:val="0"/>
+          <w:numId w:val="42"/>
+        </w:numPr>
+        <w:bidi/>
+        <w:rPr>
+          <w:lang w:bidi="ar-EG"/>
+        </w:rPr>
+      </w:pPr>
+      <w:r>
+        <w:rPr>
+          <w:rFonts w:hint="cs"/>
+          <w:rtl/>
+          <w:lang w:bidi="ar-EG"/>
+        </w:rPr>
+        <w:t>وال</w:t>
+      </w:r>
+      <w:r>
+        <w:rPr>
+          <w:lang w:bidi="ar-EG"/>
+        </w:rPr>
+        <w:t xml:space="preserve">server </w:t>
+      </w:r>
+      <w:r>
+        <w:rPr>
+          <w:rFonts w:hint="cs"/>
+          <w:rtl/>
+          <w:lang w:bidi="ar-EG"/>
+        </w:rPr>
+        <w:t xml:space="preserve"> الى انت عتهمله دلوقتى مفهوش كل ال</w:t>
+      </w:r>
+    </w:p>
+    <w:p>
+      <w:pPr>
+        <w:pStyle w:val="ListParagraph"/>
+        <w:bidi/>
+        <w:rPr>
+          <w:rFonts w:hint="cs"/>
+          <w:rtl/>
+          <w:lang w:bidi="ar-EG"/>
+        </w:rPr>
+      </w:pPr>
+      <w:r>
+        <w:rPr>
+          <w:lang w:bidi="ar-EG"/>
+        </w:rPr>
+        <w:t xml:space="preserve">Functionality </w:t>
+      </w:r>
+      <w:r>
+        <w:rPr>
+          <w:rFonts w:hint="cs"/>
+          <w:rtl/>
+          <w:lang w:bidi="ar-EG"/>
+        </w:rPr>
+        <w:t xml:space="preserve">الى انت متخيلها يعنى مثلا مفهوش ال </w:t>
+      </w:r>
+    </w:p>
+    <w:p>
+      <w:pPr>
+        <w:pStyle w:val="ListParagraph"/>
+        <w:bidi/>
+        <w:rPr>
+          <w:rtl/>
+          <w:lang w:bidi="ar-EG"/>
+        </w:rPr>
+      </w:pPr>
+      <w:r>
+        <w:rPr>
+          <w:lang w:bidi="ar-EG"/>
+        </w:rPr>
+        <w:t xml:space="preserve">Backup </w:t>
+      </w:r>
+      <w:r>
+        <w:rPr>
+          <w:rFonts w:hint="cs"/>
+          <w:rtl/>
+          <w:lang w:bidi="ar-EG"/>
+        </w:rPr>
+        <w:t xml:space="preserve">واو مقدرش اعمل </w:t>
+      </w:r>
+      <w:r>
+        <w:rPr>
+          <w:lang w:bidi="ar-EG"/>
+        </w:rPr>
+        <w:t xml:space="preserve">report </w:t>
+      </w:r>
+    </w:p>
+    <w:p>
+      <w:pPr>
+        <w:pStyle w:val="ListParagraph"/>
+        <w:bidi/>
+        <w:rPr>
+          <w:rtl/>
+          <w:lang w:bidi="ar-EG"/>
+        </w:rPr>
+      </w:pPr>
+      <w:r>
+        <w:rPr>
+          <w:rFonts w:hint="cs"/>
+          <w:rtl/>
+          <w:lang w:bidi="ar-EG"/>
+        </w:rPr>
+        <w:t xml:space="preserve">بس اعرف اعمل  شويه </w:t>
+      </w:r>
+      <w:r>
+        <w:rPr>
+          <w:lang w:bidi="ar-EG"/>
+        </w:rPr>
+        <w:t xml:space="preserve">sql query </w:t>
+      </w:r>
+      <w:r>
+        <w:rPr>
+          <w:rFonts w:hint="cs"/>
+          <w:rtl/>
+          <w:lang w:bidi="ar-EG"/>
+        </w:rPr>
+        <w:t xml:space="preserve"> و </w:t>
+      </w:r>
+      <w:r>
+        <w:rPr>
+          <w:lang w:bidi="ar-EG"/>
+        </w:rPr>
+        <w:t xml:space="preserve">storage procedures </w:t>
+      </w:r>
+    </w:p>
+    <w:p>
+      <w:pPr>
+        <w:pStyle w:val="ListParagraph"/>
+        <w:bidi/>
+        <w:rPr>
+          <w:lang w:bidi="ar-EG"/>
+        </w:rPr>
+      </w:pPr>
+    </w:p>
+    <w:p>
+      <w:pPr>
+        <w:bidi/>
+        <w:rPr>
+          <w:rtl/>
+          <w:lang w:bidi="ar-EG"/>
+        </w:rPr>
+      </w:pPr>
+    </w:p>
+    <w:p>
+      <w:pPr>
+        <w:bidi/>
+        <w:rPr>
+          <w:rtl/>
+          <w:lang w:bidi="ar-EG"/>
+        </w:rPr>
+      </w:pPr>
+    </w:p>
+    <w:p>
+      <w:pPr>
+        <w:bidi/>
+        <w:rPr>
+          <w:rFonts w:hint="cs"/>
+          <w:rtl/>
+          <w:lang w:bidi="ar-EG"/>
+        </w:rPr>
+      </w:pPr>
+      <w:r>
+        <w:rPr>
+          <w:rFonts w:hint="cs"/>
+          <w:rtl/>
+          <w:lang w:bidi="ar-EG"/>
+        </w:rPr>
+        <w:t xml:space="preserve">طيب ليه  هو عامل كدة ؟ عشان يخليك  تشترى   ال </w:t>
+      </w:r>
+      <w:r>
+        <w:rPr>
+          <w:lang w:bidi="ar-EG"/>
+        </w:rPr>
+        <w:t xml:space="preserve">services </w:t>
+      </w:r>
+      <w:r>
+        <w:rPr>
+          <w:rFonts w:hint="cs"/>
+          <w:rtl/>
+          <w:lang w:bidi="ar-EG"/>
+        </w:rPr>
+        <w:t xml:space="preserve"> لو عاوز امكنيات اعلى . </w:t>
+      </w:r>
+    </w:p>
+    <w:p>
+      <w:pPr>
+        <w:pStyle w:val="ListParagraph"/>
+        <w:numPr>
+          <w:ilvl w:val="0"/>
+          <w:numId w:val="42"/>
+        </w:numPr>
+        <w:bidi/>
+        <w:rPr>
+          <w:lang w:bidi="ar-EG"/>
+        </w:rPr>
+      </w:pPr>
+      <w:r>
+        <w:rPr>
+          <w:rFonts w:ascii="Arial" w:hAnsi="Arial" w:cs="Arial" w:hint="cs"/>
+          <w:rtl/>
+          <w:lang w:bidi="ar-EG"/>
+        </w:rPr>
+        <w:t xml:space="preserve">بعد </w:t>
+      </w:r>
+      <w:r>
+        <w:rPr>
+          <w:rFonts w:ascii="Arial" w:hAnsi="Arial" w:cs="Arial"/>
+          <w:rtl/>
+          <w:lang w:bidi="ar-EG"/>
+        </w:rPr>
+        <w:t xml:space="preserve">مدوس </w:t>
+      </w:r>
+      <w:r>
+        <w:rPr>
+          <w:rFonts w:ascii="Arial" w:hAnsi="Arial" w:cs="Arial"/>
+          <w:lang w:bidi="ar-EG"/>
+        </w:rPr>
+        <w:t xml:space="preserve">ok </w:t>
+      </w:r>
+      <w:r>
+        <w:rPr>
+          <w:rFonts w:ascii="Arial" w:hAnsi="Arial" w:cs="Arial" w:hint="cs"/>
+          <w:rtl/>
+          <w:lang w:bidi="ar-EG"/>
+        </w:rPr>
+        <w:t xml:space="preserve">  هيرجع للشكل دة  . </w:t>
+      </w:r>
+      <w:r>
+        <w:rPr>
+          <w:rFonts w:ascii="Arial" w:hAnsi="Arial" w:cs="Arial" w:hint="cs"/>
+          <w:rtl/>
+          <w:lang w:bidi="ar-EG"/>
+        </w:rPr>
+        <w:t>ف لو عاوز  تعرف تلكف الحاجة الى عملتها وتعدل   لو حابب  دوس على</w:t>
+      </w:r>
+    </w:p>
+    <w:p>
+      <w:pPr>
+        <w:pStyle w:val="ListParagraph"/>
+        <w:bidi/>
+        <w:rPr>
+          <w:rFonts w:hint="cs"/>
+          <w:lang w:bidi="ar-EG"/>
+        </w:rPr>
+      </w:pPr>
+      <w:r>
+        <w:rPr>
+          <w:rFonts w:ascii="Arial" w:hAnsi="Arial" w:cs="Arial" w:hint="cs"/>
+          <w:rtl/>
+          <w:lang w:bidi="ar-EG"/>
+        </w:rPr>
+        <w:t xml:space="preserve"> </w:t>
+      </w:r>
+      <w:r>
+        <w:rPr>
+          <w:rFonts w:ascii="Arial" w:hAnsi="Arial" w:cs="Arial"/>
+          <w:lang w:bidi="ar-EG"/>
+        </w:rPr>
+        <w:t>configure database</w:t>
+      </w:r>
+    </w:p>
+    <w:p>
+      <w:pPr>
+        <w:pStyle w:val="ListParagraph"/>
+        <w:bidi/>
+        <w:rPr>
+          <w:rtl/>
+          <w:lang w:bidi="ar-EG"/>
+        </w:rPr>
+      </w:pPr>
+      <w:r>
+        <w:rPr>
+          <w:rFonts w:cs="Arial"/>
+          <w:rtl/>
+          <w:lang w:bidi="ar-EG"/>
+        </w:rPr>
+        <w:drawing>
+          <wp:anchor distT="0" distB="0" distL="114300" distR="114300" simplePos="0" relativeHeight="251687936" behindDoc="0" locked="0" layoutInCell="1" allowOverlap="1" wp14:anchorId="680456A8" wp14:editId="097D65C4">
+            <wp:simplePos x="0" y="0"/>
+            <wp:positionH relativeFrom="column">
+              <wp:posOffset>-252730</wp:posOffset>
+            </wp:positionH>
+            <wp:positionV relativeFrom="paragraph">
+              <wp:posOffset>85896</wp:posOffset>
+            </wp:positionV>
+            <wp:extent cx="3818238" cy="2370897"/>
+            <wp:effectExtent l="0" t="0" r="0" b="0"/>
+            <wp:wrapNone/>
+            <wp:docPr id="72" name="Picture 72"/>
+            <wp:cNvGraphicFramePr>
+              <a:graphicFrameLocks xmlns:a="http://schemas.openxmlformats.org/drawingml/2006/main" noChangeAspect="1"/>
+            </wp:cNvGraphicFramePr>
+            <a:graphic xmlns:a="http://schemas.openxmlformats.org/drawingml/2006/main">
+              <a:graphicData uri="http://schemas.openxmlformats.org/drawingml/2006/picture">
+                <pic:pic xmlns:pic="http://schemas.openxmlformats.org/drawingml/2006/picture">
+                  <pic:nvPicPr>
+                    <pic:cNvPr id="1" name=""/>
+                    <pic:cNvPicPr/>
+                  </pic:nvPicPr>
+                  <pic:blipFill>
+                    <a:blip r:embed="rId30">
+                      <a:extLst>
+                        <a:ext uri="{28A0092B-C50C-407E-A947-70E740481C1C}">
+                          <a14:useLocalDpi xmlns:a14="http://schemas.microsoft.com/office/drawing/2010/main" val="0"/>
+                        </a:ext>
+                      </a:extLst>
+                    </a:blip>
+                    <a:stretch>
+                      <a:fillRect/>
+                    </a:stretch>
+                  </pic:blipFill>
+                  <pic:spPr>
+                    <a:xfrm>
+                      <a:off x="0" y="0"/>
+                      <a:ext cx="3818238" cy="2370897"/>
+                    </a:xfrm>
+                    <a:prstGeom prst="rect">
+                      <a:avLst/>
+                    </a:prstGeom>
+                  </pic:spPr>
+                </pic:pic>
+              </a:graphicData>
+            </a:graphic>
+          </wp:anchor>
+        </w:drawing>
+      </w:r>
+    </w:p>
+    <w:p>
+      <w:pPr>
+        <w:bidi/>
+        <w:rPr>
+          <w:rtl/>
+          <w:lang w:bidi="ar-EG"/>
+        </w:rPr>
+      </w:pPr>
+    </w:p>
+    <w:p>
+      <w:pPr>
+        <w:bidi/>
+        <w:rPr>
+          <w:rFonts w:hint="cs"/>
+          <w:lang w:bidi="ar-EG"/>
+        </w:rPr>
+      </w:pPr>
+    </w:p>
+    <w:p>
+      <w:pPr>
+        <w:pStyle w:val="ListParagraph"/>
+        <w:bidi/>
+        <w:rPr>
+          <w:rtl/>
+          <w:lang w:bidi="ar-EG"/>
+        </w:rPr>
+      </w:pPr>
+    </w:p>
+    <w:p>
+      <w:pPr>
+        <w:rPr>
+          <w:rtl/>
+          <w:lang w:bidi="ar-EG"/>
+        </w:rPr>
+      </w:pPr>
+    </w:p>
+    <w:p>
+      <w:pPr>
+        <w:rPr>
+          <w:rtl/>
+          <w:lang w:bidi="ar-EG"/>
+        </w:rPr>
+      </w:pPr>
+    </w:p>
+    <w:p>
+      <w:pPr>
+        <w:rPr>
+          <w:rtl/>
+          <w:lang w:bidi="ar-EG"/>
+        </w:rPr>
+      </w:pPr>
+    </w:p>
+    <w:p>
+      <w:pPr>
+        <w:rPr>
+          <w:rtl/>
+          <w:lang w:bidi="ar-EG"/>
+        </w:rPr>
+      </w:pPr>
+    </w:p>
+    <w:p>
+      <w:pPr>
+        <w:rPr>
+          <w:rtl/>
+          <w:lang w:bidi="ar-EG"/>
+        </w:rPr>
+      </w:pPr>
+    </w:p>
+    <w:p>
+      <w:pPr>
+        <w:rPr>
+          <w:rtl/>
+          <w:lang w:bidi="ar-EG"/>
+        </w:rPr>
+      </w:pPr>
+    </w:p>
+    <w:p>
+      <w:pPr>
+        <w:rPr>
+          <w:rtl/>
+          <w:lang w:bidi="ar-EG"/>
+        </w:rPr>
+      </w:pPr>
+    </w:p>
+    <w:p>
+      <w:pPr>
+        <w:rPr>
+          <w:rtl/>
+          <w:lang w:bidi="ar-EG"/>
+        </w:rPr>
+      </w:pPr>
+    </w:p>
+    <w:p>
+      <w:pPr>
+        <w:pStyle w:val="ListParagraph"/>
+        <w:numPr>
+          <w:ilvl w:val="0"/>
+          <w:numId w:val="42"/>
+        </w:numPr>
+        <w:bidi/>
+        <w:rPr>
+          <w:lang w:bidi="ar-EG"/>
+        </w:rPr>
+      </w:pPr>
+      <w:r>
+        <w:rPr>
+          <w:rFonts w:hint="cs"/>
+          <w:rtl/>
+          <w:lang w:bidi="ar-EG"/>
+        </w:rPr>
+        <w:t xml:space="preserve">دة الشكل الى هيظهر لما ادوس على </w:t>
+      </w:r>
+      <w:r>
+        <w:rPr>
+          <w:lang w:bidi="ar-EG"/>
+        </w:rPr>
+        <w:t>configure DB</w:t>
+      </w:r>
+      <w:r>
+        <w:rPr>
+          <w:rFonts w:hint="cs"/>
+          <w:rtl/>
+          <w:lang w:bidi="ar-EG"/>
+        </w:rPr>
+        <w:t xml:space="preserve"> . وهنا التكلفه بتاعه ال</w:t>
+      </w:r>
+      <w:r>
+        <w:rPr>
+          <w:lang w:bidi="ar-EG"/>
+        </w:rPr>
+        <w:t>DB</w:t>
+      </w:r>
+      <w:r>
+        <w:rPr>
+          <w:rFonts w:hint="cs"/>
+          <w:rtl/>
+          <w:lang w:bidi="ar-EG"/>
+        </w:rPr>
+        <w:t xml:space="preserve"> معتمدة على وحدة </w:t>
+      </w:r>
+      <w:r>
+        <w:rPr>
+          <w:lang w:bidi="ar-EG"/>
+        </w:rPr>
+        <w:t>data transaction unite</w:t>
+      </w:r>
+    </w:p>
+    <w:p>
+      <w:pPr>
+        <w:pStyle w:val="ListParagraph"/>
+        <w:bidi/>
+        <w:rPr>
+          <w:rtl/>
+          <w:lang w:bidi="ar-EG"/>
+        </w:rPr>
+      </w:pPr>
+      <w:r>
+        <w:rPr>
+          <w:rFonts w:hint="cs"/>
+          <w:rtl/>
+          <w:lang w:bidi="ar-EG"/>
+        </w:rPr>
+        <w:t>او</w:t>
+      </w:r>
+      <w:r>
+        <w:rPr>
+          <w:lang w:bidi="ar-EG"/>
+        </w:rPr>
+        <w:t xml:space="preserve"> </w:t>
+      </w:r>
+      <w:r>
+        <w:rPr>
+          <w:lang w:bidi="ar-EG"/>
+        </w:rPr>
+        <w:t>data transaction unite</w:t>
+      </w:r>
+      <w:r>
+        <w:rPr>
+          <w:rFonts w:hint="cs"/>
+          <w:rtl/>
+          <w:lang w:bidi="ar-EG"/>
+        </w:rPr>
+        <w:t xml:space="preserve"> هى  وحدة قياس   </w:t>
+      </w:r>
+      <w:r>
+        <w:rPr>
+          <w:rFonts w:hint="cs"/>
+          <w:rtl/>
+          <w:lang w:bidi="ar-EG"/>
+        </w:rPr>
+        <w:t xml:space="preserve">ال </w:t>
+      </w:r>
+      <w:r>
+        <w:rPr>
+          <w:lang w:bidi="ar-EG"/>
+        </w:rPr>
+        <w:t xml:space="preserve">execution time </w:t>
+      </w:r>
+      <w:r>
+        <w:rPr>
+          <w:rFonts w:hint="cs"/>
+          <w:rtl/>
+          <w:lang w:bidi="ar-EG"/>
+        </w:rPr>
+        <w:t xml:space="preserve"> المستخدام  عشان يعمل </w:t>
+      </w:r>
+      <w:r>
+        <w:rPr>
+          <w:lang w:bidi="ar-EG"/>
+        </w:rPr>
+        <w:t xml:space="preserve">excite </w:t>
+      </w:r>
+      <w:r>
+        <w:rPr>
+          <w:rFonts w:hint="cs"/>
+          <w:rtl/>
+          <w:lang w:bidi="ar-EG"/>
+        </w:rPr>
+        <w:t xml:space="preserve"> لل</w:t>
+      </w:r>
+      <w:r>
+        <w:rPr>
+          <w:lang w:bidi="ar-EG"/>
+        </w:rPr>
+        <w:t xml:space="preserve">query </w:t>
+      </w:r>
+      <w:r>
+        <w:rPr>
+          <w:rFonts w:hint="cs"/>
+          <w:rtl/>
+          <w:lang w:bidi="ar-EG"/>
+        </w:rPr>
+        <w:t xml:space="preserve"> بتاعتى . </w:t>
+      </w:r>
+    </w:p>
+    <w:p>
+      <w:pPr>
+        <w:pStyle w:val="ListParagraph"/>
+        <w:bidi/>
+        <w:rPr>
+          <w:rtl/>
+          <w:lang w:bidi="ar-EG"/>
+        </w:rPr>
+      </w:pPr>
+      <w:r>
+        <w:rPr>
+          <w:rFonts w:hint="cs"/>
+          <w:rtl/>
+          <w:lang w:bidi="ar-EG"/>
+        </w:rPr>
+        <w:t>او هو مثلا انت هتعلم</w:t>
+      </w:r>
+      <w:r>
+        <w:rPr>
+          <w:lang w:bidi="ar-EG"/>
+        </w:rPr>
+        <w:t xml:space="preserve"> run </w:t>
+      </w:r>
+      <w:r>
+        <w:rPr>
+          <w:rFonts w:hint="cs"/>
+          <w:rtl/>
+          <w:lang w:bidi="ar-EG"/>
+        </w:rPr>
+        <w:t xml:space="preserve"> لكام</w:t>
+      </w:r>
+      <w:r>
+        <w:rPr>
+          <w:lang w:bidi="ar-EG"/>
+        </w:rPr>
+        <w:t xml:space="preserve">query </w:t>
+      </w:r>
+      <w:r>
+        <w:rPr>
+          <w:rFonts w:hint="cs"/>
+          <w:rtl/>
+          <w:lang w:bidi="ar-EG"/>
+        </w:rPr>
+        <w:t xml:space="preserve"> ف ال ثنيه </w:t>
+      </w:r>
+      <w:r>
+        <w:rPr>
+          <w:lang w:bidi="ar-EG"/>
+        </w:rPr>
+        <w:t xml:space="preserve"> </w:t>
+      </w:r>
+      <w:r>
+        <w:rPr>
+          <w:rFonts w:hint="cs"/>
+          <w:rtl/>
+          <w:lang w:bidi="ar-EG"/>
+        </w:rPr>
+        <w:t xml:space="preserve">. </w:t>
+      </w:r>
+    </w:p>
+    <w:p>
+      <w:pPr>
+        <w:pStyle w:val="ListParagraph"/>
+        <w:bidi/>
+        <w:rPr>
+          <w:rtl/>
+          <w:lang w:bidi="ar-EG"/>
+        </w:rPr>
+      </w:pPr>
+    </w:p>
+    <w:p>
+      <w:pPr>
+        <w:pStyle w:val="ListParagraph"/>
+        <w:bidi/>
+        <w:rPr>
+          <w:rFonts w:hint="cs"/>
+          <w:rtl/>
+          <w:lang w:bidi="ar-EG"/>
+        </w:rPr>
+      </w:pPr>
+      <w:r>
+        <w:rPr>
+          <w:rFonts w:cs="Arial"/>
+          <w:rtl/>
+          <w:lang w:bidi="ar-EG"/>
+        </w:rPr>
+        <w:drawing>
+          <wp:anchor distT="0" distB="0" distL="114300" distR="114300" simplePos="0" relativeHeight="251688960" behindDoc="0" locked="0" layoutInCell="1" allowOverlap="1" wp14:anchorId="3A825048" wp14:editId="344EA383">
+            <wp:simplePos x="0" y="0"/>
+            <wp:positionH relativeFrom="column">
+              <wp:posOffset>-418465</wp:posOffset>
+            </wp:positionH>
+            <wp:positionV relativeFrom="paragraph">
+              <wp:posOffset>228411</wp:posOffset>
+            </wp:positionV>
+            <wp:extent cx="4138930" cy="1720215"/>
+            <wp:effectExtent l="0" t="0" r="0" b="0"/>
+            <wp:wrapNone/>
+            <wp:docPr id="73" name="Picture 73"/>
+            <wp:cNvGraphicFramePr>
+              <a:graphicFrameLocks xmlns:a="http://schemas.openxmlformats.org/drawingml/2006/main" noChangeAspect="1"/>
+            </wp:cNvGraphicFramePr>
+            <a:graphic xmlns:a="http://schemas.openxmlformats.org/drawingml/2006/main">
+              <a:graphicData uri="http://schemas.openxmlformats.org/drawingml/2006/picture">
+                <pic:pic xmlns:pic="http://schemas.openxmlformats.org/drawingml/2006/picture">
+                  <pic:nvPicPr>
+                    <pic:cNvPr id="1" name=""/>
+                    <pic:cNvPicPr/>
+                  </pic:nvPicPr>
+                  <pic:blipFill>
+                    <a:blip r:embed="rId31" cstate="print">
+                      <a:extLst>
+                        <a:ext uri="{28A0092B-C50C-407E-A947-70E740481C1C}">
+                          <a14:useLocalDpi xmlns:a14="http://schemas.microsoft.com/office/drawing/2010/main" val="0"/>
+                        </a:ext>
+                      </a:extLst>
+                    </a:blip>
+                    <a:stretch>
+                      <a:fillRect/>
+                    </a:stretch>
+                  </pic:blipFill>
+                  <pic:spPr>
+                    <a:xfrm>
+                      <a:off x="0" y="0"/>
+                      <a:ext cx="4138930" cy="1720215"/>
+                    </a:xfrm>
+                    <a:prstGeom prst="rect">
+                      <a:avLst/>
+                    </a:prstGeom>
+                  </pic:spPr>
+                </pic:pic>
+              </a:graphicData>
+            </a:graphic>
+            <wp14:sizeRelH relativeFrom="margin">
+              <wp14:pctWidth>0</wp14:pctWidth>
+            </wp14:sizeRelH>
+            <wp14:sizeRelV relativeFrom="margin">
+              <wp14:pctHeight>0</wp14:pctHeight>
+            </wp14:sizeRelV>
+          </wp:anchor>
+        </w:drawing>
+      </w:r>
+      <w:r>
+        <w:rPr>
+          <w:rFonts w:hint="cs"/>
+          <w:rtl/>
+          <w:lang w:bidi="ar-EG"/>
+        </w:rPr>
+        <w:t xml:space="preserve">بنسيب الاختيرات زى ماهى ودة ذى مهو واضح ف الصورة  هيكلفنى 4 دولار ف الشهر . </w:t>
+      </w:r>
+      <w:r>
+        <w:rPr>
+          <w:rFonts w:hint="cs"/>
+          <w:rtl/>
+          <w:lang w:bidi="ar-EG"/>
+        </w:rPr>
+        <w:t xml:space="preserve">وطبعا لو عملت </w:t>
+      </w:r>
+      <w:r>
+        <w:rPr>
+          <w:lang w:bidi="ar-EG"/>
+        </w:rPr>
+        <w:t xml:space="preserve">scroll </w:t>
+      </w:r>
+      <w:r>
+        <w:rPr>
+          <w:rFonts w:hint="cs"/>
+          <w:rtl/>
+          <w:lang w:bidi="ar-EG"/>
+        </w:rPr>
+        <w:t xml:space="preserve"> هتلاقى اختيارت تانى</w:t>
+      </w:r>
+      <w:r>
+        <w:rPr>
+          <w:rFonts w:hint="cs"/>
+          <w:rtl/>
+          <w:lang w:bidi="ar-EG"/>
+        </w:rPr>
+        <w:t xml:space="preserve"> تقدر تغير فيها عادى انا مش هشرحها </w:t>
+      </w:r>
+    </w:p>
+    <w:p>
+      <w:pPr>
+        <w:pStyle w:val="ListParagraph"/>
+        <w:bidi/>
+        <w:rPr>
+          <w:rFonts w:hint="cs"/>
+          <w:rtl/>
+          <w:lang w:bidi="ar-EG"/>
+        </w:rPr>
+      </w:pPr>
+      <w:r>
+        <w:rPr>
+          <w:rFonts w:hint="cs"/>
+          <w:rtl/>
+          <w:lang w:bidi="ar-EG"/>
+        </w:rPr>
+        <w:t>عشان انا مش فهمها   وهى</w:t>
+      </w:r>
+    </w:p>
+    <w:p>
+      <w:pPr>
+        <w:pStyle w:val="ListParagraph"/>
+        <w:bidi/>
+        <w:rPr>
+          <w:rFonts w:hint="cs"/>
+          <w:rtl/>
+          <w:lang w:bidi="ar-EG"/>
+        </w:rPr>
+      </w:pPr>
+      <w:r>
+        <w:rPr>
+          <w:rFonts w:hint="cs"/>
+          <w:rtl/>
+          <w:lang w:bidi="ar-EG"/>
+        </w:rPr>
+        <w:t xml:space="preserve">حجات متقدمه ملناش دعوة بيها دلوقتى. </w:t>
+      </w:r>
+    </w:p>
+    <w:p>
+      <w:pPr>
+        <w:pStyle w:val="ListParagraph"/>
+        <w:bidi/>
+        <w:rPr>
+          <w:rtl/>
+          <w:lang w:bidi="ar-EG"/>
+        </w:rPr>
+      </w:pPr>
+    </w:p>
+    <w:p>
+      <w:pPr>
+        <w:pStyle w:val="ListParagraph"/>
+        <w:numPr>
+          <w:ilvl w:val="0"/>
+          <w:numId w:val="32"/>
+        </w:numPr>
+        <w:bidi/>
+        <w:rPr>
+          <w:rFonts w:hint="cs"/>
+          <w:lang w:bidi="ar-EG"/>
+        </w:rPr>
+      </w:pPr>
+      <w:r>
+        <w:rPr>
+          <w:rFonts w:hint="cs"/>
+          <w:rtl/>
+          <w:lang w:bidi="ar-EG"/>
+        </w:rPr>
+        <w:t xml:space="preserve">دوس  </w:t>
+      </w:r>
+      <w:r>
+        <w:rPr>
+          <w:lang w:bidi="ar-EG"/>
+        </w:rPr>
+        <w:t xml:space="preserve">apply </w:t>
+      </w:r>
+      <w:r>
+        <w:rPr>
+          <w:rFonts w:hint="cs"/>
+          <w:rtl/>
+          <w:lang w:bidi="ar-EG"/>
+        </w:rPr>
+        <w:t xml:space="preserve"> وتعاله نكمل . </w:t>
+      </w:r>
+    </w:p>
+    <w:p>
+      <w:pPr>
+        <w:pStyle w:val="ListParagraph"/>
+        <w:bidi/>
+        <w:rPr>
+          <w:rFonts w:hint="cs"/>
+          <w:rtl/>
+          <w:lang w:bidi="ar-EG"/>
+        </w:rPr>
+      </w:pPr>
+      <w:r>
+        <w:rPr>
+          <w:rFonts w:hint="cs"/>
+          <w:rtl/>
+          <w:lang w:bidi="ar-EG"/>
+        </w:rPr>
+        <w:t xml:space="preserve">ف عمل ال </w:t>
+      </w:r>
+      <w:r>
+        <w:rPr>
+          <w:lang w:bidi="ar-EG"/>
+        </w:rPr>
+        <w:t>DB</w:t>
+      </w:r>
+      <w:r>
+        <w:rPr>
+          <w:rFonts w:hint="cs"/>
+          <w:rtl/>
+          <w:lang w:bidi="ar-EG"/>
+        </w:rPr>
+        <w:t xml:space="preserve"> . </w:t>
+      </w:r>
+    </w:p>
+    <w:p>
+      <w:pPr>
+        <w:pStyle w:val="ListParagraph"/>
+        <w:bidi/>
+        <w:rPr>
+          <w:rtl/>
+          <w:lang w:bidi="ar-EG"/>
+        </w:rPr>
+      </w:pPr>
+    </w:p>
+    <w:p>
+      <w:pPr>
+        <w:pStyle w:val="ListParagraph"/>
+        <w:bidi/>
+        <w:rPr>
+          <w:rtl/>
+          <w:lang w:bidi="ar-EG"/>
+        </w:rPr>
+      </w:pPr>
+    </w:p>
+    <w:p>
+      <w:pPr>
+        <w:pStyle w:val="ListParagraph"/>
+        <w:bidi/>
+        <w:rPr>
+          <w:rtl/>
+          <w:lang w:bidi="ar-EG"/>
+        </w:rPr>
+      </w:pPr>
+    </w:p>
+    <w:p>
+      <w:pPr>
+        <w:pStyle w:val="ListParagraph"/>
+        <w:bidi/>
+        <w:rPr>
+          <w:rtl/>
+          <w:lang w:bidi="ar-EG"/>
+        </w:rPr>
+      </w:pPr>
+    </w:p>
+    <w:p>
+      <w:pPr>
+        <w:pStyle w:val="ListParagraph"/>
+        <w:bidi/>
+        <w:rPr>
+          <w:rtl/>
+          <w:lang w:bidi="ar-EG"/>
+        </w:rPr>
+      </w:pPr>
+    </w:p>
+    <w:p>
+      <w:pPr>
+        <w:pStyle w:val="ListParagraph"/>
+        <w:bidi/>
+        <w:rPr>
+          <w:rtl/>
+          <w:lang w:bidi="ar-EG"/>
+        </w:rPr>
+      </w:pPr>
+    </w:p>
+    <w:p>
+      <w:pPr>
+        <w:pStyle w:val="ListParagraph"/>
+        <w:bidi/>
+        <w:rPr>
+          <w:rtl/>
+          <w:lang w:bidi="ar-EG"/>
+        </w:rPr>
+      </w:pPr>
+      <w:r>
+        <w:rPr>
+          <w:rFonts w:cs="Arial"/>
+          <w:rtl/>
+          <w:lang w:bidi="ar-EG"/>
+        </w:rPr>
+        <w:drawing>
+          <wp:anchor distT="0" distB="0" distL="114300" distR="114300" simplePos="0" relativeHeight="251689984" behindDoc="0" locked="0" layoutInCell="1" allowOverlap="1" wp14:anchorId="4E9B6BBA" wp14:editId="3B80A227">
+            <wp:simplePos x="0" y="0"/>
+            <wp:positionH relativeFrom="column">
+              <wp:posOffset>-420044</wp:posOffset>
+            </wp:positionH>
+            <wp:positionV relativeFrom="paragraph">
+              <wp:posOffset>201552</wp:posOffset>
+            </wp:positionV>
+            <wp:extent cx="3731741" cy="1425675"/>
+            <wp:effectExtent l="0" t="0" r="2540" b="3175"/>
+            <wp:wrapNone/>
+            <wp:docPr id="74" name="Picture 74"/>
+            <wp:cNvGraphicFramePr>
+              <a:graphicFrameLocks xmlns:a="http://schemas.openxmlformats.org/drawingml/2006/main" noChangeAspect="1"/>
+            </wp:cNvGraphicFramePr>
+            <a:graphic xmlns:a="http://schemas.openxmlformats.org/drawingml/2006/main">
+              <a:graphicData uri="http://schemas.openxmlformats.org/drawingml/2006/picture">
+                <pic:pic xmlns:pic="http://schemas.openxmlformats.org/drawingml/2006/picture">
+                  <pic:nvPicPr>
+                    <pic:cNvPr id="1" name=""/>
+                    <pic:cNvPicPr/>
+                  </pic:nvPicPr>
+                  <pic:blipFill>
+                    <a:blip r:embed="rId32">
+                      <a:extLst>
+                        <a:ext uri="{28A0092B-C50C-407E-A947-70E740481C1C}">
+                          <a14:useLocalDpi xmlns:a14="http://schemas.microsoft.com/office/drawing/2010/main" val="0"/>
+                        </a:ext>
+                      </a:extLst>
+                    </a:blip>
+                    <a:stretch>
+                      <a:fillRect/>
+                    </a:stretch>
+                  </pic:blipFill>
+                  <pic:spPr>
+                    <a:xfrm>
+                      <a:off x="0" y="0"/>
+                      <a:ext cx="3731741" cy="1425675"/>
+                    </a:xfrm>
+                    <a:prstGeom prst="rect">
+                      <a:avLst/>
+                    </a:prstGeom>
+                  </pic:spPr>
+                </pic:pic>
+              </a:graphicData>
+            </a:graphic>
+            <wp14:sizeRelH relativeFrom="margin">
+              <wp14:pctWidth>0</wp14:pctWidth>
+            </wp14:sizeRelH>
+            <wp14:sizeRelV relativeFrom="margin">
+              <wp14:pctHeight>0</wp14:pctHeight>
+            </wp14:sizeRelV>
+          </wp:anchor>
+        </w:drawing>
+      </w:r>
+    </w:p>
+    <w:p>
+      <w:pPr>
+        <w:pStyle w:val="ListParagraph"/>
+        <w:numPr>
+          <w:ilvl w:val="0"/>
+          <w:numId w:val="42"/>
+        </w:numPr>
+        <w:bidi/>
+        <w:rPr>
+          <w:lang w:bidi="ar-EG"/>
+        </w:rPr>
+      </w:pPr>
+      <w:r>
+        <w:rPr>
+          <w:rFonts w:hint="cs"/>
+          <w:rtl/>
+          <w:lang w:bidi="ar-EG"/>
+        </w:rPr>
+        <w:t xml:space="preserve">طيب كدة خلصنا  التاب بتاع ال </w:t>
+      </w:r>
+      <w:r>
+        <w:rPr>
+          <w:lang w:bidi="ar-EG"/>
+        </w:rPr>
+        <w:t xml:space="preserve">basic </w:t>
+      </w:r>
+      <w:r>
+        <w:rPr>
+          <w:rFonts w:hint="cs"/>
+          <w:rtl/>
+          <w:lang w:bidi="ar-EG"/>
+        </w:rPr>
+        <w:t xml:space="preserve"> فاضل بس </w:t>
+      </w:r>
+    </w:p>
+    <w:p>
+      <w:pPr>
+        <w:pStyle w:val="ListParagraph"/>
+        <w:bidi/>
+        <w:rPr>
+          <w:rtl/>
+          <w:lang w:bidi="ar-EG"/>
+        </w:rPr>
+      </w:pPr>
+      <w:r>
+        <w:rPr>
+          <w:rFonts w:hint="cs"/>
+          <w:rtl/>
+          <w:lang w:bidi="ar-EG"/>
+        </w:rPr>
+        <w:t xml:space="preserve">نشرح كام حاجة مهمين ف باقى التاب . </w:t>
+      </w:r>
+    </w:p>
+    <w:p>
+      <w:pPr>
+        <w:pStyle w:val="ListParagraph"/>
+        <w:bidi/>
+        <w:rPr>
+          <w:rtl/>
+          <w:lang w:bidi="ar-EG"/>
+        </w:rPr>
+      </w:pPr>
+    </w:p>
+    <w:p>
+      <w:pPr>
+        <w:pStyle w:val="ListParagraph"/>
+        <w:bidi/>
+        <w:rPr>
+          <w:rFonts w:hint="cs"/>
+          <w:rtl/>
+          <w:lang w:bidi="ar-EG"/>
+        </w:rPr>
+      </w:pPr>
+    </w:p>
+    <w:p>
+      <w:pPr>
+        <w:rPr>
+          <w:rtl/>
+          <w:lang w:bidi="ar-EG"/>
+        </w:rPr>
+      </w:pPr>
+    </w:p>
+    <w:p>
+      <w:pPr>
+        <w:rPr>
+          <w:rtl/>
+          <w:lang w:bidi="ar-EG"/>
+        </w:rPr>
+      </w:pPr>
+    </w:p>
+    <w:p>
+      <w:pPr>
+        <w:rPr>
+          <w:rtl/>
+          <w:lang w:bidi="ar-EG"/>
+        </w:rPr>
+      </w:pPr>
+    </w:p>
+    <w:p>
+      <w:pPr>
+        <w:bidi/>
+        <w:rPr>
+          <w:rtl/>
+          <w:lang w:bidi="ar-EG"/>
+        </w:rPr>
+      </w:pPr>
+    </w:p>
+    <w:p>
+      <w:pPr>
+        <w:pStyle w:val="ListParagraph"/>
+        <w:numPr>
+          <w:ilvl w:val="0"/>
+          <w:numId w:val="42"/>
+        </w:numPr>
+        <w:bidi/>
+        <w:rPr>
+          <w:lang w:bidi="ar-EG"/>
+        </w:rPr>
+      </w:pPr>
+      <w:r>
+        <w:rPr>
+          <w:rFonts w:cs="Arial"/>
+          <w:rtl/>
+          <w:lang w:bidi="ar-EG"/>
+        </w:rPr>
+        <w:lastRenderedPageBreak/>
+        <w:drawing>
+          <wp:anchor distT="0" distB="0" distL="114300" distR="114300" simplePos="0" relativeHeight="251691008" behindDoc="0" locked="0" layoutInCell="1" allowOverlap="1" wp14:anchorId="5EC2B63F" wp14:editId="6ED673E3">
+            <wp:simplePos x="0" y="0"/>
+            <wp:positionH relativeFrom="column">
+              <wp:posOffset>-426239</wp:posOffset>
+            </wp:positionH>
+            <wp:positionV relativeFrom="paragraph">
+              <wp:posOffset>430462</wp:posOffset>
+            </wp:positionV>
+            <wp:extent cx="4757352" cy="1941569"/>
+            <wp:effectExtent l="0" t="0" r="5715" b="1905"/>
+            <wp:wrapNone/>
+            <wp:docPr id="75" name="Picture 75"/>
+            <wp:cNvGraphicFramePr>
+              <a:graphicFrameLocks xmlns:a="http://schemas.openxmlformats.org/drawingml/2006/main" noChangeAspect="1"/>
+            </wp:cNvGraphicFramePr>
+            <a:graphic xmlns:a="http://schemas.openxmlformats.org/drawingml/2006/main">
+              <a:graphicData uri="http://schemas.openxmlformats.org/drawingml/2006/picture">
+                <pic:pic xmlns:pic="http://schemas.openxmlformats.org/drawingml/2006/picture">
+                  <pic:nvPicPr>
+                    <pic:cNvPr id="1" name=""/>
+                    <pic:cNvPicPr/>
+                  </pic:nvPicPr>
+                  <pic:blipFill>
+                    <a:blip r:embed="rId33" cstate="print">
+                      <a:extLst>
+                        <a:ext uri="{28A0092B-C50C-407E-A947-70E740481C1C}">
+                          <a14:useLocalDpi xmlns:a14="http://schemas.microsoft.com/office/drawing/2010/main" val="0"/>
+                        </a:ext>
+                      </a:extLst>
+                    </a:blip>
+                    <a:stretch>
+                      <a:fillRect/>
+                    </a:stretch>
+                  </pic:blipFill>
+                  <pic:spPr>
+                    <a:xfrm>
+                      <a:off x="0" y="0"/>
+                      <a:ext cx="4757352" cy="1941569"/>
+                    </a:xfrm>
+                    <a:prstGeom prst="rect">
+                      <a:avLst/>
+                    </a:prstGeom>
+                  </pic:spPr>
+                </pic:pic>
+              </a:graphicData>
+            </a:graphic>
+            <wp14:sizeRelH relativeFrom="margin">
+              <wp14:pctWidth>0</wp14:pctWidth>
+            </wp14:sizeRelH>
+            <wp14:sizeRelV relativeFrom="margin">
+              <wp14:pctHeight>0</wp14:pctHeight>
+            </wp14:sizeRelV>
+          </wp:anchor>
+        </w:drawing>
+      </w:r>
+      <w:r>
+        <w:rPr>
+          <w:rFonts w:hint="cs"/>
+          <w:rtl/>
+          <w:lang w:bidi="ar-EG"/>
+        </w:rPr>
+        <w:t>هنروح لل</w:t>
+      </w:r>
+      <w:r>
+        <w:rPr>
+          <w:lang w:bidi="ar-EG"/>
+        </w:rPr>
+        <w:t xml:space="preserve"> addition setting </w:t>
+      </w:r>
+      <w:r>
+        <w:rPr>
+          <w:rFonts w:hint="cs"/>
+          <w:rtl/>
+          <w:lang w:bidi="ar-EG"/>
+        </w:rPr>
+        <w:t xml:space="preserve">. ودى فيها لو عاوز  عاوز ال </w:t>
+      </w:r>
+      <w:r>
+        <w:rPr>
+          <w:lang w:bidi="ar-EG"/>
+        </w:rPr>
+        <w:t xml:space="preserve">database </w:t>
+      </w:r>
+      <w:r>
+        <w:rPr>
+          <w:rFonts w:hint="cs"/>
+          <w:rtl/>
+          <w:lang w:bidi="ar-EG"/>
+        </w:rPr>
+        <w:t xml:space="preserve"> الى عملتها </w:t>
+      </w:r>
+      <w:r>
+        <w:rPr>
+          <w:lang w:bidi="ar-EG"/>
+        </w:rPr>
+        <w:t xml:space="preserve">create </w:t>
+      </w:r>
+      <w:r>
+        <w:rPr>
+          <w:rFonts w:hint="cs"/>
+          <w:rtl/>
+          <w:lang w:bidi="ar-EG"/>
+        </w:rPr>
+        <w:t xml:space="preserve"> دلوقتى تاخد </w:t>
+      </w:r>
+      <w:r>
+        <w:rPr>
+          <w:lang w:bidi="ar-EG"/>
+        </w:rPr>
+        <w:t xml:space="preserve">backup </w:t>
+      </w:r>
+      <w:r>
+        <w:rPr>
+          <w:rFonts w:hint="cs"/>
+          <w:rtl/>
+          <w:lang w:bidi="ar-EG"/>
+        </w:rPr>
+        <w:t xml:space="preserve">من واحدة انا عملها قبل كدة ولا لا. بس ال </w:t>
+      </w:r>
+      <w:r>
+        <w:rPr>
+          <w:lang w:bidi="ar-EG"/>
+        </w:rPr>
+        <w:t xml:space="preserve">backup </w:t>
+      </w:r>
+      <w:r>
+        <w:rPr>
+          <w:rFonts w:hint="cs"/>
+          <w:rtl/>
+          <w:lang w:bidi="ar-EG"/>
+        </w:rPr>
+        <w:t xml:space="preserve"> دة يكون موجود  على</w:t>
+      </w:r>
+      <w:r>
+        <w:rPr>
+          <w:lang w:bidi="ar-EG"/>
+        </w:rPr>
+        <w:t xml:space="preserve"> azure </w:t>
+      </w:r>
+      <w:r>
+        <w:rPr>
+          <w:rFonts w:hint="cs"/>
+          <w:rtl/>
+          <w:lang w:bidi="ar-EG"/>
+        </w:rPr>
+        <w:t xml:space="preserve"> ف احنا معندناش  </w:t>
+      </w:r>
+      <w:r>
+        <w:rPr>
+          <w:lang w:bidi="ar-EG"/>
+        </w:rPr>
+        <w:t xml:space="preserve">backup </w:t>
+      </w:r>
+      <w:r>
+        <w:rPr>
+          <w:rFonts w:hint="cs"/>
+          <w:rtl/>
+          <w:lang w:bidi="ar-EG"/>
+        </w:rPr>
+        <w:t xml:space="preserve"> ف خلاص هنختار </w:t>
+      </w:r>
+      <w:r>
+        <w:rPr>
+          <w:lang w:bidi="ar-EG"/>
+        </w:rPr>
+        <w:t xml:space="preserve">none </w:t>
+      </w:r>
+      <w:r>
+        <w:rPr>
+          <w:rFonts w:hint="cs"/>
+          <w:rtl/>
+          <w:lang w:bidi="ar-EG"/>
+        </w:rPr>
+        <w:t xml:space="preserve"> مش </w:t>
+      </w:r>
+      <w:r>
+        <w:rPr>
+          <w:lang w:bidi="ar-EG"/>
+        </w:rPr>
+        <w:t xml:space="preserve">backup </w:t>
+      </w:r>
+    </w:p>
+    <w:p>
+      <w:pPr>
+        <w:pStyle w:val="ListParagraph"/>
+        <w:bidi/>
+        <w:rPr>
+          <w:rtl/>
+          <w:lang w:bidi="ar-EG"/>
+        </w:rPr>
+      </w:pPr>
+    </w:p>
+    <w:p>
+      <w:pPr>
+        <w:rPr>
+          <w:rtl/>
+          <w:lang w:bidi="ar-EG"/>
+        </w:rPr>
+      </w:pPr>
+    </w:p>
+    <w:p>
+      <w:pPr>
+        <w:rPr>
+          <w:rtl/>
+          <w:lang w:bidi="ar-EG"/>
+        </w:rPr>
+      </w:pPr>
+    </w:p>
+    <w:p>
+      <w:pPr>
+        <w:rPr>
+          <w:rtl/>
+          <w:lang w:bidi="ar-EG"/>
+        </w:rPr>
+      </w:pPr>
+    </w:p>
+    <w:p>
+      <w:pPr>
+        <w:rPr>
+          <w:rtl/>
+          <w:lang w:bidi="ar-EG"/>
+        </w:rPr>
+      </w:pPr>
+    </w:p>
+    <w:p>
+      <w:pPr>
+        <w:rPr>
+          <w:rtl/>
+          <w:lang w:bidi="ar-EG"/>
+        </w:rPr>
+      </w:pPr>
+    </w:p>
+    <w:p>
+      <w:pPr>
+        <w:rPr>
+          <w:rtl/>
+          <w:lang w:bidi="ar-EG"/>
+        </w:rPr>
+      </w:pPr>
+    </w:p>
+    <w:p>
+      <w:pPr>
+        <w:rPr>
+          <w:rtl/>
+          <w:lang w:bidi="ar-EG"/>
+        </w:rPr>
+      </w:pPr>
+    </w:p>
+    <w:p>
+      <w:pPr>
+        <w:rPr>
+          <w:rtl/>
+          <w:lang w:bidi="ar-EG"/>
+        </w:rPr>
+      </w:pPr>
+    </w:p>
+    <w:p>
+      <w:pPr>
+        <w:pStyle w:val="ListParagraph"/>
+        <w:numPr>
+          <w:ilvl w:val="0"/>
+          <w:numId w:val="42"/>
+        </w:numPr>
+        <w:bidi/>
+        <w:rPr>
+          <w:rFonts w:hint="cs"/>
+          <w:lang w:bidi="ar-EG"/>
+        </w:rPr>
+      </w:pPr>
+      <w:r>
+        <w:rPr>
+          <w:rFonts w:hint="cs"/>
+          <w:rtl/>
+          <w:lang w:bidi="ar-EG"/>
+        </w:rPr>
+        <w:t xml:space="preserve">بس كدة خلصنا كل الحجات المهمه ف التاب المختلفه دوس بقا على . </w:t>
+      </w:r>
+      <w:r>
+        <w:rPr>
+          <w:lang w:bidi="ar-EG"/>
+        </w:rPr>
+        <w:t xml:space="preserve">create </w:t>
+      </w:r>
+      <w:r>
+        <w:rPr>
+          <w:rFonts w:hint="cs"/>
+          <w:rtl/>
+          <w:lang w:bidi="ar-EG"/>
+        </w:rPr>
+        <w:t xml:space="preserve"> </w:t>
+      </w:r>
+    </w:p>
+    <w:p>
+      <w:pPr>
+        <w:pStyle w:val="ListParagraph"/>
+        <w:numPr>
+          <w:ilvl w:val="0"/>
+          <w:numId w:val="42"/>
+        </w:numPr>
+        <w:bidi/>
+        <w:rPr>
+          <w:lang w:bidi="ar-EG"/>
+        </w:rPr>
+      </w:pPr>
+      <w:r>
+        <w:rPr>
+          <w:rFonts w:hint="cs"/>
+          <w:rtl/>
+          <w:lang w:bidi="ar-EG"/>
+        </w:rPr>
+        <w:t xml:space="preserve">الى هيعمله هو حاجتين </w:t>
+      </w:r>
+      <w:r>
+        <w:rPr>
+          <w:lang w:bidi="ar-EG"/>
+        </w:rPr>
+        <w:t xml:space="preserve"> </w:t>
+      </w:r>
+      <w:r>
+        <w:rPr>
+          <w:rFonts w:hint="cs"/>
+          <w:rtl/>
+          <w:lang w:bidi="ar-EG"/>
+        </w:rPr>
+        <w:t xml:space="preserve"> الاوله </w:t>
+      </w:r>
+      <w:r>
+        <w:rPr>
+          <w:lang w:bidi="ar-EG"/>
+        </w:rPr>
+        <w:t xml:space="preserve">data base </w:t>
+      </w:r>
+      <w:r>
+        <w:rPr>
+          <w:rFonts w:hint="cs"/>
+          <w:rtl/>
+          <w:lang w:bidi="ar-EG"/>
+        </w:rPr>
+        <w:t xml:space="preserve"> فاضيه وكمان </w:t>
+      </w:r>
+      <w:r>
+        <w:rPr>
+          <w:lang w:bidi="ar-EG"/>
+        </w:rPr>
+        <w:t xml:space="preserve">sql server </w:t>
+      </w:r>
+      <w:r>
+        <w:rPr>
+          <w:rFonts w:hint="cs"/>
+          <w:rtl/>
+          <w:lang w:bidi="ar-EG"/>
+        </w:rPr>
+        <w:t xml:space="preserve"> ودة قلنا مش </w:t>
+      </w:r>
+      <w:r>
+        <w:rPr>
+          <w:lang w:bidi="ar-EG"/>
+        </w:rPr>
+        <w:t xml:space="preserve">server </w:t>
+      </w:r>
+      <w:r>
+        <w:rPr>
+          <w:rFonts w:hint="cs"/>
+          <w:rtl/>
+          <w:lang w:bidi="ar-EG"/>
+        </w:rPr>
+        <w:t xml:space="preserve"> دة </w:t>
+      </w:r>
+      <w:r>
+        <w:rPr>
+          <w:lang w:bidi="ar-EG"/>
+        </w:rPr>
+        <w:t xml:space="preserve">logical folder </w:t>
+      </w:r>
+      <w:r>
+        <w:rPr>
+          <w:rFonts w:hint="cs"/>
+          <w:rtl/>
+          <w:lang w:bidi="ar-EG"/>
+        </w:rPr>
+        <w:t xml:space="preserve"> . </w:t>
+      </w:r>
+    </w:p>
+    <w:p>
+      <w:pPr>
+        <w:pStyle w:val="ListParagraph"/>
+        <w:bidi/>
+        <w:rPr>
+          <w:rtl/>
+          <w:lang w:bidi="ar-EG"/>
+        </w:rPr>
+      </w:pPr>
+    </w:p>
+    <w:p>
+      <w:pPr>
+        <w:pStyle w:val="ListParagraph"/>
+        <w:bidi/>
+        <w:rPr>
+          <w:rFonts w:hint="cs"/>
+          <w:b/>
+          <w:bCs/>
+          <w:rtl/>
+          <w:lang w:bidi="ar-EG"/>
+        </w:rPr>
+      </w:pPr>
+      <w:r>
+        <w:rPr>
+          <w:rFonts w:hint="cs"/>
+          <w:b/>
+          <w:bCs/>
+          <w:rtl/>
+          <w:lang w:bidi="ar-EG"/>
+        </w:rPr>
+        <w:t>تعاله  نشوف بقا نستخدام  او نعمل</w:t>
+      </w:r>
+      <w:r>
+        <w:rPr>
+          <w:rFonts w:hint="cs"/>
+          <w:b/>
+          <w:bCs/>
+          <w:rtl/>
+          <w:lang w:bidi="ar-EG"/>
+        </w:rPr>
+        <w:t xml:space="preserve"> </w:t>
+      </w:r>
+      <w:r>
+        <w:rPr>
+          <w:rFonts w:hint="cs"/>
+          <w:b/>
+          <w:bCs/>
+          <w:rtl/>
+          <w:lang w:bidi="ar-EG"/>
+        </w:rPr>
+        <w:t xml:space="preserve"> نعمل </w:t>
+      </w:r>
+      <w:r>
+        <w:rPr>
+          <w:b/>
+          <w:bCs/>
+          <w:lang w:bidi="ar-EG"/>
+        </w:rPr>
+        <w:t xml:space="preserve">access </w:t>
+      </w:r>
+      <w:r>
+        <w:rPr>
+          <w:rFonts w:hint="cs"/>
+          <w:b/>
+          <w:bCs/>
+          <w:rtl/>
+          <w:lang w:bidi="ar-EG"/>
+        </w:rPr>
+        <w:t xml:space="preserve"> لل</w:t>
+      </w:r>
+      <w:r>
+        <w:rPr>
+          <w:b/>
+          <w:bCs/>
+          <w:lang w:bidi="ar-EG"/>
+        </w:rPr>
+        <w:t xml:space="preserve">DB </w:t>
+      </w:r>
+      <w:r>
+        <w:rPr>
+          <w:rFonts w:hint="cs"/>
+          <w:b/>
+          <w:bCs/>
+          <w:rtl/>
+          <w:lang w:bidi="ar-EG"/>
+        </w:rPr>
+        <w:t xml:space="preserve"> دى ازاى </w:t>
+      </w:r>
+    </w:p>
+    <w:p>
+      <w:pPr>
+        <w:rPr>
+          <w:rtl/>
+          <w:lang w:bidi="ar-EG"/>
+        </w:rPr>
+      </w:pPr>
+    </w:p>
+    <w:p>
+      <w:pPr>
+        <w:pStyle w:val="Heading1"/>
+        <w:rPr>
+          <w:lang w:bidi="ar-EG"/>
+        </w:rPr>
+      </w:pPr>
+      <w:r>
+        <w:rPr>
+          <w:lang w:bidi="ar-EG"/>
+        </w:rPr>
+        <w:t xml:space="preserve">5 </w:t>
+      </w:r>
+      <w:r>
+        <w:rPr>
+          <w:lang w:bidi="ar-EG"/>
+        </w:rPr>
+        <w:t>–access Database on cloud :</w:t>
+      </w:r>
+      <w:r>
+        <w:rPr>
+          <w:lang w:bidi="ar-EG"/>
+        </w:rPr>
+        <w:t xml:space="preserve"> </w:t>
+      </w:r>
+    </w:p>
+    <w:p>
+      <w:pPr>
+        <w:rPr>
+          <w:lang w:bidi="ar-EG"/>
+        </w:rPr>
+      </w:pPr>
+    </w:p>
+    <w:p>
+      <w:pPr>
+        <w:bidi/>
+        <w:rPr>
+          <w:rtl/>
+          <w:lang w:bidi="ar-EG"/>
+        </w:rPr>
+      </w:pPr>
+      <w:r>
+        <w:rPr>
+          <w:rFonts w:hint="cs"/>
+          <w:rtl/>
+          <w:lang w:bidi="ar-EG"/>
+        </w:rPr>
+        <w:t xml:space="preserve">هنعمل </w:t>
+      </w:r>
+      <w:r>
+        <w:rPr>
+          <w:lang w:bidi="ar-EG"/>
+        </w:rPr>
+        <w:t xml:space="preserve"> access </w:t>
+      </w:r>
+      <w:r>
+        <w:rPr>
+          <w:rFonts w:hint="cs"/>
+          <w:rtl/>
+          <w:lang w:bidi="ar-EG"/>
+        </w:rPr>
+        <w:t xml:space="preserve"> لل</w:t>
+      </w:r>
+      <w:r>
+        <w:rPr>
+          <w:lang w:bidi="ar-EG"/>
+        </w:rPr>
+        <w:t xml:space="preserve">DB </w:t>
+      </w:r>
+      <w:r>
+        <w:rPr>
+          <w:rFonts w:hint="cs"/>
+          <w:rtl/>
+          <w:lang w:bidi="ar-EG"/>
+        </w:rPr>
+        <w:t xml:space="preserve"> بتاعتنا يسطا  الى لسه عملنها . </w:t>
+      </w:r>
+    </w:p>
+    <w:p>
+      <w:pPr>
+        <w:bidi/>
+        <w:rPr>
+          <w:rFonts w:hint="cs"/>
+          <w:rtl/>
+          <w:lang w:bidi="ar-EG"/>
+        </w:rPr>
+      </w:pPr>
+      <w:r>
+        <w:rPr>
+          <w:rFonts w:hint="cs"/>
+          <w:rtl/>
+          <w:lang w:bidi="ar-EG"/>
+        </w:rPr>
+        <w:t>وهنشوف   لو عاوز مثلا استخدام ال</w:t>
+      </w:r>
+      <w:r>
+        <w:rPr>
+          <w:lang w:bidi="ar-EG"/>
+        </w:rPr>
+        <w:t xml:space="preserve">DB </w:t>
+      </w:r>
+      <w:r>
+        <w:rPr>
+          <w:rFonts w:hint="cs"/>
+          <w:rtl/>
+          <w:lang w:bidi="ar-EG"/>
+        </w:rPr>
+        <w:t xml:space="preserve"> الى عملتها على </w:t>
+      </w:r>
+      <w:r>
+        <w:rPr>
+          <w:lang w:bidi="ar-EG"/>
+        </w:rPr>
+        <w:t xml:space="preserve">cloud </w:t>
+      </w:r>
+      <w:r>
+        <w:rPr>
+          <w:rFonts w:hint="cs"/>
+          <w:rtl/>
+          <w:lang w:bidi="ar-EG"/>
+        </w:rPr>
+        <w:t xml:space="preserve"> ف  </w:t>
+      </w:r>
+      <w:r>
+        <w:rPr>
+          <w:lang w:bidi="ar-EG"/>
+        </w:rPr>
+        <w:t>connection</w:t>
+      </w:r>
+      <w:r>
+        <w:rPr>
+          <w:rFonts w:hint="cs"/>
+          <w:rtl/>
+          <w:lang w:bidi="ar-EG"/>
+        </w:rPr>
+        <w:t xml:space="preserve"> استرنج ف </w:t>
+      </w:r>
+      <w:r>
+        <w:rPr>
+          <w:lang w:bidi="ar-EG"/>
+        </w:rPr>
+        <w:t xml:space="preserve">app </w:t>
+      </w:r>
+      <w:r>
+        <w:rPr>
+          <w:rFonts w:hint="cs"/>
+          <w:rtl/>
+          <w:lang w:bidi="ar-EG"/>
+        </w:rPr>
+        <w:t xml:space="preserve"> عندى .</w:t>
+      </w:r>
+    </w:p>
+    <w:p>
+      <w:pPr>
+        <w:bidi/>
+        <w:rPr>
+          <w:rtl/>
+          <w:lang w:bidi="ar-EG"/>
+        </w:rPr>
+      </w:pPr>
+      <w:r>
+        <w:rPr>
+          <w:rFonts w:hint="cs"/>
+          <w:rtl/>
+          <w:lang w:bidi="ar-EG"/>
+        </w:rPr>
+        <w:t xml:space="preserve">ندخل ف الخطوات على طول </w:t>
+      </w:r>
+      <w:r>
+        <w:rPr>
+          <w:rFonts w:hint="cs"/>
+          <w:rtl/>
+          <w:lang w:bidi="ar-EG"/>
+        </w:rPr>
+        <w:t xml:space="preserve"> لازاى اعمل </w:t>
+      </w:r>
+      <w:r>
+        <w:rPr>
+          <w:lang w:bidi="ar-EG"/>
+        </w:rPr>
+        <w:t xml:space="preserve">access </w:t>
+      </w:r>
+      <w:r>
+        <w:rPr>
+          <w:rFonts w:hint="cs"/>
+          <w:rtl/>
+          <w:lang w:bidi="ar-EG"/>
+        </w:rPr>
+        <w:t xml:space="preserve"> ل</w:t>
+      </w:r>
+      <w:r>
+        <w:rPr>
+          <w:lang w:bidi="ar-EG"/>
+        </w:rPr>
+        <w:t xml:space="preserve">database </w:t>
+      </w:r>
+      <w:r>
+        <w:rPr>
+          <w:rFonts w:hint="cs"/>
+          <w:rtl/>
+          <w:lang w:bidi="ar-EG"/>
+        </w:rPr>
+        <w:t xml:space="preserve"> على </w:t>
+      </w:r>
+      <w:r>
+        <w:rPr>
+          <w:lang w:bidi="ar-EG"/>
+        </w:rPr>
+        <w:t xml:space="preserve">cloud </w:t>
+      </w:r>
+      <w:r>
+        <w:rPr>
+          <w:rFonts w:hint="cs"/>
+          <w:rtl/>
+          <w:lang w:bidi="ar-EG"/>
+        </w:rPr>
+        <w:t xml:space="preserve"> : </w:t>
+      </w:r>
+    </w:p>
+    <w:p>
+      <w:pPr>
+        <w:bidi/>
+        <w:rPr>
+          <w:rtl/>
+          <w:lang w:bidi="ar-EG"/>
+        </w:rPr>
+      </w:pPr>
+    </w:p>
+    <w:p>
+      <w:pPr>
+        <w:pStyle w:val="ListParagraph"/>
+        <w:numPr>
+          <w:ilvl w:val="0"/>
+          <w:numId w:val="43"/>
+        </w:numPr>
+        <w:bidi/>
+        <w:rPr>
+          <w:lang w:bidi="ar-EG"/>
+        </w:rPr>
+      </w:pPr>
+      <w:r>
+        <w:rPr>
+          <w:rFonts w:hint="cs"/>
+          <w:rtl/>
+          <w:lang w:bidi="ar-EG"/>
+        </w:rPr>
+        <w:t>هنفتح ال</w:t>
+      </w:r>
+      <w:r>
+        <w:rPr>
+          <w:lang w:bidi="ar-EG"/>
+        </w:rPr>
+        <w:t xml:space="preserve">sql server management studio </w:t>
+      </w:r>
+      <w:r>
+        <w:rPr>
+          <w:rFonts w:hint="cs"/>
+          <w:rtl/>
+          <w:lang w:bidi="ar-EG"/>
+        </w:rPr>
+        <w:t xml:space="preserve"> من الجهاز عادى  .</w:t>
+      </w:r>
+    </w:p>
+    <w:p>
+      <w:pPr>
+        <w:pStyle w:val="ListParagraph"/>
+        <w:numPr>
+          <w:ilvl w:val="0"/>
+          <w:numId w:val="43"/>
+        </w:numPr>
+        <w:bidi/>
+        <w:rPr>
+          <w:rFonts w:hint="cs"/>
+          <w:rtl/>
+          <w:lang w:bidi="ar-EG"/>
+        </w:rPr>
+      </w:pPr>
       <w:bookmarkStart w:id="3" w:name="_GoBack"/>
       <w:bookmarkEnd w:id="3"/>
     </w:p>
@@ -11288,304 +14283,8 @@
         </w:rPr>
       </w:pPr>
     </w:p>
-    <w:p>
-      <w:pPr>
-        <w:rPr>
-          <w:rtl/>
-          <w:lang w:bidi="ar-EG"/>
-        </w:rPr>
-      </w:pPr>
-    </w:p>
-    <w:p>
-      <w:pPr>
-        <w:rPr>
-          <w:rtl/>
-          <w:lang w:bidi="ar-EG"/>
-        </w:rPr>
-      </w:pPr>
-    </w:p>
-    <w:p>
-      <w:pPr>
-        <w:rPr>
-          <w:rtl/>
-          <w:lang w:bidi="ar-EG"/>
-        </w:rPr>
-      </w:pPr>
-    </w:p>
-    <w:p>
-      <w:pPr>
-        <w:rPr>
-          <w:rtl/>
-          <w:lang w:bidi="ar-EG"/>
-        </w:rPr>
-      </w:pPr>
-    </w:p>
-    <w:p>
-      <w:pPr>
-        <w:rPr>
-          <w:rtl/>
-          <w:lang w:bidi="ar-EG"/>
-        </w:rPr>
-      </w:pPr>
-    </w:p>
-    <w:p>
-      <w:pPr>
-        <w:rPr>
-          <w:rtl/>
-          <w:lang w:bidi="ar-EG"/>
-        </w:rPr>
-      </w:pPr>
-    </w:p>
-    <w:p>
-      <w:pPr>
-        <w:rPr>
-          <w:rtl/>
-          <w:lang w:bidi="ar-EG"/>
-        </w:rPr>
-      </w:pPr>
-    </w:p>
-    <w:p>
-      <w:pPr>
-        <w:rPr>
-          <w:rtl/>
-          <w:lang w:bidi="ar-EG"/>
-        </w:rPr>
-      </w:pPr>
-    </w:p>
-    <w:p>
-      <w:pPr>
-        <w:rPr>
-          <w:rtl/>
-          <w:lang w:bidi="ar-EG"/>
-        </w:rPr>
-      </w:pPr>
-    </w:p>
-    <w:p>
-      <w:pPr>
-        <w:rPr>
-          <w:rtl/>
-          <w:lang w:bidi="ar-EG"/>
-        </w:rPr>
-      </w:pPr>
-    </w:p>
-    <w:p>
-      <w:pPr>
-        <w:rPr>
-          <w:rtl/>
-          <w:lang w:bidi="ar-EG"/>
-        </w:rPr>
-      </w:pPr>
-    </w:p>
-    <w:p>
-      <w:pPr>
-        <w:rPr>
-          <w:rtl/>
-          <w:lang w:bidi="ar-EG"/>
-        </w:rPr>
-      </w:pPr>
-    </w:p>
-    <w:p>
-      <w:pPr>
-        <w:rPr>
-          <w:rtl/>
-          <w:lang w:bidi="ar-EG"/>
-        </w:rPr>
-      </w:pPr>
-    </w:p>
-    <w:p>
-      <w:pPr>
-        <w:rPr>
-          <w:rtl/>
-          <w:lang w:bidi="ar-EG"/>
-        </w:rPr>
-      </w:pPr>
-    </w:p>
-    <w:p>
-      <w:pPr>
-        <w:rPr>
-          <w:rtl/>
-          <w:lang w:bidi="ar-EG"/>
-        </w:rPr>
-      </w:pPr>
-    </w:p>
-    <w:p>
-      <w:pPr>
-        <w:rPr>
-          <w:rtl/>
-          <w:lang w:bidi="ar-EG"/>
-        </w:rPr>
-      </w:pPr>
-    </w:p>
-    <w:p>
-      <w:pPr>
-        <w:rPr>
-          <w:rtl/>
-          <w:lang w:bidi="ar-EG"/>
-        </w:rPr>
-      </w:pPr>
-    </w:p>
-    <w:p>
-      <w:pPr>
-        <w:rPr>
-          <w:rtl/>
-          <w:lang w:bidi="ar-EG"/>
-        </w:rPr>
-      </w:pPr>
-    </w:p>
-    <w:p>
-      <w:pPr>
-        <w:rPr>
-          <w:rtl/>
-          <w:lang w:bidi="ar-EG"/>
-        </w:rPr>
-      </w:pPr>
-    </w:p>
-    <w:p>
-      <w:pPr>
-        <w:rPr>
-          <w:rtl/>
-          <w:lang w:bidi="ar-EG"/>
-        </w:rPr>
-      </w:pPr>
-    </w:p>
-    <w:p>
-      <w:pPr>
-        <w:rPr>
-          <w:rtl/>
-          <w:lang w:bidi="ar-EG"/>
-        </w:rPr>
-      </w:pPr>
-    </w:p>
-    <w:p>
-      <w:pPr>
-        <w:rPr>
-          <w:rtl/>
-          <w:lang w:bidi="ar-EG"/>
-        </w:rPr>
-      </w:pPr>
-    </w:p>
-    <w:p>
-      <w:pPr>
-        <w:rPr>
-          <w:rtl/>
-          <w:lang w:bidi="ar-EG"/>
-        </w:rPr>
-      </w:pPr>
-    </w:p>
-    <w:p>
-      <w:pPr>
-        <w:rPr>
-          <w:rtl/>
-          <w:lang w:bidi="ar-EG"/>
-        </w:rPr>
-      </w:pPr>
-    </w:p>
-    <w:p>
-      <w:pPr>
-        <w:rPr>
-          <w:rtl/>
-          <w:lang w:bidi="ar-EG"/>
-        </w:rPr>
-      </w:pPr>
-    </w:p>
-    <w:p>
-      <w:pPr>
-        <w:rPr>
-          <w:rtl/>
-          <w:lang w:bidi="ar-EG"/>
-        </w:rPr>
-      </w:pPr>
-    </w:p>
-    <w:p>
-      <w:pPr>
-        <w:rPr>
-          <w:rtl/>
-          <w:lang w:bidi="ar-EG"/>
-        </w:rPr>
-      </w:pPr>
-    </w:p>
-    <w:p>
-      <w:pPr>
-        <w:rPr>
-          <w:rtl/>
-          <w:lang w:bidi="ar-EG"/>
-        </w:rPr>
-      </w:pPr>
-    </w:p>
-    <w:p>
-      <w:pPr>
-        <w:rPr>
-          <w:rtl/>
-          <w:lang w:bidi="ar-EG"/>
-        </w:rPr>
-      </w:pPr>
-    </w:p>
-    <w:p>
-      <w:pPr>
-        <w:rPr>
-          <w:rtl/>
-          <w:lang w:bidi="ar-EG"/>
-        </w:rPr>
-      </w:pPr>
-    </w:p>
-    <w:p>
-      <w:pPr>
-        <w:rPr>
-          <w:rtl/>
-          <w:lang w:bidi="ar-EG"/>
-        </w:rPr>
-      </w:pPr>
-    </w:p>
-    <w:p>
-      <w:pPr>
-        <w:rPr>
-          <w:rtl/>
-          <w:lang w:bidi="ar-EG"/>
-        </w:rPr>
-      </w:pPr>
-    </w:p>
-    <w:p>
-      <w:pPr>
-        <w:rPr>
-          <w:rtl/>
-          <w:lang w:bidi="ar-EG"/>
-        </w:rPr>
-      </w:pPr>
-    </w:p>
-    <w:p>
-      <w:pPr>
-        <w:rPr>
-          <w:rtl/>
-          <w:lang w:bidi="ar-EG"/>
-        </w:rPr>
-      </w:pPr>
-    </w:p>
-    <w:p>
-      <w:pPr>
-        <w:rPr>
-          <w:rtl/>
-          <w:lang w:bidi="ar-EG"/>
-        </w:rPr>
-      </w:pPr>
-    </w:p>
-    <w:p>
-      <w:pPr>
-        <w:rPr>
-          <w:rtl/>
-          <w:lang w:bidi="ar-EG"/>
-        </w:rPr>
-      </w:pPr>
-    </w:p>
-    <w:p>
-      <w:pPr>
-        <w:rPr>
-          <w:rtl/>
-          <w:lang w:bidi="ar-EG"/>
-        </w:rPr>
-      </w:pPr>
-    </w:p>
     <w:sectPr>
-      <w:footerReference w:type="default" r:id="rId26"/>
+      <w:footerReference w:type="default" r:id="rId34"/>
       <w:pgSz w:w="12240" w:h="15840"/>
       <w:pgMar w:top="1440" w:right="1440" w:bottom="1440" w:left="1440" w:header="720" w:footer="720" w:gutter="0"/>
       <w:pgBorders w:offsetFrom="page">
@@ -11810,7 +14509,7 @@
               <w:sz w:val="18"/>
               <w:szCs w:val="18"/>
             </w:rPr>
-            <w:t>10</w:t>
+            <w:t>12</w:t>
           </w:r>
           <w:r>
             <w:rPr>
@@ -15174,6 +17873,95 @@
     </w:lvl>
   </w:abstractNum>
   <w:abstractNum w:abstractNumId="32">
+    <w:nsid w:val="652A4400"/>
+    <w:multiLevelType w:val="hybridMultilevel"/>
+    <w:tmpl w:val="3A0896E2"/>
+    <w:lvl w:ilvl="0" w:tplc="B4EC6E4A">
+      <w:start w:val="1"/>
+      <w:numFmt w:val="decimal"/>
+      <w:lvlText w:val="%1-"/>
+      <w:lvlJc w:val="left"/>
+      <w:pPr>
+        <w:ind w:left="720" w:hanging="360"/>
+      </w:pPr>
+      <w:rPr>
+        <w:rFonts w:hint="default"/>
+      </w:rPr>
+    </w:lvl>
+    <w:lvl w:ilvl="1" w:tplc="04090019" w:tentative="1">
+      <w:start w:val="1"/>
+      <w:numFmt w:val="lowerLetter"/>
+      <w:lvlText w:val="%2."/>
+      <w:lvlJc w:val="left"/>
+      <w:pPr>
+        <w:ind w:left="1440" w:hanging="360"/>
+      </w:pPr>
+    </w:lvl>
+    <w:lvl w:ilvl="2" w:tplc="0409001B" w:tentative="1">
+      <w:start w:val="1"/>
+      <w:numFmt w:val="lowerRoman"/>
+      <w:lvlText w:val="%3."/>
+      <w:lvlJc w:val="right"/>
+      <w:pPr>
+        <w:ind w:left="2160" w:hanging="180"/>
+      </w:pPr>
+    </w:lvl>
+    <w:lvl w:ilvl="3" w:tplc="0409000F" w:tentative="1">
+      <w:start w:val="1"/>
+      <w:numFmt w:val="decimal"/>
+      <w:lvlText w:val="%4."/>
+      <w:lvlJc w:val="left"/>
+      <w:pPr>
+        <w:ind w:left="2880" w:hanging="360"/>
+      </w:pPr>
+    </w:lvl>
+    <w:lvl w:ilvl="4" w:tplc="04090019" w:tentative="1">
+      <w:start w:val="1"/>
+      <w:numFmt w:val="lowerLetter"/>
+      <w:lvlText w:val="%5."/>
+      <w:lvlJc w:val="left"/>
+      <w:pPr>
+        <w:ind w:left="3600" w:hanging="360"/>
+      </w:pPr>
+    </w:lvl>
+    <w:lvl w:ilvl="5" w:tplc="0409001B" w:tentative="1">
+      <w:start w:val="1"/>
+      <w:numFmt w:val="lowerRoman"/>
+      <w:lvlText w:val="%6."/>
+      <w:lvlJc w:val="right"/>
+      <w:pPr>
+        <w:ind w:left="4320" w:hanging="180"/>
+      </w:pPr>
+    </w:lvl>
+    <w:lvl w:ilvl="6" w:tplc="0409000F" w:tentative="1">
+      <w:start w:val="1"/>
+      <w:numFmt w:val="decimal"/>
+      <w:lvlText w:val="%7."/>
+      <w:lvlJc w:val="left"/>
+      <w:pPr>
+        <w:ind w:left="5040" w:hanging="360"/>
+      </w:pPr>
+    </w:lvl>
+    <w:lvl w:ilvl="7" w:tplc="04090019" w:tentative="1">
+      <w:start w:val="1"/>
+      <w:numFmt w:val="lowerLetter"/>
+      <w:lvlText w:val="%8."/>
+      <w:lvlJc w:val="left"/>
+      <w:pPr>
+        <w:ind w:left="5760" w:hanging="360"/>
+      </w:pPr>
+    </w:lvl>
+    <w:lvl w:ilvl="8" w:tplc="0409001B" w:tentative="1">
+      <w:start w:val="1"/>
+      <w:numFmt w:val="lowerRoman"/>
+      <w:lvlText w:val="%9."/>
+      <w:lvlJc w:val="right"/>
+      <w:pPr>
+        <w:ind w:left="6480" w:hanging="180"/>
+      </w:pPr>
+    </w:lvl>
+  </w:abstractNum>
+  <w:abstractNum w:abstractNumId="33">
     <w:nsid w:val="69B74D62"/>
     <w:multiLevelType w:val="hybridMultilevel"/>
     <w:tmpl w:val="BB9E110E"/>
@@ -15286,7 +18074,7 @@
       </w:rPr>
     </w:lvl>
   </w:abstractNum>
-  <w:abstractNum w:abstractNumId="33">
+  <w:abstractNum w:abstractNumId="34">
     <w:nsid w:val="6A0635EE"/>
     <w:multiLevelType w:val="hybridMultilevel"/>
     <w:tmpl w:val="4E4C193A"/>
@@ -15372,7 +18160,7 @@
       </w:pPr>
     </w:lvl>
   </w:abstractNum>
-  <w:abstractNum w:abstractNumId="34">
+  <w:abstractNum w:abstractNumId="35">
     <w:nsid w:val="6CC332DB"/>
     <w:multiLevelType w:val="hybridMultilevel"/>
     <w:tmpl w:val="C110FC2C"/>
@@ -15461,7 +18249,7 @@
       </w:pPr>
     </w:lvl>
   </w:abstractNum>
-  <w:abstractNum w:abstractNumId="35">
+  <w:abstractNum w:abstractNumId="36">
     <w:nsid w:val="701B790F"/>
     <w:multiLevelType w:val="hybridMultilevel"/>
     <w:tmpl w:val="4B1CD15C"/>
@@ -15550,7 +18338,7 @@
       </w:pPr>
     </w:lvl>
   </w:abstractNum>
-  <w:abstractNum w:abstractNumId="36">
+  <w:abstractNum w:abstractNumId="37">
     <w:nsid w:val="71E357F1"/>
     <w:multiLevelType w:val="hybridMultilevel"/>
     <w:tmpl w:val="AD46CD98"/>
@@ -15639,7 +18427,7 @@
       </w:pPr>
     </w:lvl>
   </w:abstractNum>
-  <w:abstractNum w:abstractNumId="37">
+  <w:abstractNum w:abstractNumId="38">
     <w:nsid w:val="73652FE0"/>
     <w:multiLevelType w:val="hybridMultilevel"/>
     <w:tmpl w:val="9C3C1A14"/>
@@ -15752,7 +18540,7 @@
       </w:rPr>
     </w:lvl>
   </w:abstractNum>
-  <w:abstractNum w:abstractNumId="38">
+  <w:abstractNum w:abstractNumId="39">
     <w:nsid w:val="76710C03"/>
     <w:multiLevelType w:val="hybridMultilevel"/>
     <w:tmpl w:val="68D40132"/>
@@ -15841,7 +18629,7 @@
       </w:pPr>
     </w:lvl>
   </w:abstractNum>
-  <w:abstractNum w:abstractNumId="39">
+  <w:abstractNum w:abstractNumId="40">
     <w:nsid w:val="76C4151B"/>
     <w:multiLevelType w:val="hybridMultilevel"/>
     <w:tmpl w:val="9E967476"/>
@@ -15927,7 +18715,96 @@
       </w:pPr>
     </w:lvl>
   </w:abstractNum>
-  <w:abstractNum w:abstractNumId="40">
+  <w:abstractNum w:abstractNumId="41">
+    <w:nsid w:val="77D7398D"/>
+    <w:multiLevelType w:val="hybridMultilevel"/>
+    <w:tmpl w:val="14706A0C"/>
+    <w:lvl w:ilvl="0" w:tplc="B4EC6E4A">
+      <w:start w:val="1"/>
+      <w:numFmt w:val="decimal"/>
+      <w:lvlText w:val="%1-"/>
+      <w:lvlJc w:val="left"/>
+      <w:pPr>
+        <w:ind w:left="720" w:hanging="360"/>
+      </w:pPr>
+      <w:rPr>
+        <w:rFonts w:hint="default"/>
+      </w:rPr>
+    </w:lvl>
+    <w:lvl w:ilvl="1" w:tplc="04090019" w:tentative="1">
+      <w:start w:val="1"/>
+      <w:numFmt w:val="lowerLetter"/>
+      <w:lvlText w:val="%2."/>
+      <w:lvlJc w:val="left"/>
+      <w:pPr>
+        <w:ind w:left="1440" w:hanging="360"/>
+      </w:pPr>
+    </w:lvl>
+    <w:lvl w:ilvl="2" w:tplc="0409001B" w:tentative="1">
+      <w:start w:val="1"/>
+      <w:numFmt w:val="lowerRoman"/>
+      <w:lvlText w:val="%3."/>
+      <w:lvlJc w:val="right"/>
+      <w:pPr>
+        <w:ind w:left="2160" w:hanging="180"/>
+      </w:pPr>
+    </w:lvl>
+    <w:lvl w:ilvl="3" w:tplc="0409000F" w:tentative="1">
+      <w:start w:val="1"/>
+      <w:numFmt w:val="decimal"/>
+      <w:lvlText w:val="%4."/>
+      <w:lvlJc w:val="left"/>
+      <w:pPr>
+        <w:ind w:left="2880" w:hanging="360"/>
+      </w:pPr>
+    </w:lvl>
+    <w:lvl w:ilvl="4" w:tplc="04090019" w:tentative="1">
+      <w:start w:val="1"/>
+      <w:numFmt w:val="lowerLetter"/>
+      <w:lvlText w:val="%5."/>
+      <w:lvlJc w:val="left"/>
+      <w:pPr>
+        <w:ind w:left="3600" w:hanging="360"/>
+      </w:pPr>
+    </w:lvl>
+    <w:lvl w:ilvl="5" w:tplc="0409001B" w:tentative="1">
+      <w:start w:val="1"/>
+      <w:numFmt w:val="lowerRoman"/>
+      <w:lvlText w:val="%6."/>
+      <w:lvlJc w:val="right"/>
+      <w:pPr>
+        <w:ind w:left="4320" w:hanging="180"/>
+      </w:pPr>
+    </w:lvl>
+    <w:lvl w:ilvl="6" w:tplc="0409000F" w:tentative="1">
+      <w:start w:val="1"/>
+      <w:numFmt w:val="decimal"/>
+      <w:lvlText w:val="%7."/>
+      <w:lvlJc w:val="left"/>
+      <w:pPr>
+        <w:ind w:left="5040" w:hanging="360"/>
+      </w:pPr>
+    </w:lvl>
+    <w:lvl w:ilvl="7" w:tplc="04090019" w:tentative="1">
+      <w:start w:val="1"/>
+      <w:numFmt w:val="lowerLetter"/>
+      <w:lvlText w:val="%8."/>
+      <w:lvlJc w:val="left"/>
+      <w:pPr>
+        <w:ind w:left="5760" w:hanging="360"/>
+      </w:pPr>
+    </w:lvl>
+    <w:lvl w:ilvl="8" w:tplc="0409001B" w:tentative="1">
+      <w:start w:val="1"/>
+      <w:numFmt w:val="lowerRoman"/>
+      <w:lvlText w:val="%9."/>
+      <w:lvlJc w:val="right"/>
+      <w:pPr>
+        <w:ind w:left="6480" w:hanging="180"/>
+      </w:pPr>
+    </w:lvl>
+  </w:abstractNum>
+  <w:abstractNum w:abstractNumId="42">
     <w:nsid w:val="7B1403B0"/>
     <w:multiLevelType w:val="hybridMultilevel"/>
     <w:tmpl w:val="4DEA6FCC"/>
@@ -16083,16 +18960,16 @@
     <w:abstractNumId w:val="1"/>
   </w:num>
   <w:num w:numId="6">
-    <w:abstractNumId w:val="32"/>
+    <w:abstractNumId w:val="33"/>
   </w:num>
   <w:num w:numId="7">
     <w:abstractNumId w:val="25"/>
   </w:num>
   <w:num w:numId="8">
-    <w:abstractNumId w:val="39"/>
+    <w:abstractNumId w:val="40"/>
   </w:num>
   <w:num w:numId="9">
-    <w:abstractNumId w:val="37"/>
+    <w:abstractNumId w:val="38"/>
   </w:num>
   <w:num w:numId="10">
     <w:abstractNumId w:val="16"/>
@@ -16104,7 +18981,7 @@
     <w:abstractNumId w:val="0"/>
   </w:num>
   <w:num w:numId="13">
-    <w:abstractNumId w:val="40"/>
+    <w:abstractNumId w:val="42"/>
   </w:num>
   <w:num w:numId="14">
     <w:abstractNumId w:val="30"/>
@@ -16119,7 +18996,7 @@
     <w:abstractNumId w:val="15"/>
   </w:num>
   <w:num w:numId="18">
-    <w:abstractNumId w:val="34"/>
+    <w:abstractNumId w:val="35"/>
   </w:num>
   <w:num w:numId="19">
     <w:abstractNumId w:val="2"/>
@@ -16131,13 +19008,13 @@
     <w:abstractNumId w:val="19"/>
   </w:num>
   <w:num w:numId="22">
-    <w:abstractNumId w:val="35"/>
+    <w:abstractNumId w:val="36"/>
   </w:num>
   <w:num w:numId="23">
     <w:abstractNumId w:val="10"/>
   </w:num>
   <w:num w:numId="24">
-    <w:abstractNumId w:val="38"/>
+    <w:abstractNumId w:val="39"/>
   </w:num>
   <w:num w:numId="25">
     <w:abstractNumId w:val="13"/>
@@ -16149,7 +19026,7 @@
     <w:abstractNumId w:val="11"/>
   </w:num>
   <w:num w:numId="28">
-    <w:abstractNumId w:val="33"/>
+    <w:abstractNumId w:val="34"/>
   </w:num>
   <w:num w:numId="29">
     <w:abstractNumId w:val="9"/>
@@ -16158,7 +19035,7 @@
     <w:abstractNumId w:val="3"/>
   </w:num>
   <w:num w:numId="31">
-    <w:abstractNumId w:val="36"/>
+    <w:abstractNumId w:val="37"/>
   </w:num>
   <w:num w:numId="32">
     <w:abstractNumId w:val="18"/>
@@ -16189,6 +19066,12 @@
   </w:num>
   <w:num w:numId="41">
     <w:abstractNumId w:val="6"/>
+  </w:num>
+  <w:num w:numId="42">
+    <w:abstractNumId w:val="32"/>
+  </w:num>
+  <w:num w:numId="43">
+    <w:abstractNumId w:val="41"/>
   </w:num>
 </w:numbering>
 </file>
@@ -18296,7 +21179,7 @@
 </file>
 
 <file path=customXml/itemProps2.xml><?xml version="1.0" encoding="utf-8"?>
-<ds:datastoreItem xmlns:ds="http://schemas.openxmlformats.org/officeDocument/2006/customXml" ds:itemID="{5245C84D-B799-47A9-BF72-49C91EBB9B26}">
+<ds:datastoreItem xmlns:ds="http://schemas.openxmlformats.org/officeDocument/2006/customXml" ds:itemID="{87D3B74A-B87F-4B1D-BA77-147704A4E2FB}">
   <ds:schemaRefs>
     <ds:schemaRef ds:uri="http://schemas.openxmlformats.org/officeDocument/2006/bibliography"/>
   </ds:schemaRefs>

</xml_diff>